<commit_message>
Partie sur le projet terminée + description du produit
</commit_message>
<xml_diff>
--- a/Dossier économique session 2016 2017.docx
+++ b/Dossier économique session 2016 2017.docx
@@ -550,7 +550,7 @@
           </mc:Choice>
           <mc:Fallback>
             <w:pict>
-              <v:rect w14:anchorId="173812E4" id="Rectangle 3" o:spid="_x0000_s1026" style="position:absolute;margin-left:19.45pt;margin-top:21.75pt;width:554.25pt;height:36pt;z-index:251656704;visibility:visible;mso-wrap-style:square;mso-width-percent:0;mso-height-percent:0;mso-wrap-distance-left:9pt;mso-wrap-distance-top:0;mso-wrap-distance-right:9pt;mso-wrap-distance-bottom:0;mso-position-horizontal:absolute;mso-position-horizontal-relative:page;mso-position-vertical:absolute;mso-position-vertical-relative:page;mso-width-percent:0;mso-height-percent:0;mso-width-relative:page;mso-height-relative:page;v-text-anchor:top" o:gfxdata="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" fillcolor="#50a3b0" stroked="f" strokecolor="#4a7ebb" strokeweight="1.5pt">
+              <v:rect w14:anchorId="6A311FBD" id="Rectangle 3" o:spid="_x0000_s1026" style="position:absolute;margin-left:19.45pt;margin-top:21.75pt;width:554.25pt;height:36pt;z-index:251656704;visibility:visible;mso-wrap-style:square;mso-width-percent:0;mso-height-percent:0;mso-wrap-distance-left:9pt;mso-wrap-distance-top:0;mso-wrap-distance-right:9pt;mso-wrap-distance-bottom:0;mso-position-horizontal:absolute;mso-position-horizontal-relative:page;mso-position-vertical:absolute;mso-position-vertical-relative:page;mso-width-percent:0;mso-height-percent:0;mso-width-relative:page;mso-height-relative:page;v-text-anchor:top" o:gfxdata="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" fillcolor="#50a3b0" stroked="f" strokecolor="#4a7ebb" strokeweight="1.5pt">
                 <v:shadow opacity="22938f" offset="0"/>
                 <v:textbox inset=",7.2pt,,7.2pt"/>
                 <w10:wrap anchorx="page" anchory="page"/>
@@ -2522,9 +2522,7 @@
             <w14:round/>
           </w14:textOutline>
           <w14:textFill>
-            <w14:solidFill>
-              <w14:srgbClr w14:val="FFFFFF"/>
-            </w14:solidFill>
+            <w14:noFill/>
           </w14:textFill>
         </w:rPr>
       </w:pPr>
@@ -2549,9 +2547,7 @@
             <w14:round/>
           </w14:textOutline>
           <w14:textFill>
-            <w14:solidFill>
-              <w14:srgbClr w14:val="FFFFFF"/>
-            </w14:solidFill>
+            <w14:noFill/>
           </w14:textFill>
         </w:rPr>
         <w:t xml:space="preserve">1. </w:t>
@@ -2577,9 +2573,7 @@
             <w14:round/>
           </w14:textOutline>
           <w14:textFill>
-            <w14:solidFill>
-              <w14:srgbClr w14:val="FFFFFF"/>
-            </w14:solidFill>
+            <w14:noFill/>
           </w14:textFill>
         </w:rPr>
         <w:t>L’equipe et les acteurs</w:t>
@@ -3913,7 +3907,21 @@
                                     <w:rFonts w:ascii="Arial Rounded MT Bold" w:hAnsi="Arial Rounded MT Bold"/>
                                     <w:color w:val="5F5F5F"/>
                                   </w:rPr>
-                                  <w:t>Sapeur Pompier de Paris</w:t>
+                                  <w:t>S</w:t>
+                                </w:r>
+                                <w:r>
+                                  <w:rPr>
+                                    <w:rFonts w:ascii="Arial Rounded MT Bold" w:hAnsi="Arial Rounded MT Bold"/>
+                                    <w:color w:val="5F5F5F"/>
+                                  </w:rPr>
+                                  <w:t>apeur-p</w:t>
+                                </w:r>
+                                <w:r>
+                                  <w:rPr>
+                                    <w:rFonts w:ascii="Arial Rounded MT Bold" w:hAnsi="Arial Rounded MT Bold"/>
+                                    <w:color w:val="5F5F5F"/>
+                                  </w:rPr>
+                                  <w:t>ompier de Paris</w:t>
                                 </w:r>
                               </w:p>
                             </w:txbxContent>
@@ -4228,7 +4236,21 @@
                               <w:rFonts w:ascii="Arial Rounded MT Bold" w:hAnsi="Arial Rounded MT Bold"/>
                               <w:color w:val="5F5F5F"/>
                             </w:rPr>
-                            <w:t>Sapeur Pompier de Paris</w:t>
+                            <w:t>S</w:t>
+                          </w:r>
+                          <w:r>
+                            <w:rPr>
+                              <w:rFonts w:ascii="Arial Rounded MT Bold" w:hAnsi="Arial Rounded MT Bold"/>
+                              <w:color w:val="5F5F5F"/>
+                            </w:rPr>
+                            <w:t>apeur-p</w:t>
+                          </w:r>
+                          <w:r>
+                            <w:rPr>
+                              <w:rFonts w:ascii="Arial Rounded MT Bold" w:hAnsi="Arial Rounded MT Bold"/>
+                              <w:color w:val="5F5F5F"/>
+                            </w:rPr>
+                            <w:t>ompier de Paris</w:t>
                           </w:r>
                         </w:p>
                       </w:txbxContent>
@@ -5401,7 +5423,7 @@
                           </wps:bodyPr>
                         </wps:wsp>
                         <wps:wsp>
-                          <wps:cNvPr id="28" name="Zone de texte 28"/>
+                          <wps:cNvPr id="29" name="Zone de texte 28"/>
                           <wps:cNvSpPr txBox="1"/>
                           <wps:spPr>
                             <a:xfrm>
@@ -5475,7 +5497,7 @@
                           </wps:bodyPr>
                         </wps:wsp>
                         <wps:wsp>
-                          <wps:cNvPr id="29" name="Zone de texte 29"/>
+                          <wps:cNvPr id="30" name="Zone de texte 29"/>
                           <wps:cNvSpPr txBox="1"/>
                           <wps:spPr>
                             <a:xfrm>
@@ -5547,7 +5569,7 @@
                           </wps:bodyPr>
                         </wps:wsp>
                         <wps:wsp>
-                          <wps:cNvPr id="30" name="Zone de texte 30"/>
+                          <wps:cNvPr id="31" name="Zone de texte 30"/>
                           <wps:cNvSpPr txBox="1"/>
                           <wps:spPr>
                             <a:xfrm>
@@ -5633,7 +5655,7 @@
           </mc:Choice>
           <mc:Fallback>
             <w:pict>
-              <v:group w14:anchorId="5D9664AD" id="Groupe 1" o:spid="_x0000_s1056" style="position:absolute;margin-left:0;margin-top:272.45pt;width:467.25pt;height:105pt;z-index:251622400;mso-position-horizontal:center;mso-position-horizontal-relative:margin;mso-width-relative:margin;mso-height-relative:margin" coordorigin="-285,95" coordsize="59340,13335" o:gfxdata="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">
+              <v:group w14:anchorId="5D9664AD" id="Groupe 1" o:spid="_x0000_s1056" style="position:absolute;margin-left:0;margin-top:272.45pt;width:467.25pt;height:105pt;z-index:251622400;mso-position-horizontal:center;mso-position-horizontal-relative:margin;mso-width-relative:margin;mso-height-relative:margin" coordorigin="-285,95" coordsize="59340,13335" o:gfxdata="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">
                 <v:shape id="_x0000_s1057" type="#_x0000_t202" style="position:absolute;left:-285;top:95;width:57530;height:2953;visibility:visible;mso-wrap-style:square;v-text-anchor:top" o:gfxdata="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" filled="f" stroked="f">
                   <v:textbox>
                     <w:txbxContent>
@@ -5714,7 +5736,7 @@
                   <v:shape id="Accolade fermante 27" o:spid="_x0000_s1066" type="#_x0000_t88" style="position:absolute;left:26956;top:-3525;width:2572;height:16859;rotation:90;visibility:visible;mso-wrap-style:square;v-text-anchor:middle" o:gfxdata="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" adj="275" strokecolor="black [3200]" strokeweight=".5pt">
                     <v:stroke joinstyle="miter"/>
                   </v:shape>
-                  <v:shape id="Zone de texte 28" o:spid="_x0000_s1067" type="#_x0000_t202" style="position:absolute;left:2571;top:7048;width:15717;height:4191;visibility:visible;mso-wrap-style:square;v-text-anchor:top" o:gfxdata="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" fillcolor="white [3201]" stroked="f" strokeweight=".5pt">
+                  <v:shape id="Zone de texte 28" o:spid="_x0000_s1067" type="#_x0000_t202" style="position:absolute;left:2571;top:7048;width:15717;height:4191;visibility:visible;mso-wrap-style:square;v-text-anchor:top" o:gfxdata="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" fillcolor="white [3201]" stroked="f" strokeweight=".5pt">
                     <v:textbox>
                       <w:txbxContent>
                         <w:p>
@@ -5750,7 +5772,7 @@
                       </w:txbxContent>
                     </v:textbox>
                   </v:shape>
-                  <v:shape id="Zone de texte 29" o:spid="_x0000_s1068" type="#_x0000_t202" style="position:absolute;left:38385;top:7048;width:15717;height:4191;visibility:visible;mso-wrap-style:square;v-text-anchor:top" o:gfxdata="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" fillcolor="white [3201]" stroked="f" strokeweight=".5pt">
+                  <v:shape id="Zone de texte 29" o:spid="_x0000_s1068" type="#_x0000_t202" style="position:absolute;left:38385;top:7048;width:15717;height:4191;visibility:visible;mso-wrap-style:square;v-text-anchor:top" o:gfxdata="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" fillcolor="white [3201]" stroked="f" strokeweight=".5pt">
                     <v:textbox>
                       <w:txbxContent>
                         <w:p>
@@ -5784,7 +5806,7 @@
                       </w:txbxContent>
                     </v:textbox>
                   </v:shape>
-                  <v:shape id="Zone de texte 30" o:spid="_x0000_s1069" type="#_x0000_t202" style="position:absolute;left:20383;top:7048;width:15716;height:4191;visibility:visible;mso-wrap-style:square;v-text-anchor:top" o:gfxdata="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" fillcolor="white [3201]" stroked="f" strokeweight=".5pt">
+                  <v:shape id="Zone de texte 30" o:spid="_x0000_s1069" type="#_x0000_t202" style="position:absolute;left:20383;top:7048;width:15716;height:4191;visibility:visible;mso-wrap-style:square;v-text-anchor:top" o:gfxdata="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" fillcolor="white [3201]" stroked="f" strokeweight=".5pt">
                     <v:textbox>
                       <w:txbxContent>
                         <w:p>
@@ -8408,9 +8430,7 @@
             <w14:round/>
           </w14:textOutline>
           <w14:textFill>
-            <w14:solidFill>
-              <w14:srgbClr w14:val="FFFFFF"/>
-            </w14:solidFill>
+            <w14:noFill/>
           </w14:textFill>
         </w:rPr>
       </w:pPr>
@@ -8435,9 +8455,7 @@
             <w14:round/>
           </w14:textOutline>
           <w14:textFill>
-            <w14:solidFill>
-              <w14:srgbClr w14:val="FFFFFF"/>
-            </w14:solidFill>
+            <w14:noFill/>
           </w14:textFill>
         </w:rPr>
         <w:t>2. le projet</w:t>
@@ -8516,6 +8534,9 @@
         <w:pStyle w:val="Titre1"/>
       </w:pPr>
       <w:r>
+        <w:rPr>
+          <w:noProof/>
+        </w:rPr>
         <w:drawing>
           <wp:anchor distT="0" distB="0" distL="114300" distR="114300" simplePos="0" relativeHeight="251673600" behindDoc="0" locked="0" layoutInCell="1" allowOverlap="1" wp14:anchorId="0B523FDE" wp14:editId="6D68DE7E">
             <wp:simplePos x="0" y="0"/>
@@ -8579,6 +8600,9 @@
         </w:drawing>
       </w:r>
       <w:r>
+        <w:rPr>
+          <w:noProof/>
+        </w:rPr>
         <mc:AlternateContent>
           <mc:Choice Requires="wps">
             <w:drawing>
@@ -9201,7 +9225,7 @@
           </mc:Choice>
           <mc:Fallback>
             <w:pict>
-              <v:group w14:anchorId="4FFF2700" id="Groupe 244" o:spid="_x0000_s1026" style="position:absolute;margin-left:110.95pt;margin-top:74.4pt;width:215.1pt;height:136.3pt;z-index:251636736;mso-width-relative:margin;mso-height-relative:margin" coordsize="27317,17310" o:gfxdata="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">
+              <v:group w14:anchorId="41B03096" id="Groupe 244" o:spid="_x0000_s1026" style="position:absolute;margin-left:110.95pt;margin-top:74.4pt;width:215.1pt;height:136.3pt;z-index:251636736;mso-width-relative:margin;mso-height-relative:margin" coordsize="27317,17310" o:gfxdata="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">
                 <v:shape id="Image 243" o:spid="_x0000_s1027" type="#_x0000_t75" style="position:absolute;left:16687;top:6007;width:10630;height:10630;rotation:90;visibility:visible;mso-wrap-style:square" o:gfxdata="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">
                   <v:imagedata r:id="rId18" o:title=""/>
                   <v:path arrowok="t"/>
@@ -9711,8 +9735,6 @@
           <w:szCs w:val="22"/>
         </w:rPr>
       </w:pPr>
-      <w:bookmarkStart w:id="0" w:name="_GoBack"/>
-      <w:bookmarkEnd w:id="0"/>
     </w:p>
     <w:p>
       <w:pPr>
@@ -9757,7 +9779,6 @@
         <w:tabs>
           <w:tab w:val="right" w:leader="dot" w:pos="10120"/>
         </w:tabs>
-        <w:ind w:left="448"/>
         <w:jc w:val="both"/>
         <w:rPr>
           <w:rFonts w:ascii="Cambria" w:hAnsi="Cambria" w:cs="Arial"/>
@@ -9846,7 +9867,44 @@
           <w:sz w:val="26"/>
           <w:szCs w:val="26"/>
         </w:rPr>
-        <w:t>Stade d’avancement du projet</w:t>
+        <w:t>Objectifs du projet ?</w:t>
+      </w:r>
+    </w:p>
+    <w:p>
+      <w:pPr>
+        <w:ind w:left="560"/>
+        <w:jc w:val="both"/>
+        <w:rPr>
+          <w:rFonts w:ascii="Arial" w:hAnsi="Arial" w:cs="Arial"/>
+        </w:rPr>
+      </w:pPr>
+    </w:p>
+    <w:p>
+      <w:pPr>
+        <w:numPr>
+          <w:ilvl w:val="0"/>
+          <w:numId w:val="18"/>
+        </w:numPr>
+        <w:tabs>
+          <w:tab w:val="clear" w:pos="1800"/>
+        </w:tabs>
+        <w:ind w:left="1091"/>
+        <w:jc w:val="both"/>
+        <w:rPr>
+          <w:rFonts w:ascii="Cambria" w:hAnsi="Cambria" w:cs="Arial"/>
+          <w:b/>
+          <w:bCs/>
+          <w:sz w:val="24"/>
+        </w:rPr>
+      </w:pPr>
+      <w:r>
+        <w:rPr>
+          <w:rFonts w:ascii="Cambria" w:hAnsi="Cambria" w:cs="Arial"/>
+          <w:b/>
+          <w:bCs/>
+          <w:sz w:val="24"/>
+        </w:rPr>
+        <w:t>Motivations</w:t>
       </w:r>
     </w:p>
     <w:p>
@@ -9864,16 +9922,61 @@
     </w:p>
     <w:p>
       <w:pPr>
-        <w:tabs>
-          <w:tab w:val="right" w:leader="dot" w:pos="10120"/>
-        </w:tabs>
-        <w:ind w:left="448"/>
+        <w:ind w:firstLine="720"/>
         <w:jc w:val="both"/>
         <w:rPr>
           <w:rFonts w:ascii="Cambria" w:hAnsi="Cambria" w:cs="Arial"/>
           <w:sz w:val="24"/>
         </w:rPr>
       </w:pPr>
+      <w:r>
+        <w:rPr>
+          <w:rFonts w:asciiTheme="minorHAnsi" w:hAnsiTheme="minorHAnsi" w:cstheme="minorHAnsi"/>
+          <w:sz w:val="22"/>
+          <w:szCs w:val="22"/>
+        </w:rPr>
+        <w:t>Nous sommes motivés par le fait d’aider les personnes à passer leur permis moins cher. Ayant nous-mêmes passés notre permis lors de nos 16-18 ans, nous avons vu le prix</w:t>
+      </w:r>
+      <w:r>
+        <w:rPr>
+          <w:rFonts w:asciiTheme="minorHAnsi" w:hAnsiTheme="minorHAnsi" w:cstheme="minorHAnsi"/>
+          <w:sz w:val="22"/>
+          <w:szCs w:val="22"/>
+        </w:rPr>
+        <w:t xml:space="preserve"> parfois exhorbitant</w:t>
+      </w:r>
+      <w:r>
+        <w:rPr>
+          <w:rFonts w:asciiTheme="minorHAnsi" w:hAnsiTheme="minorHAnsi" w:cstheme="minorHAnsi"/>
+          <w:sz w:val="22"/>
+          <w:szCs w:val="22"/>
+        </w:rPr>
+        <w:t xml:space="preserve"> que cela p</w:t>
+      </w:r>
+      <w:r>
+        <w:rPr>
+          <w:rFonts w:asciiTheme="minorHAnsi" w:hAnsiTheme="minorHAnsi" w:cstheme="minorHAnsi"/>
+          <w:sz w:val="22"/>
+          <w:szCs w:val="22"/>
+        </w:rPr>
+        <w:t>o</w:t>
+      </w:r>
+      <w:r>
+        <w:rPr>
+          <w:rFonts w:asciiTheme="minorHAnsi" w:hAnsiTheme="minorHAnsi" w:cstheme="minorHAnsi"/>
+          <w:sz w:val="22"/>
+          <w:szCs w:val="22"/>
+        </w:rPr>
+        <w:t xml:space="preserve">uvait coûter dans certaines auto-écoles et les délais d’attente pour obtenir des dates de passage du code ou de la conduite. </w:t>
+      </w:r>
+      <w:r>
+        <w:rPr>
+          <w:rFonts w:asciiTheme="minorHAnsi" w:hAnsiTheme="minorHAnsi" w:cstheme="minorHAnsi"/>
+          <w:sz w:val="22"/>
+          <w:szCs w:val="22"/>
+        </w:rPr>
+        <w:t xml:space="preserve">Egalement, il est déjà trop tard lorsqu’on se rend compte qu’on ne s’entend pas avec les moniteurs et que les heures de formation ne mènent finalement à rien, sinon au stress de l’élève. Les mutations de dossier entre auto-écoles sont relativement longues et fastidieuses. C’est pour cela qu’avec notre solution, nous avons la volonté de permettre à ces élèves de choisir leur moniteur, avec lequel ils ont le sentiment d’apprendre et d’avancer. </w:t>
+      </w:r>
     </w:p>
     <w:p>
       <w:pPr>
@@ -9890,10 +9993,37 @@
     </w:p>
     <w:p>
       <w:pPr>
+        <w:numPr>
+          <w:ilvl w:val="0"/>
+          <w:numId w:val="18"/>
+        </w:numPr>
+        <w:tabs>
+          <w:tab w:val="clear" w:pos="1800"/>
+        </w:tabs>
+        <w:ind w:left="1091"/>
+        <w:jc w:val="both"/>
+        <w:rPr>
+          <w:rFonts w:ascii="Cambria" w:hAnsi="Cambria" w:cs="Arial"/>
+          <w:b/>
+          <w:bCs/>
+          <w:sz w:val="24"/>
+        </w:rPr>
+      </w:pPr>
+      <w:r>
+        <w:rPr>
+          <w:rFonts w:ascii="Cambria" w:hAnsi="Cambria" w:cs="Arial"/>
+          <w:b/>
+          <w:bCs/>
+          <w:sz w:val="24"/>
+        </w:rPr>
+        <w:t>Envergure</w:t>
+      </w:r>
+    </w:p>
+    <w:p>
+      <w:pPr>
         <w:tabs>
           <w:tab w:val="right" w:leader="dot" w:pos="10120"/>
         </w:tabs>
-        <w:ind w:left="448"/>
         <w:jc w:val="both"/>
         <w:rPr>
           <w:rFonts w:ascii="Cambria" w:hAnsi="Cambria" w:cs="Arial"/>
@@ -9906,7 +10036,35 @@
         <w:tabs>
           <w:tab w:val="right" w:leader="dot" w:pos="10120"/>
         </w:tabs>
-        <w:ind w:left="448"/>
+        <w:jc w:val="both"/>
+        <w:rPr>
+          <w:rFonts w:asciiTheme="minorHAnsi" w:hAnsiTheme="minorHAnsi" w:cstheme="minorHAnsi"/>
+          <w:sz w:val="22"/>
+          <w:szCs w:val="22"/>
+        </w:rPr>
+      </w:pPr>
+      <w:r>
+        <w:rPr>
+          <w:rFonts w:asciiTheme="minorHAnsi" w:hAnsiTheme="minorHAnsi" w:cstheme="minorHAnsi"/>
+          <w:sz w:val="22"/>
+          <w:szCs w:val="22"/>
+        </w:rPr>
+        <w:tab/>
+      </w:r>
+      <w:r>
+        <w:rPr>
+          <w:rFonts w:asciiTheme="minorHAnsi" w:hAnsiTheme="minorHAnsi" w:cstheme="minorHAnsi"/>
+          <w:sz w:val="22"/>
+          <w:szCs w:val="22"/>
+        </w:rPr>
+        <w:t xml:space="preserve">Au commencement, l’entreprise sera uniquement composée des trois créateurs qui occuperont les postes désignés plus haut dans ce dossier. Chacun ayant des compétences en développement informatique, la plateforme en ligne sera développée par nos soins. Après mise en place de l’application et les premiers moniteurs indépendants ralliés à notre entreprise, l’idée d’embauche sera envisagée en fonction de la croissance de l’entreprise et de ses besoins. </w:t>
+      </w:r>
+    </w:p>
+    <w:p>
+      <w:pPr>
+        <w:tabs>
+          <w:tab w:val="right" w:leader="dot" w:pos="10120"/>
+        </w:tabs>
         <w:jc w:val="both"/>
         <w:rPr>
           <w:rFonts w:ascii="Cambria" w:hAnsi="Cambria" w:cs="Arial"/>
@@ -9916,707 +10074,135 @@
     </w:p>
     <w:p>
       <w:pPr>
+        <w:tabs>
+          <w:tab w:val="right" w:leader="dot" w:pos="10120"/>
+        </w:tabs>
+        <w:ind w:left="448"/>
+        <w:jc w:val="both"/>
+        <w:rPr>
+          <w:rFonts w:ascii="Cambria" w:hAnsi="Cambria" w:cs="Arial"/>
+          <w:sz w:val="24"/>
+        </w:rPr>
+      </w:pPr>
+    </w:p>
+    <w:p>
+      <w:pPr>
         <w:numPr>
           <w:ilvl w:val="0"/>
-          <w:numId w:val="32"/>
+          <w:numId w:val="18"/>
         </w:numPr>
         <w:tabs>
-          <w:tab w:val="clear" w:pos="1287"/>
-        </w:tabs>
-        <w:ind w:left="567"/>
+          <w:tab w:val="clear" w:pos="1800"/>
+        </w:tabs>
+        <w:ind w:left="1091"/>
+        <w:jc w:val="both"/>
+        <w:rPr>
+          <w:rFonts w:ascii="Cambria" w:hAnsi="Cambria" w:cs="Arial"/>
+          <w:b/>
+          <w:bCs/>
+          <w:sz w:val="24"/>
+        </w:rPr>
+      </w:pPr>
+      <w:r>
+        <w:rPr>
+          <w:rFonts w:ascii="Cambria" w:hAnsi="Cambria" w:cs="Arial"/>
+          <w:b/>
+          <w:bCs/>
+          <w:sz w:val="24"/>
+        </w:rPr>
+        <w:t>Projection de l’</w:t>
+      </w:r>
+      <w:r>
+        <w:rPr>
+          <w:rFonts w:ascii="Cambria" w:hAnsi="Cambria" w:cs="Arial"/>
+          <w:b/>
+          <w:bCs/>
+          <w:sz w:val="24"/>
+        </w:rPr>
+        <w:t xml:space="preserve">entreprise dans </w:t>
+      </w:r>
+      <w:r>
+        <w:rPr>
+          <w:rFonts w:ascii="Cambria" w:hAnsi="Cambria" w:cs="Arial"/>
+          <w:b/>
+          <w:bCs/>
+          <w:sz w:val="24"/>
+        </w:rPr>
+        <w:t>10 ans</w:t>
+      </w:r>
+    </w:p>
+    <w:p>
+      <w:pPr>
+        <w:tabs>
+          <w:tab w:val="right" w:leader="dot" w:pos="10120"/>
+        </w:tabs>
+        <w:ind w:left="448"/>
         <w:jc w:val="both"/>
         <w:rPr>
           <w:rFonts w:ascii="Arial" w:hAnsi="Arial" w:cs="Arial"/>
           <w:b/>
           <w:bCs/>
-          <w:color w:val="000080"/>
-          <w:sz w:val="26"/>
-          <w:szCs w:val="26"/>
+        </w:rPr>
+      </w:pPr>
+    </w:p>
+    <w:p>
+      <w:pPr>
+        <w:pStyle w:val="Default"/>
+        <w:rPr>
+          <w:sz w:val="23"/>
+          <w:szCs w:val="23"/>
         </w:rPr>
       </w:pPr>
       <w:r>
         <w:rPr>
-          <w:rFonts w:ascii="Arial" w:hAnsi="Arial" w:cs="Arial"/>
-          <w:b/>
-          <w:bCs/>
-          <w:color w:val="000080"/>
-          <w:sz w:val="26"/>
-          <w:szCs w:val="26"/>
-        </w:rPr>
-        <w:t xml:space="preserve">Aides accordées ou en cours de négociation </w:t>
+          <w:sz w:val="23"/>
+          <w:szCs w:val="23"/>
+        </w:rPr>
+        <w:t xml:space="preserve">Année après année, de nombreux moniteurs seront désormais partenaires de notre entreprise. Notre système de fonctionnement </w:t>
       </w:r>
-    </w:p>
-    <w:p>
-      <w:pPr>
-        <w:ind w:left="560" w:hanging="560"/>
-        <w:jc w:val="both"/>
-        <w:rPr>
-          <w:rFonts w:ascii="Arial" w:hAnsi="Arial" w:cs="Arial"/>
-        </w:rPr>
-      </w:pPr>
-    </w:p>
-    <w:tbl>
-      <w:tblPr>
-        <w:tblW w:w="10400" w:type="dxa"/>
-        <w:tblInd w:w="-62" w:type="dxa"/>
-        <w:tblBorders>
-          <w:top w:val="single" w:sz="6" w:space="0" w:color="000080"/>
-          <w:left w:val="single" w:sz="6" w:space="0" w:color="000080"/>
-          <w:bottom w:val="single" w:sz="6" w:space="0" w:color="000080"/>
-          <w:right w:val="single" w:sz="6" w:space="0" w:color="000080"/>
-          <w:insideH w:val="single" w:sz="6" w:space="0" w:color="000080"/>
-          <w:insideV w:val="single" w:sz="6" w:space="0" w:color="000080"/>
-        </w:tblBorders>
-        <w:tblLayout w:type="fixed"/>
-        <w:tblCellMar>
-          <w:left w:w="80" w:type="dxa"/>
-          <w:right w:w="80" w:type="dxa"/>
-        </w:tblCellMar>
-        <w:tblLook w:val="00A0" w:firstRow="1" w:lastRow="0" w:firstColumn="1" w:lastColumn="0" w:noHBand="0" w:noVBand="0"/>
-      </w:tblPr>
-      <w:tblGrid>
-        <w:gridCol w:w="3403"/>
-        <w:gridCol w:w="3260"/>
-        <w:gridCol w:w="1276"/>
-        <w:gridCol w:w="1275"/>
-        <w:gridCol w:w="1186"/>
-      </w:tblGrid>
-      <w:tr>
-        <w:trPr>
-          <w:cantSplit/>
-        </w:trPr>
-        <w:tc>
-          <w:tcPr>
-            <w:tcW w:w="3403" w:type="dxa"/>
-            <w:shd w:val="solid" w:color="5F497A" w:fill="FFFFFF"/>
-            <w:vAlign w:val="center"/>
-          </w:tcPr>
-          <w:p>
-            <w:pPr>
-              <w:jc w:val="center"/>
-              <w:rPr>
-                <w:rFonts w:ascii="Cambria" w:hAnsi="Cambria" w:cs="Arial"/>
-                <w:b/>
-                <w:color w:val="FFFFFF"/>
-                <w:sz w:val="24"/>
-              </w:rPr>
-            </w:pPr>
-            <w:r>
-              <w:rPr>
-                <w:rFonts w:ascii="Cambria" w:hAnsi="Cambria" w:cs="Arial"/>
-                <w:b/>
-                <w:color w:val="FFFFFF"/>
-                <w:sz w:val="24"/>
-              </w:rPr>
-              <w:t>Organisme</w:t>
-            </w:r>
-          </w:p>
-        </w:tc>
-        <w:tc>
-          <w:tcPr>
-            <w:tcW w:w="3260" w:type="dxa"/>
-            <w:shd w:val="solid" w:color="5F497A" w:fill="FFFFFF"/>
-            <w:vAlign w:val="center"/>
-          </w:tcPr>
-          <w:p>
-            <w:pPr>
-              <w:jc w:val="center"/>
-              <w:rPr>
-                <w:rFonts w:ascii="Cambria" w:hAnsi="Cambria" w:cs="Arial"/>
-                <w:b/>
-                <w:color w:val="FFFFFF"/>
-                <w:sz w:val="24"/>
-              </w:rPr>
-            </w:pPr>
-            <w:r>
-              <w:rPr>
-                <w:rFonts w:ascii="Cambria" w:hAnsi="Cambria" w:cs="Arial"/>
-                <w:b/>
-                <w:color w:val="FFFFFF"/>
-                <w:sz w:val="24"/>
-              </w:rPr>
-              <w:t>Type d'aide</w:t>
-            </w:r>
-          </w:p>
-        </w:tc>
-        <w:tc>
-          <w:tcPr>
-            <w:tcW w:w="1276" w:type="dxa"/>
-            <w:shd w:val="solid" w:color="5F497A" w:fill="FFFFFF"/>
-            <w:vAlign w:val="center"/>
-          </w:tcPr>
-          <w:p>
-            <w:pPr>
-              <w:jc w:val="center"/>
-              <w:rPr>
-                <w:rFonts w:ascii="Cambria" w:hAnsi="Cambria" w:cs="Arial"/>
-                <w:b/>
-                <w:color w:val="FFFFFF"/>
-                <w:sz w:val="24"/>
-              </w:rPr>
-            </w:pPr>
-            <w:r>
-              <w:rPr>
-                <w:rFonts w:ascii="Cambria" w:hAnsi="Cambria" w:cs="Arial"/>
-                <w:b/>
-                <w:color w:val="FFFFFF"/>
-                <w:sz w:val="24"/>
-              </w:rPr>
-              <w:t>Prévue</w:t>
-            </w:r>
-          </w:p>
-        </w:tc>
-        <w:tc>
-          <w:tcPr>
-            <w:tcW w:w="1275" w:type="dxa"/>
-            <w:shd w:val="solid" w:color="5F497A" w:fill="FFFFFF"/>
-            <w:vAlign w:val="center"/>
-          </w:tcPr>
-          <w:p>
-            <w:pPr>
-              <w:jc w:val="center"/>
-              <w:rPr>
-                <w:rFonts w:ascii="Cambria" w:hAnsi="Cambria" w:cs="Arial"/>
-                <w:b/>
-                <w:color w:val="FFFFFF"/>
-                <w:sz w:val="24"/>
-              </w:rPr>
-            </w:pPr>
-            <w:r>
-              <w:rPr>
-                <w:rFonts w:ascii="Cambria" w:hAnsi="Cambria" w:cs="Arial"/>
-                <w:b/>
-                <w:color w:val="FFFFFF"/>
-                <w:sz w:val="24"/>
-              </w:rPr>
-              <w:t>En négocia-tion</w:t>
-            </w:r>
-          </w:p>
-        </w:tc>
-        <w:tc>
-          <w:tcPr>
-            <w:tcW w:w="1186" w:type="dxa"/>
-            <w:shd w:val="solid" w:color="5F497A" w:fill="FFFFFF"/>
-            <w:vAlign w:val="center"/>
-          </w:tcPr>
-          <w:p>
-            <w:pPr>
-              <w:jc w:val="center"/>
-              <w:rPr>
-                <w:rFonts w:ascii="Cambria" w:hAnsi="Cambria" w:cs="Arial"/>
-                <w:b/>
-                <w:color w:val="FFFFFF"/>
-                <w:sz w:val="24"/>
-              </w:rPr>
-            </w:pPr>
-            <w:r>
-              <w:rPr>
-                <w:rFonts w:ascii="Cambria" w:hAnsi="Cambria" w:cs="Arial"/>
-                <w:b/>
-                <w:color w:val="FFFFFF"/>
-                <w:sz w:val="24"/>
-              </w:rPr>
-              <w:t>Acquise</w:t>
-            </w:r>
-          </w:p>
-        </w:tc>
-      </w:tr>
-      <w:tr>
-        <w:trPr>
-          <w:cantSplit/>
-        </w:trPr>
-        <w:tc>
-          <w:tcPr>
-            <w:tcW w:w="3403" w:type="dxa"/>
-            <w:shd w:val="clear" w:color="auto" w:fill="auto"/>
-          </w:tcPr>
-          <w:p>
-            <w:pPr>
-              <w:jc w:val="both"/>
-              <w:rPr>
-                <w:rFonts w:ascii="Cambria" w:hAnsi="Cambria" w:cs="Arial"/>
-              </w:rPr>
-            </w:pPr>
-          </w:p>
-          <w:p>
-            <w:pPr>
-              <w:jc w:val="both"/>
-              <w:rPr>
-                <w:rFonts w:ascii="Cambria" w:hAnsi="Cambria" w:cs="Arial"/>
-              </w:rPr>
-            </w:pPr>
-          </w:p>
-          <w:p>
-            <w:pPr>
-              <w:jc w:val="both"/>
-              <w:rPr>
-                <w:rFonts w:ascii="Cambria" w:hAnsi="Cambria" w:cs="Arial"/>
-              </w:rPr>
-            </w:pPr>
-          </w:p>
-          <w:p>
-            <w:pPr>
-              <w:jc w:val="both"/>
-              <w:rPr>
-                <w:rFonts w:ascii="Cambria" w:hAnsi="Cambria" w:cs="Arial"/>
-              </w:rPr>
-            </w:pPr>
-          </w:p>
-        </w:tc>
-        <w:tc>
-          <w:tcPr>
-            <w:tcW w:w="3260" w:type="dxa"/>
-            <w:shd w:val="clear" w:color="auto" w:fill="auto"/>
-          </w:tcPr>
-          <w:p>
-            <w:pPr>
-              <w:jc w:val="both"/>
-              <w:rPr>
-                <w:rFonts w:ascii="Cambria" w:hAnsi="Cambria" w:cs="Arial"/>
-              </w:rPr>
-            </w:pPr>
-          </w:p>
-        </w:tc>
-        <w:tc>
-          <w:tcPr>
-            <w:tcW w:w="1276" w:type="dxa"/>
-            <w:shd w:val="clear" w:color="auto" w:fill="auto"/>
-          </w:tcPr>
-          <w:p>
-            <w:pPr>
-              <w:jc w:val="both"/>
-              <w:rPr>
-                <w:rFonts w:ascii="Cambria" w:hAnsi="Cambria" w:cs="Arial"/>
-              </w:rPr>
-            </w:pPr>
-          </w:p>
-        </w:tc>
-        <w:tc>
-          <w:tcPr>
-            <w:tcW w:w="1275" w:type="dxa"/>
-            <w:shd w:val="clear" w:color="auto" w:fill="auto"/>
-          </w:tcPr>
-          <w:p>
-            <w:pPr>
-              <w:jc w:val="both"/>
-              <w:rPr>
-                <w:rFonts w:ascii="Cambria" w:hAnsi="Cambria" w:cs="Arial"/>
-              </w:rPr>
-            </w:pPr>
-          </w:p>
-        </w:tc>
-        <w:tc>
-          <w:tcPr>
-            <w:tcW w:w="1186" w:type="dxa"/>
-            <w:shd w:val="clear" w:color="auto" w:fill="auto"/>
-          </w:tcPr>
-          <w:p>
-            <w:pPr>
-              <w:jc w:val="both"/>
-              <w:rPr>
-                <w:rFonts w:ascii="Cambria" w:hAnsi="Cambria" w:cs="Arial"/>
-              </w:rPr>
-            </w:pPr>
-          </w:p>
-        </w:tc>
-      </w:tr>
-      <w:tr>
-        <w:trPr>
-          <w:cantSplit/>
-        </w:trPr>
-        <w:tc>
-          <w:tcPr>
-            <w:tcW w:w="3403" w:type="dxa"/>
-            <w:shd w:val="clear" w:color="auto" w:fill="auto"/>
-          </w:tcPr>
-          <w:p>
-            <w:pPr>
-              <w:jc w:val="both"/>
-              <w:rPr>
-                <w:rFonts w:ascii="Cambria" w:hAnsi="Cambria" w:cs="Arial"/>
-              </w:rPr>
-            </w:pPr>
-          </w:p>
-          <w:p>
-            <w:pPr>
-              <w:jc w:val="both"/>
-              <w:rPr>
-                <w:rFonts w:ascii="Cambria" w:hAnsi="Cambria" w:cs="Arial"/>
-              </w:rPr>
-            </w:pPr>
-          </w:p>
-          <w:p>
-            <w:pPr>
-              <w:jc w:val="both"/>
-              <w:rPr>
-                <w:rFonts w:ascii="Cambria" w:hAnsi="Cambria" w:cs="Arial"/>
-              </w:rPr>
-            </w:pPr>
-          </w:p>
-          <w:p>
-            <w:pPr>
-              <w:jc w:val="both"/>
-              <w:rPr>
-                <w:rFonts w:ascii="Cambria" w:hAnsi="Cambria" w:cs="Arial"/>
-              </w:rPr>
-            </w:pPr>
-          </w:p>
-        </w:tc>
-        <w:tc>
-          <w:tcPr>
-            <w:tcW w:w="3260" w:type="dxa"/>
-            <w:shd w:val="clear" w:color="auto" w:fill="auto"/>
-          </w:tcPr>
-          <w:p>
-            <w:pPr>
-              <w:jc w:val="both"/>
-              <w:rPr>
-                <w:rFonts w:ascii="Cambria" w:hAnsi="Cambria" w:cs="Arial"/>
-              </w:rPr>
-            </w:pPr>
-          </w:p>
-        </w:tc>
-        <w:tc>
-          <w:tcPr>
-            <w:tcW w:w="1276" w:type="dxa"/>
-            <w:shd w:val="clear" w:color="auto" w:fill="auto"/>
-          </w:tcPr>
-          <w:p>
-            <w:pPr>
-              <w:jc w:val="both"/>
-              <w:rPr>
-                <w:rFonts w:ascii="Cambria" w:hAnsi="Cambria" w:cs="Arial"/>
-              </w:rPr>
-            </w:pPr>
-          </w:p>
-        </w:tc>
-        <w:tc>
-          <w:tcPr>
-            <w:tcW w:w="1275" w:type="dxa"/>
-            <w:shd w:val="clear" w:color="auto" w:fill="auto"/>
-          </w:tcPr>
-          <w:p>
-            <w:pPr>
-              <w:jc w:val="both"/>
-              <w:rPr>
-                <w:rFonts w:ascii="Cambria" w:hAnsi="Cambria" w:cs="Arial"/>
-              </w:rPr>
-            </w:pPr>
-          </w:p>
-        </w:tc>
-        <w:tc>
-          <w:tcPr>
-            <w:tcW w:w="1186" w:type="dxa"/>
-            <w:shd w:val="clear" w:color="auto" w:fill="auto"/>
-          </w:tcPr>
-          <w:p>
-            <w:pPr>
-              <w:jc w:val="both"/>
-              <w:rPr>
-                <w:rFonts w:ascii="Cambria" w:hAnsi="Cambria" w:cs="Arial"/>
-              </w:rPr>
-            </w:pPr>
-          </w:p>
-        </w:tc>
-      </w:tr>
-      <w:tr>
-        <w:trPr>
-          <w:cantSplit/>
-        </w:trPr>
-        <w:tc>
-          <w:tcPr>
-            <w:tcW w:w="3403" w:type="dxa"/>
-            <w:shd w:val="clear" w:color="auto" w:fill="auto"/>
-          </w:tcPr>
-          <w:p>
-            <w:pPr>
-              <w:jc w:val="both"/>
-              <w:rPr>
-                <w:rFonts w:ascii="Cambria" w:hAnsi="Cambria" w:cs="Arial"/>
-              </w:rPr>
-            </w:pPr>
-          </w:p>
-          <w:p>
-            <w:pPr>
-              <w:jc w:val="both"/>
-              <w:rPr>
-                <w:rFonts w:ascii="Cambria" w:hAnsi="Cambria" w:cs="Arial"/>
-              </w:rPr>
-            </w:pPr>
-          </w:p>
-          <w:p>
-            <w:pPr>
-              <w:jc w:val="both"/>
-              <w:rPr>
-                <w:rFonts w:ascii="Cambria" w:hAnsi="Cambria" w:cs="Arial"/>
-              </w:rPr>
-            </w:pPr>
-          </w:p>
-          <w:p>
-            <w:pPr>
-              <w:jc w:val="both"/>
-              <w:rPr>
-                <w:rFonts w:ascii="Cambria" w:hAnsi="Cambria" w:cs="Arial"/>
-              </w:rPr>
-            </w:pPr>
-          </w:p>
-        </w:tc>
-        <w:tc>
-          <w:tcPr>
-            <w:tcW w:w="3260" w:type="dxa"/>
-            <w:shd w:val="clear" w:color="auto" w:fill="auto"/>
-          </w:tcPr>
-          <w:p>
-            <w:pPr>
-              <w:jc w:val="both"/>
-              <w:rPr>
-                <w:rFonts w:ascii="Cambria" w:hAnsi="Cambria" w:cs="Arial"/>
-              </w:rPr>
-            </w:pPr>
-          </w:p>
-        </w:tc>
-        <w:tc>
-          <w:tcPr>
-            <w:tcW w:w="1276" w:type="dxa"/>
-            <w:shd w:val="clear" w:color="auto" w:fill="auto"/>
-          </w:tcPr>
-          <w:p>
-            <w:pPr>
-              <w:jc w:val="both"/>
-              <w:rPr>
-                <w:rFonts w:ascii="Cambria" w:hAnsi="Cambria" w:cs="Arial"/>
-              </w:rPr>
-            </w:pPr>
-          </w:p>
-        </w:tc>
-        <w:tc>
-          <w:tcPr>
-            <w:tcW w:w="1275" w:type="dxa"/>
-            <w:shd w:val="clear" w:color="auto" w:fill="auto"/>
-          </w:tcPr>
-          <w:p>
-            <w:pPr>
-              <w:jc w:val="both"/>
-              <w:rPr>
-                <w:rFonts w:ascii="Cambria" w:hAnsi="Cambria" w:cs="Arial"/>
-              </w:rPr>
-            </w:pPr>
-          </w:p>
-        </w:tc>
-        <w:tc>
-          <w:tcPr>
-            <w:tcW w:w="1186" w:type="dxa"/>
-            <w:shd w:val="clear" w:color="auto" w:fill="auto"/>
-          </w:tcPr>
-          <w:p>
-            <w:pPr>
-              <w:jc w:val="both"/>
-              <w:rPr>
-                <w:rFonts w:ascii="Cambria" w:hAnsi="Cambria" w:cs="Arial"/>
-              </w:rPr>
-            </w:pPr>
-          </w:p>
-        </w:tc>
-      </w:tr>
-      <w:tr>
-        <w:trPr>
-          <w:cantSplit/>
-        </w:trPr>
-        <w:tc>
-          <w:tcPr>
-            <w:tcW w:w="3403" w:type="dxa"/>
-            <w:shd w:val="clear" w:color="auto" w:fill="auto"/>
-          </w:tcPr>
-          <w:p>
-            <w:pPr>
-              <w:jc w:val="both"/>
-              <w:rPr>
-                <w:rFonts w:ascii="Cambria" w:hAnsi="Cambria" w:cs="Arial"/>
-              </w:rPr>
-            </w:pPr>
-          </w:p>
-          <w:p>
-            <w:pPr>
-              <w:jc w:val="both"/>
-              <w:rPr>
-                <w:rFonts w:ascii="Cambria" w:hAnsi="Cambria" w:cs="Arial"/>
-              </w:rPr>
-            </w:pPr>
-          </w:p>
-          <w:p>
-            <w:pPr>
-              <w:jc w:val="both"/>
-              <w:rPr>
-                <w:rFonts w:ascii="Cambria" w:hAnsi="Cambria" w:cs="Arial"/>
-              </w:rPr>
-            </w:pPr>
-          </w:p>
-          <w:p>
-            <w:pPr>
-              <w:jc w:val="both"/>
-              <w:rPr>
-                <w:rFonts w:ascii="Cambria" w:hAnsi="Cambria" w:cs="Arial"/>
-              </w:rPr>
-            </w:pPr>
-          </w:p>
-        </w:tc>
-        <w:tc>
-          <w:tcPr>
-            <w:tcW w:w="3260" w:type="dxa"/>
-            <w:shd w:val="clear" w:color="auto" w:fill="auto"/>
-          </w:tcPr>
-          <w:p>
-            <w:pPr>
-              <w:jc w:val="both"/>
-              <w:rPr>
-                <w:rFonts w:ascii="Cambria" w:hAnsi="Cambria" w:cs="Arial"/>
-              </w:rPr>
-            </w:pPr>
-          </w:p>
-        </w:tc>
-        <w:tc>
-          <w:tcPr>
-            <w:tcW w:w="1276" w:type="dxa"/>
-            <w:shd w:val="clear" w:color="auto" w:fill="auto"/>
-          </w:tcPr>
-          <w:p>
-            <w:pPr>
-              <w:jc w:val="both"/>
-              <w:rPr>
-                <w:rFonts w:ascii="Cambria" w:hAnsi="Cambria" w:cs="Arial"/>
-              </w:rPr>
-            </w:pPr>
-          </w:p>
-        </w:tc>
-        <w:tc>
-          <w:tcPr>
-            <w:tcW w:w="1275" w:type="dxa"/>
-            <w:shd w:val="clear" w:color="auto" w:fill="auto"/>
-          </w:tcPr>
-          <w:p>
-            <w:pPr>
-              <w:jc w:val="both"/>
-              <w:rPr>
-                <w:rFonts w:ascii="Cambria" w:hAnsi="Cambria" w:cs="Arial"/>
-              </w:rPr>
-            </w:pPr>
-          </w:p>
-        </w:tc>
-        <w:tc>
-          <w:tcPr>
-            <w:tcW w:w="1186" w:type="dxa"/>
-            <w:shd w:val="clear" w:color="auto" w:fill="auto"/>
-          </w:tcPr>
-          <w:p>
-            <w:pPr>
-              <w:jc w:val="both"/>
-              <w:rPr>
-                <w:rFonts w:ascii="Cambria" w:hAnsi="Cambria" w:cs="Arial"/>
-              </w:rPr>
-            </w:pPr>
-          </w:p>
-        </w:tc>
-      </w:tr>
-      <w:tr>
-        <w:trPr>
-          <w:cantSplit/>
-        </w:trPr>
-        <w:tc>
-          <w:tcPr>
-            <w:tcW w:w="3403" w:type="dxa"/>
-            <w:shd w:val="clear" w:color="auto" w:fill="auto"/>
-          </w:tcPr>
-          <w:p>
-            <w:pPr>
-              <w:jc w:val="both"/>
-              <w:rPr>
-                <w:rFonts w:ascii="Cambria" w:hAnsi="Cambria" w:cs="Arial"/>
-              </w:rPr>
-            </w:pPr>
-          </w:p>
-          <w:p>
-            <w:pPr>
-              <w:jc w:val="both"/>
-              <w:rPr>
-                <w:rFonts w:ascii="Cambria" w:hAnsi="Cambria" w:cs="Arial"/>
-              </w:rPr>
-            </w:pPr>
-          </w:p>
-          <w:p>
-            <w:pPr>
-              <w:jc w:val="both"/>
-              <w:rPr>
-                <w:rFonts w:ascii="Cambria" w:hAnsi="Cambria" w:cs="Arial"/>
-              </w:rPr>
-            </w:pPr>
-          </w:p>
-          <w:p>
-            <w:pPr>
-              <w:jc w:val="both"/>
-              <w:rPr>
-                <w:rFonts w:ascii="Cambria" w:hAnsi="Cambria" w:cs="Arial"/>
-              </w:rPr>
-            </w:pPr>
-          </w:p>
-        </w:tc>
-        <w:tc>
-          <w:tcPr>
-            <w:tcW w:w="3260" w:type="dxa"/>
-            <w:shd w:val="clear" w:color="auto" w:fill="auto"/>
-          </w:tcPr>
-          <w:p>
-            <w:pPr>
-              <w:jc w:val="both"/>
-              <w:rPr>
-                <w:rFonts w:ascii="Cambria" w:hAnsi="Cambria" w:cs="Arial"/>
-              </w:rPr>
-            </w:pPr>
-          </w:p>
-        </w:tc>
-        <w:tc>
-          <w:tcPr>
-            <w:tcW w:w="1276" w:type="dxa"/>
-            <w:shd w:val="clear" w:color="auto" w:fill="auto"/>
-          </w:tcPr>
-          <w:p>
-            <w:pPr>
-              <w:jc w:val="both"/>
-              <w:rPr>
-                <w:rFonts w:ascii="Cambria" w:hAnsi="Cambria" w:cs="Arial"/>
-              </w:rPr>
-            </w:pPr>
-          </w:p>
-        </w:tc>
-        <w:tc>
-          <w:tcPr>
-            <w:tcW w:w="1275" w:type="dxa"/>
-            <w:shd w:val="clear" w:color="auto" w:fill="auto"/>
-          </w:tcPr>
-          <w:p>
-            <w:pPr>
-              <w:jc w:val="both"/>
-              <w:rPr>
-                <w:rFonts w:ascii="Cambria" w:hAnsi="Cambria" w:cs="Arial"/>
-              </w:rPr>
-            </w:pPr>
-          </w:p>
-        </w:tc>
-        <w:tc>
-          <w:tcPr>
-            <w:tcW w:w="1186" w:type="dxa"/>
-            <w:shd w:val="clear" w:color="auto" w:fill="auto"/>
-          </w:tcPr>
-          <w:p>
-            <w:pPr>
-              <w:jc w:val="both"/>
-              <w:rPr>
-                <w:rFonts w:ascii="Cambria" w:hAnsi="Cambria" w:cs="Arial"/>
-              </w:rPr>
-            </w:pPr>
-          </w:p>
-        </w:tc>
-      </w:tr>
-    </w:tbl>
+      <w:r>
+        <w:rPr>
+          <w:sz w:val="23"/>
+          <w:szCs w:val="23"/>
+        </w:rPr>
+        <w:t>aura</w:t>
+      </w:r>
+      <w:r>
+        <w:rPr>
+          <w:sz w:val="23"/>
+          <w:szCs w:val="23"/>
+        </w:rPr>
+        <w:t xml:space="preserve"> séduit de nombreux habitants d’Orléans et ses alentours, nous </w:t>
+      </w:r>
+      <w:r>
+        <w:rPr>
+          <w:sz w:val="23"/>
+          <w:szCs w:val="23"/>
+        </w:rPr>
+        <w:t>étendrons</w:t>
+      </w:r>
+      <w:r>
+        <w:rPr>
+          <w:sz w:val="23"/>
+          <w:szCs w:val="23"/>
+        </w:rPr>
+        <w:t xml:space="preserve"> notre entreprise à de nouvelles agglomérations. </w:t>
+      </w:r>
+      <w:r>
+        <w:rPr>
+          <w:sz w:val="23"/>
+          <w:szCs w:val="23"/>
+        </w:rPr>
+        <w:t>Nous aurons embauché 2 personnes chargées de la maintenance de l’</w:t>
+      </w:r>
+      <w:r>
+        <w:rPr>
+          <w:sz w:val="23"/>
+          <w:szCs w:val="23"/>
+        </w:rPr>
+        <w:t>application, 3 commerciaux et 1 assistante.</w:t>
+      </w:r>
+    </w:p>
     <w:p>
       <w:pPr>
         <w:tabs>
@@ -10626,43 +10212,6 @@
           <w:tab w:val="left" w:pos="8432"/>
           <w:tab w:val="left" w:pos="10420"/>
         </w:tabs>
-        <w:ind w:left="560"/>
-        <w:rPr>
-          <w:rFonts w:ascii="Arial" w:hAnsi="Arial" w:cs="Arial"/>
-        </w:rPr>
-      </w:pPr>
-    </w:p>
-    <w:p>
-      <w:pPr>
-        <w:tabs>
-          <w:tab w:val="left" w:pos="2548"/>
-          <w:tab w:val="left" w:pos="4496"/>
-          <w:tab w:val="left" w:pos="6464"/>
-          <w:tab w:val="left" w:pos="8432"/>
-          <w:tab w:val="left" w:pos="10420"/>
-        </w:tabs>
-        <w:ind w:left="560"/>
-        <w:rPr>
-          <w:rFonts w:ascii="Arial" w:hAnsi="Arial" w:cs="Arial"/>
-        </w:rPr>
-      </w:pPr>
-      <w:r>
-        <w:rPr>
-          <w:rFonts w:ascii="Arial" w:hAnsi="Arial" w:cs="Arial"/>
-        </w:rPr>
-        <w:br w:type="page"/>
-      </w:r>
-    </w:p>
-    <w:p>
-      <w:pPr>
-        <w:tabs>
-          <w:tab w:val="left" w:pos="2548"/>
-          <w:tab w:val="left" w:pos="4496"/>
-          <w:tab w:val="left" w:pos="6464"/>
-          <w:tab w:val="left" w:pos="8432"/>
-          <w:tab w:val="left" w:pos="10420"/>
-        </w:tabs>
-        <w:ind w:left="560"/>
         <w:rPr>
           <w:rFonts w:ascii="Arial" w:hAnsi="Arial" w:cs="Arial"/>
         </w:rPr>
@@ -10692,9 +10241,7 @@
             <w14:round/>
           </w14:textOutline>
           <w14:textFill>
-            <w14:solidFill>
-              <w14:srgbClr w14:val="FFFFFF"/>
-            </w14:solidFill>
+            <w14:noFill/>
           </w14:textFill>
         </w:rPr>
       </w:pPr>
@@ -10719,12 +10266,11 @@
             <w14:round/>
           </w14:textOutline>
           <w14:textFill>
-            <w14:solidFill>
-              <w14:srgbClr w14:val="FFFFFF"/>
-            </w14:solidFill>
+            <w14:noFill/>
           </w14:textFill>
         </w:rPr>
-        <w:t xml:space="preserve">2. Le projet </w:t>
+        <w:lastRenderedPageBreak/>
+        <w:t>3. Le PRODUIT ET SON MARCHÉ</w:t>
       </w:r>
     </w:p>
     <w:p>
@@ -10781,7 +10327,7 @@
           <w:sz w:val="26"/>
           <w:szCs w:val="26"/>
         </w:rPr>
-        <w:t xml:space="preserve">Genèse du projet et motivations pour le réaliser </w:t>
+        <w:t>Le produit</w:t>
       </w:r>
     </w:p>
     <w:p>
@@ -10795,30 +10341,807 @@
     </w:p>
     <w:p>
       <w:pPr>
+        <w:tabs>
+          <w:tab w:val="right" w:leader="dot" w:pos="10120"/>
+        </w:tabs>
+        <w:jc w:val="both"/>
+        <w:rPr>
+          <w:rFonts w:ascii="Calibri" w:hAnsi="Calibri" w:cs="Calibri"/>
+          <w:color w:val="000000"/>
+          <w:sz w:val="23"/>
+          <w:szCs w:val="23"/>
+        </w:rPr>
+      </w:pPr>
+      <w:r>
+        <w:rPr>
+          <w:rFonts w:ascii="Calibri" w:hAnsi="Calibri" w:cs="Calibri"/>
+          <w:color w:val="000000"/>
+          <w:sz w:val="23"/>
+          <w:szCs w:val="23"/>
+        </w:rPr>
+        <w:tab/>
+      </w:r>
+      <w:r>
+        <w:rPr>
+          <w:rFonts w:ascii="Calibri" w:hAnsi="Calibri" w:cs="Calibri"/>
+          <w:color w:val="000000"/>
+          <w:sz w:val="23"/>
+          <w:szCs w:val="23"/>
+        </w:rPr>
+        <w:t>Notre service sera composé de plusieurs facettes. Nous viserons deux catégories de clients différents</w:t>
+      </w:r>
+      <w:r>
+        <w:rPr>
+          <w:rFonts w:ascii="Calibri" w:hAnsi="Calibri" w:cs="Calibri"/>
+          <w:color w:val="000000"/>
+          <w:sz w:val="23"/>
+          <w:szCs w:val="23"/>
+        </w:rPr>
+        <w:t xml:space="preserve"> </w:t>
+      </w:r>
+      <w:r>
+        <w:rPr>
+          <w:rFonts w:ascii="Calibri" w:hAnsi="Calibri" w:cs="Calibri"/>
+          <w:color w:val="000000"/>
+          <w:sz w:val="23"/>
+          <w:szCs w:val="23"/>
+        </w:rPr>
+        <w:t xml:space="preserve">: les moniteurs et les élèves. </w:t>
+      </w:r>
+    </w:p>
+    <w:p>
+      <w:pPr>
+        <w:tabs>
+          <w:tab w:val="right" w:leader="dot" w:pos="10120"/>
+        </w:tabs>
+        <w:jc w:val="both"/>
+        <w:rPr>
+          <w:rFonts w:ascii="Calibri" w:hAnsi="Calibri" w:cs="Calibri"/>
+          <w:color w:val="000000"/>
+          <w:sz w:val="23"/>
+          <w:szCs w:val="23"/>
+        </w:rPr>
+      </w:pPr>
+      <w:r>
+        <w:rPr>
+          <w:rFonts w:ascii="Calibri" w:hAnsi="Calibri" w:cs="Calibri"/>
+          <w:color w:val="000000"/>
+          <w:sz w:val="23"/>
+          <w:szCs w:val="23"/>
+        </w:rPr>
+        <w:t>L</w:t>
+      </w:r>
+      <w:r>
+        <w:rPr>
+          <w:rFonts w:ascii="Calibri" w:hAnsi="Calibri" w:cs="Calibri"/>
+          <w:color w:val="000000"/>
+          <w:sz w:val="23"/>
+          <w:szCs w:val="23"/>
+        </w:rPr>
+        <w:t xml:space="preserve">a plateforme </w:t>
+      </w:r>
+      <w:r>
+        <w:rPr>
+          <w:rFonts w:ascii="Calibri" w:hAnsi="Calibri" w:cs="Calibri"/>
+          <w:color w:val="000000"/>
+          <w:sz w:val="23"/>
+          <w:szCs w:val="23"/>
+        </w:rPr>
+        <w:t>en ligne (et application mobile) est au centre de notre entreprise. Elle se veut complète et facile d’accès. Elle regroupa plusieurs fonction</w:t>
+      </w:r>
+      <w:r>
+        <w:rPr>
+          <w:rFonts w:ascii="Calibri" w:hAnsi="Calibri" w:cs="Calibri"/>
+          <w:color w:val="000000"/>
+          <w:sz w:val="23"/>
+          <w:szCs w:val="23"/>
+        </w:rPr>
+        <w:t>nalités</w:t>
+      </w:r>
+      <w:r>
+        <w:rPr>
+          <w:rFonts w:ascii="Calibri" w:hAnsi="Calibri" w:cs="Calibri"/>
+          <w:color w:val="000000"/>
+          <w:sz w:val="23"/>
+          <w:szCs w:val="23"/>
+        </w:rPr>
+        <w:t xml:space="preserve"> : </w:t>
+      </w:r>
+    </w:p>
+    <w:p>
+      <w:pPr>
+        <w:pStyle w:val="Paragraphedeliste"/>
         <w:numPr>
           <w:ilvl w:val="0"/>
           <w:numId w:val="18"/>
         </w:numPr>
         <w:tabs>
-          <w:tab w:val="clear" w:pos="1800"/>
-        </w:tabs>
-        <w:ind w:left="1091"/>
-        <w:jc w:val="both"/>
-        <w:rPr>
-          <w:rFonts w:ascii="Cambria" w:hAnsi="Cambria" w:cs="Arial"/>
-          <w:b/>
-          <w:bCs/>
-          <w:sz w:val="24"/>
+          <w:tab w:val="right" w:leader="dot" w:pos="10120"/>
+        </w:tabs>
+        <w:jc w:val="both"/>
+        <w:rPr>
+          <w:rFonts w:ascii="Calibri" w:eastAsia="Times New Roman" w:hAnsi="Calibri" w:cs="Calibri"/>
+          <w:color w:val="000000"/>
+          <w:sz w:val="23"/>
+          <w:szCs w:val="23"/>
+          <w:lang w:eastAsia="fr-FR"/>
         </w:rPr>
       </w:pPr>
       <w:r>
         <w:rPr>
-          <w:rFonts w:ascii="Cambria" w:hAnsi="Cambria" w:cs="Arial"/>
-          <w:b/>
-          <w:bCs/>
-          <w:sz w:val="24"/>
-        </w:rPr>
-        <w:t>Historique et genèse de ce projet</w:t>
+          <w:rFonts w:ascii="Calibri" w:eastAsia="Times New Roman" w:hAnsi="Calibri" w:cs="Calibri"/>
+          <w:color w:val="000000"/>
+          <w:sz w:val="23"/>
+          <w:szCs w:val="23"/>
+          <w:lang w:eastAsia="fr-FR"/>
+        </w:rPr>
+        <w:t xml:space="preserve">Les cours </w:t>
+      </w:r>
+      <w:r>
+        <w:rPr>
+          <w:rFonts w:ascii="Calibri" w:eastAsia="Times New Roman" w:hAnsi="Calibri" w:cs="Calibri"/>
+          <w:color w:val="000000"/>
+          <w:sz w:val="23"/>
+          <w:szCs w:val="23"/>
+          <w:lang w:eastAsia="fr-FR"/>
+        </w:rPr>
+        <w:t>sur le</w:t>
+      </w:r>
+      <w:r>
+        <w:rPr>
+          <w:rFonts w:ascii="Calibri" w:eastAsia="Times New Roman" w:hAnsi="Calibri" w:cs="Calibri"/>
+          <w:color w:val="000000"/>
+          <w:sz w:val="23"/>
+          <w:szCs w:val="23"/>
+          <w:lang w:eastAsia="fr-FR"/>
+        </w:rPr>
+        <w:t xml:space="preserve"> code de la route</w:t>
+      </w:r>
+    </w:p>
+    <w:p>
+      <w:pPr>
+        <w:pStyle w:val="Paragraphedeliste"/>
+        <w:numPr>
+          <w:ilvl w:val="0"/>
+          <w:numId w:val="18"/>
+        </w:numPr>
+        <w:tabs>
+          <w:tab w:val="right" w:leader="dot" w:pos="10120"/>
+        </w:tabs>
+        <w:jc w:val="both"/>
+        <w:rPr>
+          <w:rFonts w:ascii="Calibri" w:eastAsia="Times New Roman" w:hAnsi="Calibri" w:cs="Calibri"/>
+          <w:color w:val="000000"/>
+          <w:sz w:val="23"/>
+          <w:szCs w:val="23"/>
+          <w:lang w:eastAsia="fr-FR"/>
+        </w:rPr>
+      </w:pPr>
+      <w:r>
+        <w:rPr>
+          <w:rFonts w:ascii="Calibri" w:eastAsia="Times New Roman" w:hAnsi="Calibri" w:cs="Calibri"/>
+          <w:color w:val="000000"/>
+          <w:sz w:val="23"/>
+          <w:szCs w:val="23"/>
+          <w:lang w:eastAsia="fr-FR"/>
+        </w:rPr>
+        <w:t>L</w:t>
+      </w:r>
+      <w:r>
+        <w:rPr>
+          <w:rFonts w:ascii="Calibri" w:eastAsia="Times New Roman" w:hAnsi="Calibri" w:cs="Calibri"/>
+          <w:color w:val="000000"/>
+          <w:sz w:val="23"/>
+          <w:szCs w:val="23"/>
+          <w:lang w:eastAsia="fr-FR"/>
+        </w:rPr>
+        <w:t>es entrainements pour le code de la route</w:t>
+      </w:r>
+    </w:p>
+    <w:p>
+      <w:pPr>
+        <w:pStyle w:val="Paragraphedeliste"/>
+        <w:numPr>
+          <w:ilvl w:val="0"/>
+          <w:numId w:val="18"/>
+        </w:numPr>
+        <w:tabs>
+          <w:tab w:val="right" w:leader="dot" w:pos="10120"/>
+        </w:tabs>
+        <w:jc w:val="both"/>
+        <w:rPr>
+          <w:rFonts w:ascii="Calibri" w:eastAsia="Times New Roman" w:hAnsi="Calibri" w:cs="Calibri"/>
+          <w:color w:val="000000"/>
+          <w:sz w:val="23"/>
+          <w:szCs w:val="23"/>
+          <w:lang w:eastAsia="fr-FR"/>
+        </w:rPr>
+      </w:pPr>
+      <w:r>
+        <w:rPr>
+          <w:rFonts w:ascii="Calibri" w:eastAsia="Times New Roman" w:hAnsi="Calibri" w:cs="Calibri"/>
+          <w:color w:val="000000"/>
+          <w:sz w:val="23"/>
+          <w:szCs w:val="23"/>
+          <w:lang w:eastAsia="fr-FR"/>
+        </w:rPr>
+        <w:t>L’interface de mise en relation entre nos deux types de clients</w:t>
+      </w:r>
+    </w:p>
+    <w:p>
+      <w:pPr>
+        <w:pStyle w:val="Paragraphedeliste"/>
+        <w:numPr>
+          <w:ilvl w:val="1"/>
+          <w:numId w:val="18"/>
+        </w:numPr>
+        <w:tabs>
+          <w:tab w:val="right" w:leader="dot" w:pos="10120"/>
+        </w:tabs>
+        <w:jc w:val="both"/>
+        <w:rPr>
+          <w:rFonts w:ascii="Calibri" w:eastAsia="Times New Roman" w:hAnsi="Calibri" w:cs="Calibri"/>
+          <w:color w:val="000000"/>
+          <w:sz w:val="23"/>
+          <w:szCs w:val="23"/>
+          <w:lang w:eastAsia="fr-FR"/>
+        </w:rPr>
+      </w:pPr>
+      <w:r>
+        <w:rPr>
+          <w:rFonts w:ascii="Calibri" w:eastAsia="Times New Roman" w:hAnsi="Calibri" w:cs="Calibri"/>
+          <w:color w:val="000000"/>
+          <w:sz w:val="23"/>
+          <w:szCs w:val="23"/>
+          <w:lang w:eastAsia="fr-FR"/>
+        </w:rPr>
+        <w:t xml:space="preserve">Les moniteurs proposent des créneaux horaires </w:t>
+      </w:r>
+    </w:p>
+    <w:p>
+      <w:pPr>
+        <w:pStyle w:val="Paragraphedeliste"/>
+        <w:numPr>
+          <w:ilvl w:val="1"/>
+          <w:numId w:val="18"/>
+        </w:numPr>
+        <w:tabs>
+          <w:tab w:val="right" w:leader="dot" w:pos="10120"/>
+        </w:tabs>
+        <w:jc w:val="both"/>
+        <w:rPr>
+          <w:rFonts w:ascii="Calibri" w:eastAsia="Times New Roman" w:hAnsi="Calibri" w:cs="Calibri"/>
+          <w:color w:val="000000"/>
+          <w:sz w:val="23"/>
+          <w:szCs w:val="23"/>
+          <w:lang w:eastAsia="fr-FR"/>
+        </w:rPr>
+      </w:pPr>
+      <w:r>
+        <w:rPr>
+          <w:rFonts w:ascii="Calibri" w:eastAsia="Times New Roman" w:hAnsi="Calibri" w:cs="Calibri"/>
+          <w:color w:val="000000"/>
+          <w:sz w:val="23"/>
+          <w:szCs w:val="23"/>
+          <w:lang w:eastAsia="fr-FR"/>
+        </w:rPr>
+        <w:t>Le premier élève à réserver le créneau est affecté à ce dernier</w:t>
+      </w:r>
+    </w:p>
+    <w:p>
+      <w:pPr>
+        <w:pStyle w:val="Paragraphedeliste"/>
+        <w:numPr>
+          <w:ilvl w:val="1"/>
+          <w:numId w:val="18"/>
+        </w:numPr>
+        <w:tabs>
+          <w:tab w:val="right" w:leader="dot" w:pos="10120"/>
+        </w:tabs>
+        <w:jc w:val="both"/>
+        <w:rPr>
+          <w:rFonts w:ascii="Calibri" w:eastAsia="Times New Roman" w:hAnsi="Calibri" w:cs="Calibri"/>
+          <w:color w:val="000000"/>
+          <w:sz w:val="23"/>
+          <w:szCs w:val="23"/>
+          <w:lang w:eastAsia="fr-FR"/>
+        </w:rPr>
+      </w:pPr>
+      <w:r>
+        <w:rPr>
+          <w:rFonts w:ascii="Calibri" w:eastAsia="Times New Roman" w:hAnsi="Calibri" w:cs="Calibri"/>
+          <w:color w:val="000000"/>
+          <w:sz w:val="23"/>
+          <w:szCs w:val="23"/>
+          <w:lang w:eastAsia="fr-FR"/>
+        </w:rPr>
+        <w:t>Un système de c</w:t>
+      </w:r>
+      <w:r>
+        <w:rPr>
+          <w:rFonts w:ascii="Calibri" w:eastAsia="Times New Roman" w:hAnsi="Calibri" w:cs="Calibri"/>
+          <w:color w:val="000000"/>
+          <w:sz w:val="23"/>
+          <w:szCs w:val="23"/>
+          <w:lang w:eastAsia="fr-FR"/>
+        </w:rPr>
+        <w:t>hat est mis en place pour faciliter les échanges entre élèves et moniteurs</w:t>
+      </w:r>
+    </w:p>
+    <w:p>
+      <w:pPr>
+        <w:pStyle w:val="Paragraphedeliste"/>
+        <w:numPr>
+          <w:ilvl w:val="0"/>
+          <w:numId w:val="18"/>
+        </w:numPr>
+        <w:tabs>
+          <w:tab w:val="right" w:leader="dot" w:pos="10120"/>
+        </w:tabs>
+        <w:jc w:val="both"/>
+        <w:rPr>
+          <w:rFonts w:ascii="Calibri" w:eastAsia="Times New Roman" w:hAnsi="Calibri" w:cs="Calibri"/>
+          <w:color w:val="000000"/>
+          <w:sz w:val="23"/>
+          <w:szCs w:val="23"/>
+          <w:lang w:eastAsia="fr-FR"/>
+        </w:rPr>
+      </w:pPr>
+      <w:r>
+        <w:rPr>
+          <w:rFonts w:ascii="Calibri" w:eastAsia="Times New Roman" w:hAnsi="Calibri" w:cs="Calibri"/>
+          <w:color w:val="000000"/>
+          <w:sz w:val="23"/>
+          <w:szCs w:val="23"/>
+          <w:lang w:eastAsia="fr-FR"/>
+        </w:rPr>
+        <w:t xml:space="preserve">La mise en place d’un profil personnel qui détaillera : </w:t>
+      </w:r>
+    </w:p>
+    <w:p>
+      <w:pPr>
+        <w:pStyle w:val="Paragraphedeliste"/>
+        <w:numPr>
+          <w:ilvl w:val="1"/>
+          <w:numId w:val="18"/>
+        </w:numPr>
+        <w:tabs>
+          <w:tab w:val="right" w:leader="dot" w:pos="10120"/>
+        </w:tabs>
+        <w:jc w:val="both"/>
+        <w:rPr>
+          <w:rFonts w:ascii="Calibri" w:eastAsia="Times New Roman" w:hAnsi="Calibri" w:cs="Calibri"/>
+          <w:color w:val="000000"/>
+          <w:sz w:val="23"/>
+          <w:szCs w:val="23"/>
+          <w:lang w:eastAsia="fr-FR"/>
+        </w:rPr>
+      </w:pPr>
+      <w:r>
+        <w:rPr>
+          <w:rFonts w:ascii="Calibri" w:eastAsia="Times New Roman" w:hAnsi="Calibri" w:cs="Calibri"/>
+          <w:color w:val="000000"/>
+          <w:sz w:val="23"/>
+          <w:szCs w:val="23"/>
+          <w:lang w:eastAsia="fr-FR"/>
+        </w:rPr>
+        <w:t xml:space="preserve">Pour les moniteurs : </w:t>
+      </w:r>
+    </w:p>
+    <w:p>
+      <w:pPr>
+        <w:pStyle w:val="Paragraphedeliste"/>
+        <w:numPr>
+          <w:ilvl w:val="2"/>
+          <w:numId w:val="18"/>
+        </w:numPr>
+        <w:tabs>
+          <w:tab w:val="right" w:leader="dot" w:pos="10120"/>
+        </w:tabs>
+        <w:jc w:val="both"/>
+        <w:rPr>
+          <w:rFonts w:ascii="Calibri" w:eastAsia="Times New Roman" w:hAnsi="Calibri" w:cs="Calibri"/>
+          <w:color w:val="000000"/>
+          <w:sz w:val="23"/>
+          <w:szCs w:val="23"/>
+          <w:lang w:eastAsia="fr-FR"/>
+        </w:rPr>
+      </w:pPr>
+      <w:r>
+        <w:rPr>
+          <w:rFonts w:ascii="Calibri" w:eastAsia="Times New Roman" w:hAnsi="Calibri" w:cs="Calibri"/>
+          <w:color w:val="000000"/>
+          <w:sz w:val="23"/>
+          <w:szCs w:val="23"/>
+          <w:lang w:eastAsia="fr-FR"/>
+        </w:rPr>
+        <w:t xml:space="preserve">La note moyenne laissée par les élèves </w:t>
+      </w:r>
+    </w:p>
+    <w:p>
+      <w:pPr>
+        <w:pStyle w:val="Paragraphedeliste"/>
+        <w:numPr>
+          <w:ilvl w:val="2"/>
+          <w:numId w:val="18"/>
+        </w:numPr>
+        <w:tabs>
+          <w:tab w:val="right" w:leader="dot" w:pos="10120"/>
+        </w:tabs>
+        <w:jc w:val="both"/>
+        <w:rPr>
+          <w:rFonts w:ascii="Calibri" w:eastAsia="Times New Roman" w:hAnsi="Calibri" w:cs="Calibri"/>
+          <w:color w:val="000000"/>
+          <w:sz w:val="23"/>
+          <w:szCs w:val="23"/>
+          <w:lang w:eastAsia="fr-FR"/>
+        </w:rPr>
+      </w:pPr>
+      <w:r>
+        <w:rPr>
+          <w:rFonts w:ascii="Calibri" w:eastAsia="Times New Roman" w:hAnsi="Calibri" w:cs="Calibri"/>
+          <w:color w:val="000000"/>
+          <w:sz w:val="23"/>
+          <w:szCs w:val="23"/>
+          <w:lang w:eastAsia="fr-FR"/>
+        </w:rPr>
+        <w:t>Leur voiture</w:t>
+      </w:r>
+    </w:p>
+    <w:p>
+      <w:pPr>
+        <w:pStyle w:val="Paragraphedeliste"/>
+        <w:numPr>
+          <w:ilvl w:val="2"/>
+          <w:numId w:val="18"/>
+        </w:numPr>
+        <w:tabs>
+          <w:tab w:val="right" w:leader="dot" w:pos="10120"/>
+        </w:tabs>
+        <w:jc w:val="both"/>
+        <w:rPr>
+          <w:rFonts w:ascii="Calibri" w:eastAsia="Times New Roman" w:hAnsi="Calibri" w:cs="Calibri"/>
+          <w:color w:val="000000"/>
+          <w:sz w:val="23"/>
+          <w:szCs w:val="23"/>
+          <w:lang w:eastAsia="fr-FR"/>
+        </w:rPr>
+      </w:pPr>
+      <w:r>
+        <w:rPr>
+          <w:rFonts w:ascii="Calibri" w:eastAsia="Times New Roman" w:hAnsi="Calibri" w:cs="Calibri"/>
+          <w:color w:val="000000"/>
+          <w:sz w:val="23"/>
+          <w:szCs w:val="23"/>
+          <w:lang w:eastAsia="fr-FR"/>
+        </w:rPr>
+        <w:t>Une présentation personnelle</w:t>
+      </w:r>
+    </w:p>
+    <w:p>
+      <w:pPr>
+        <w:pStyle w:val="Paragraphedeliste"/>
+        <w:numPr>
+          <w:ilvl w:val="2"/>
+          <w:numId w:val="18"/>
+        </w:numPr>
+        <w:tabs>
+          <w:tab w:val="right" w:leader="dot" w:pos="10120"/>
+        </w:tabs>
+        <w:jc w:val="both"/>
+        <w:rPr>
+          <w:rFonts w:ascii="Calibri" w:eastAsia="Times New Roman" w:hAnsi="Calibri" w:cs="Calibri"/>
+          <w:color w:val="000000"/>
+          <w:sz w:val="23"/>
+          <w:szCs w:val="23"/>
+          <w:lang w:eastAsia="fr-FR"/>
+        </w:rPr>
+      </w:pPr>
+      <w:r>
+        <w:rPr>
+          <w:rFonts w:ascii="Calibri" w:eastAsia="Times New Roman" w:hAnsi="Calibri" w:cs="Calibri"/>
+          <w:color w:val="000000"/>
+          <w:sz w:val="23"/>
+          <w:szCs w:val="23"/>
+          <w:lang w:eastAsia="fr-FR"/>
+        </w:rPr>
+        <w:t>Données de contact</w:t>
+      </w:r>
+    </w:p>
+    <w:p>
+      <w:pPr>
+        <w:pStyle w:val="Paragraphedeliste"/>
+        <w:numPr>
+          <w:ilvl w:val="2"/>
+          <w:numId w:val="18"/>
+        </w:numPr>
+        <w:tabs>
+          <w:tab w:val="right" w:leader="dot" w:pos="10120"/>
+        </w:tabs>
+        <w:jc w:val="both"/>
+        <w:rPr>
+          <w:rFonts w:ascii="Calibri" w:eastAsia="Times New Roman" w:hAnsi="Calibri" w:cs="Calibri"/>
+          <w:color w:val="000000"/>
+          <w:sz w:val="23"/>
+          <w:szCs w:val="23"/>
+          <w:lang w:eastAsia="fr-FR"/>
+        </w:rPr>
+      </w:pPr>
+      <w:r>
+        <w:rPr>
+          <w:rFonts w:ascii="Calibri" w:eastAsia="Times New Roman" w:hAnsi="Calibri" w:cs="Calibri"/>
+          <w:color w:val="000000"/>
+          <w:sz w:val="23"/>
+          <w:szCs w:val="23"/>
+          <w:lang w:eastAsia="fr-FR"/>
+        </w:rPr>
+        <w:t xml:space="preserve">Une photo (facultative) </w:t>
+      </w:r>
+    </w:p>
+    <w:p>
+      <w:pPr>
+        <w:pStyle w:val="Paragraphedeliste"/>
+        <w:numPr>
+          <w:ilvl w:val="1"/>
+          <w:numId w:val="18"/>
+        </w:numPr>
+        <w:tabs>
+          <w:tab w:val="right" w:leader="dot" w:pos="10120"/>
+        </w:tabs>
+        <w:jc w:val="both"/>
+        <w:rPr>
+          <w:rFonts w:ascii="Calibri" w:eastAsia="Times New Roman" w:hAnsi="Calibri" w:cs="Calibri"/>
+          <w:color w:val="000000"/>
+          <w:sz w:val="23"/>
+          <w:szCs w:val="23"/>
+          <w:lang w:eastAsia="fr-FR"/>
+        </w:rPr>
+      </w:pPr>
+      <w:r>
+        <w:rPr>
+          <w:rFonts w:ascii="Calibri" w:eastAsia="Times New Roman" w:hAnsi="Calibri" w:cs="Calibri"/>
+          <w:color w:val="000000"/>
+          <w:sz w:val="23"/>
+          <w:szCs w:val="23"/>
+          <w:lang w:eastAsia="fr-FR"/>
+        </w:rPr>
+        <w:t xml:space="preserve">Pour les élèves : </w:t>
+      </w:r>
+    </w:p>
+    <w:p>
+      <w:pPr>
+        <w:pStyle w:val="Paragraphedeliste"/>
+        <w:numPr>
+          <w:ilvl w:val="2"/>
+          <w:numId w:val="18"/>
+        </w:numPr>
+        <w:tabs>
+          <w:tab w:val="right" w:leader="dot" w:pos="10120"/>
+        </w:tabs>
+        <w:jc w:val="both"/>
+        <w:rPr>
+          <w:rFonts w:ascii="Calibri" w:eastAsia="Times New Roman" w:hAnsi="Calibri" w:cs="Calibri"/>
+          <w:color w:val="000000"/>
+          <w:sz w:val="23"/>
+          <w:szCs w:val="23"/>
+          <w:lang w:eastAsia="fr-FR"/>
+        </w:rPr>
+      </w:pPr>
+      <w:r>
+        <w:rPr>
+          <w:rFonts w:ascii="Calibri" w:eastAsia="Times New Roman" w:hAnsi="Calibri" w:cs="Calibri"/>
+          <w:color w:val="000000"/>
+          <w:sz w:val="23"/>
+          <w:szCs w:val="23"/>
+          <w:lang w:eastAsia="fr-FR"/>
+        </w:rPr>
+        <w:t xml:space="preserve">Leur âge </w:t>
+      </w:r>
+    </w:p>
+    <w:p>
+      <w:pPr>
+        <w:pStyle w:val="Paragraphedeliste"/>
+        <w:numPr>
+          <w:ilvl w:val="2"/>
+          <w:numId w:val="18"/>
+        </w:numPr>
+        <w:tabs>
+          <w:tab w:val="right" w:leader="dot" w:pos="10120"/>
+        </w:tabs>
+        <w:jc w:val="both"/>
+        <w:rPr>
+          <w:rFonts w:ascii="Calibri" w:eastAsia="Times New Roman" w:hAnsi="Calibri" w:cs="Calibri"/>
+          <w:color w:val="000000"/>
+          <w:sz w:val="23"/>
+          <w:szCs w:val="23"/>
+          <w:lang w:eastAsia="fr-FR"/>
+        </w:rPr>
+      </w:pPr>
+      <w:r>
+        <w:rPr>
+          <w:rFonts w:ascii="Calibri" w:eastAsia="Times New Roman" w:hAnsi="Calibri" w:cs="Calibri"/>
+          <w:color w:val="000000"/>
+          <w:sz w:val="23"/>
+          <w:szCs w:val="23"/>
+          <w:lang w:eastAsia="fr-FR"/>
+        </w:rPr>
+        <w:t>Une présentation personnelle</w:t>
+      </w:r>
+    </w:p>
+    <w:p>
+      <w:pPr>
+        <w:pStyle w:val="Paragraphedeliste"/>
+        <w:numPr>
+          <w:ilvl w:val="2"/>
+          <w:numId w:val="18"/>
+        </w:numPr>
+        <w:tabs>
+          <w:tab w:val="right" w:leader="dot" w:pos="10120"/>
+        </w:tabs>
+        <w:jc w:val="both"/>
+        <w:rPr>
+          <w:rFonts w:ascii="Calibri" w:eastAsia="Times New Roman" w:hAnsi="Calibri" w:cs="Calibri"/>
+          <w:color w:val="000000"/>
+          <w:sz w:val="23"/>
+          <w:szCs w:val="23"/>
+          <w:lang w:eastAsia="fr-FR"/>
+        </w:rPr>
+      </w:pPr>
+      <w:r>
+        <w:rPr>
+          <w:rFonts w:ascii="Calibri" w:eastAsia="Times New Roman" w:hAnsi="Calibri" w:cs="Calibri"/>
+          <w:color w:val="000000"/>
+          <w:sz w:val="23"/>
+          <w:szCs w:val="23"/>
+          <w:lang w:eastAsia="fr-FR"/>
+        </w:rPr>
+        <w:t>Données de contact</w:t>
+      </w:r>
+    </w:p>
+    <w:p>
+      <w:pPr>
+        <w:pStyle w:val="Paragraphedeliste"/>
+        <w:numPr>
+          <w:ilvl w:val="2"/>
+          <w:numId w:val="18"/>
+        </w:numPr>
+        <w:tabs>
+          <w:tab w:val="right" w:leader="dot" w:pos="10120"/>
+        </w:tabs>
+        <w:jc w:val="both"/>
+        <w:rPr>
+          <w:rFonts w:ascii="Calibri" w:eastAsia="Times New Roman" w:hAnsi="Calibri" w:cs="Calibri"/>
+          <w:color w:val="000000"/>
+          <w:sz w:val="23"/>
+          <w:szCs w:val="23"/>
+          <w:lang w:eastAsia="fr-FR"/>
+        </w:rPr>
+      </w:pPr>
+      <w:r>
+        <w:rPr>
+          <w:rFonts w:ascii="Calibri" w:eastAsia="Times New Roman" w:hAnsi="Calibri" w:cs="Calibri"/>
+          <w:color w:val="000000"/>
+          <w:sz w:val="23"/>
+          <w:szCs w:val="23"/>
+          <w:lang w:eastAsia="fr-FR"/>
+        </w:rPr>
+        <w:t xml:space="preserve">Une photo (facultative) </w:t>
+      </w:r>
+    </w:p>
+    <w:p>
+      <w:pPr>
+        <w:tabs>
+          <w:tab w:val="right" w:leader="dot" w:pos="10120"/>
+        </w:tabs>
+        <w:jc w:val="both"/>
+        <w:rPr>
+          <w:rFonts w:ascii="Calibri" w:hAnsi="Calibri" w:cs="Calibri"/>
+          <w:color w:val="000000"/>
+          <w:sz w:val="23"/>
+          <w:szCs w:val="23"/>
+        </w:rPr>
+      </w:pPr>
+      <w:r>
+        <w:rPr>
+          <w:rFonts w:ascii="Calibri" w:hAnsi="Calibri" w:cs="Calibri"/>
+          <w:color w:val="000000"/>
+          <w:sz w:val="23"/>
+          <w:szCs w:val="23"/>
+        </w:rPr>
+        <w:t>La plateforme intégrera donc un module de paiement en ligne sécurisé lorsque les élèves auront choisis un créneau horaire avec un moniteur</w:t>
+      </w:r>
+      <w:r>
+        <w:rPr>
+          <w:rFonts w:ascii="Calibri" w:hAnsi="Calibri" w:cs="Calibri"/>
+          <w:color w:val="000000"/>
+          <w:sz w:val="23"/>
+          <w:szCs w:val="23"/>
+        </w:rPr>
+        <w:t>,</w:t>
+      </w:r>
+      <w:r>
+        <w:rPr>
+          <w:rFonts w:ascii="Calibri" w:hAnsi="Calibri" w:cs="Calibri"/>
+          <w:color w:val="000000"/>
+          <w:sz w:val="23"/>
+          <w:szCs w:val="23"/>
+        </w:rPr>
+        <w:t xml:space="preserve"> et qu’il aura été validé par ce dernier. </w:t>
+      </w:r>
+    </w:p>
+    <w:p>
+      <w:pPr>
+        <w:tabs>
+          <w:tab w:val="right" w:leader="dot" w:pos="10120"/>
+        </w:tabs>
+        <w:jc w:val="both"/>
+        <w:rPr>
+          <w:rFonts w:ascii="Calibri" w:hAnsi="Calibri" w:cs="Calibri"/>
+          <w:color w:val="000000"/>
+          <w:sz w:val="23"/>
+          <w:szCs w:val="23"/>
+        </w:rPr>
+      </w:pPr>
+      <w:r>
+        <w:rPr>
+          <w:rFonts w:ascii="Calibri" w:hAnsi="Calibri" w:cs="Calibri"/>
+          <w:color w:val="000000"/>
+          <w:sz w:val="23"/>
+          <w:szCs w:val="23"/>
+        </w:rPr>
+        <w:t xml:space="preserve">D’autres fonctionnalités moins spécifiques seront ajoutées comme une FAQ, les données de contact de notre entreprise, etc. </w:t>
+      </w:r>
+    </w:p>
+    <w:p>
+      <w:pPr>
+        <w:tabs>
+          <w:tab w:val="right" w:leader="dot" w:pos="10120"/>
+        </w:tabs>
+        <w:jc w:val="both"/>
+        <w:rPr>
+          <w:rFonts w:ascii="Calibri" w:hAnsi="Calibri" w:cs="Calibri"/>
+          <w:color w:val="000000"/>
+          <w:sz w:val="23"/>
+          <w:szCs w:val="23"/>
+        </w:rPr>
+      </w:pPr>
+      <w:r>
+        <w:rPr>
+          <w:rFonts w:ascii="Calibri" w:hAnsi="Calibri" w:cs="Calibri"/>
+          <w:color w:val="000000"/>
+          <w:sz w:val="23"/>
+          <w:szCs w:val="23"/>
+        </w:rPr>
+        <w:t>Par ailleurs, notre qualité relation-client se fera sur la rapidité et la clart</w:t>
+      </w:r>
+      <w:r>
+        <w:rPr>
+          <w:rFonts w:ascii="Calibri" w:hAnsi="Calibri" w:cs="Calibri"/>
+          <w:color w:val="000000"/>
+          <w:sz w:val="23"/>
+          <w:szCs w:val="23"/>
+        </w:rPr>
+        <w:t xml:space="preserve">é de nos réponses aux questions posées. </w:t>
+      </w:r>
+      <w:r>
+        <w:rPr>
+          <w:rFonts w:ascii="Calibri" w:hAnsi="Calibri" w:cs="Calibri"/>
+          <w:color w:val="000000"/>
+          <w:sz w:val="23"/>
+          <w:szCs w:val="23"/>
+        </w:rPr>
+        <w:t>Si nous sommes lents dans nos traitements et nos réponses</w:t>
+      </w:r>
+      <w:bookmarkStart w:id="0" w:name="_GoBack"/>
+      <w:bookmarkEnd w:id="0"/>
+      <w:r>
+        <w:rPr>
+          <w:rFonts w:ascii="Calibri" w:hAnsi="Calibri" w:cs="Calibri"/>
+          <w:color w:val="000000"/>
+          <w:sz w:val="23"/>
+          <w:szCs w:val="23"/>
+        </w:rPr>
+        <w:t xml:space="preserve">, alors notre entreprise, qui veut faire passer le permis plus rapidement, n’est plus légitime. </w:t>
       </w:r>
     </w:p>
     <w:p>
@@ -10836,105 +11159,10 @@
     </w:p>
     <w:p>
       <w:pPr>
-        <w:tabs>
-          <w:tab w:val="right" w:leader="dot" w:pos="10120"/>
-        </w:tabs>
-        <w:ind w:left="448"/>
-        <w:jc w:val="both"/>
-        <w:rPr>
-          <w:rFonts w:ascii="Cambria" w:hAnsi="Cambria" w:cs="Arial"/>
-          <w:sz w:val="24"/>
-        </w:rPr>
-      </w:pPr>
-    </w:p>
-    <w:p>
-      <w:pPr>
-        <w:tabs>
-          <w:tab w:val="right" w:leader="dot" w:pos="10120"/>
-        </w:tabs>
-        <w:ind w:left="448"/>
-        <w:jc w:val="both"/>
-        <w:rPr>
-          <w:rFonts w:ascii="Cambria" w:hAnsi="Cambria" w:cs="Arial"/>
-          <w:sz w:val="24"/>
-        </w:rPr>
-      </w:pPr>
-    </w:p>
-    <w:p>
-      <w:pPr>
-        <w:tabs>
-          <w:tab w:val="right" w:leader="dot" w:pos="10120"/>
-        </w:tabs>
-        <w:ind w:left="448"/>
-        <w:jc w:val="both"/>
-        <w:rPr>
-          <w:rFonts w:ascii="Cambria" w:hAnsi="Cambria" w:cs="Arial"/>
-          <w:sz w:val="24"/>
-        </w:rPr>
-      </w:pPr>
-    </w:p>
-    <w:p>
-      <w:pPr>
-        <w:tabs>
-          <w:tab w:val="right" w:leader="dot" w:pos="10120"/>
-        </w:tabs>
-        <w:ind w:left="448"/>
-        <w:jc w:val="both"/>
-        <w:rPr>
-          <w:rFonts w:ascii="Cambria" w:hAnsi="Cambria" w:cs="Arial"/>
-          <w:sz w:val="24"/>
-        </w:rPr>
-      </w:pPr>
-    </w:p>
-    <w:p>
-      <w:pPr>
-        <w:tabs>
-          <w:tab w:val="right" w:leader="dot" w:pos="10120"/>
-        </w:tabs>
-        <w:ind w:left="448"/>
-        <w:jc w:val="both"/>
-        <w:rPr>
-          <w:rFonts w:ascii="Cambria" w:hAnsi="Cambria" w:cs="Arial"/>
-          <w:sz w:val="24"/>
-        </w:rPr>
-      </w:pPr>
-    </w:p>
-    <w:p>
-      <w:pPr>
-        <w:tabs>
-          <w:tab w:val="right" w:leader="dot" w:pos="10120"/>
-        </w:tabs>
-        <w:ind w:left="448"/>
-        <w:jc w:val="both"/>
-        <w:rPr>
-          <w:rFonts w:ascii="Cambria" w:hAnsi="Cambria" w:cs="Arial"/>
-          <w:sz w:val="24"/>
-        </w:rPr>
-      </w:pPr>
-    </w:p>
-    <w:p>
-      <w:pPr>
-        <w:tabs>
-          <w:tab w:val="right" w:leader="dot" w:pos="10120"/>
-        </w:tabs>
-        <w:ind w:left="448"/>
-        <w:jc w:val="both"/>
-        <w:rPr>
-          <w:rFonts w:ascii="Cambria" w:hAnsi="Cambria" w:cs="Arial"/>
-          <w:sz w:val="24"/>
-        </w:rPr>
-      </w:pPr>
-    </w:p>
-    <w:p>
-      <w:pPr>
-        <w:tabs>
-          <w:tab w:val="right" w:leader="dot" w:pos="10120"/>
-        </w:tabs>
-        <w:ind w:left="448"/>
-        <w:jc w:val="both"/>
-        <w:rPr>
-          <w:rFonts w:ascii="Cambria" w:hAnsi="Cambria" w:cs="Arial"/>
-          <w:sz w:val="24"/>
+        <w:ind w:left="560"/>
+        <w:jc w:val="both"/>
+        <w:rPr>
+          <w:rFonts w:ascii="Arial" w:hAnsi="Arial" w:cs="Arial"/>
         </w:rPr>
       </w:pPr>
     </w:p>
@@ -10967,15 +11195,16 @@
           <w:sz w:val="26"/>
           <w:szCs w:val="26"/>
         </w:rPr>
-        <w:t>Objectifs du projet ?</w:t>
+        <w:t>Le marché</w:t>
       </w:r>
     </w:p>
     <w:p>
       <w:pPr>
-        <w:ind w:left="560"/>
         <w:jc w:val="both"/>
         <w:rPr>
           <w:rFonts w:ascii="Arial" w:hAnsi="Arial" w:cs="Arial"/>
+          <w:b/>
+          <w:bCs/>
         </w:rPr>
       </w:pPr>
     </w:p>
@@ -11004,7 +11233,25 @@
           <w:bCs/>
           <w:sz w:val="24"/>
         </w:rPr>
-        <w:t>Motivations</w:t>
+        <w:t xml:space="preserve">Quel est </w:t>
+      </w:r>
+      <w:r>
+        <w:rPr>
+          <w:rFonts w:ascii="Cambria" w:hAnsi="Cambria" w:cs="Arial"/>
+          <w:b/>
+          <w:bCs/>
+          <w:sz w:val="24"/>
+        </w:rPr>
+        <w:t>le</w:t>
+      </w:r>
+      <w:r>
+        <w:rPr>
+          <w:rFonts w:ascii="Cambria" w:hAnsi="Cambria" w:cs="Arial"/>
+          <w:b/>
+          <w:bCs/>
+          <w:sz w:val="24"/>
+        </w:rPr>
+        <w:t xml:space="preserve"> marché ?</w:t>
       </w:r>
     </w:p>
     <w:p>
@@ -11123,34 +11370,39 @@
           <w:bCs/>
           <w:sz w:val="24"/>
         </w:rPr>
-        <w:t>D</w:t>
+        <w:t>Caractéristiques de la demande</w:t>
       </w:r>
+    </w:p>
+    <w:p>
+      <w:pPr>
+        <w:ind w:left="560"/>
+        <w:jc w:val="both"/>
+        <w:rPr>
+          <w:rFonts w:ascii="Arial" w:hAnsi="Arial" w:cs="Arial"/>
+        </w:rPr>
+      </w:pPr>
+    </w:p>
+    <w:p>
+      <w:pPr>
+        <w:numPr>
+          <w:ilvl w:val="0"/>
+          <w:numId w:val="19"/>
+        </w:numPr>
+        <w:jc w:val="both"/>
+        <w:rPr>
+          <w:rFonts w:ascii="Arial" w:hAnsi="Arial" w:cs="Arial"/>
+          <w:i/>
+          <w:color w:val="000080"/>
+        </w:rPr>
+      </w:pPr>
       <w:r>
         <w:rPr>
-          <w:rFonts w:ascii="Cambria" w:hAnsi="Cambria" w:cs="Arial"/>
-          <w:b/>
-          <w:bCs/>
-          <w:sz w:val="24"/>
-        </w:rPr>
-        <w:t xml:space="preserve">imensions </w:t>
-      </w:r>
-      <w:r>
-        <w:rPr>
-          <w:rFonts w:ascii="Cambria" w:hAnsi="Cambria" w:cs="Arial"/>
-          <w:b/>
-          <w:bCs/>
-          <w:sz w:val="24"/>
-        </w:rPr>
-        <w:t>données à l’entreprise</w:t>
-      </w:r>
-      <w:r>
-        <w:rPr>
-          <w:rFonts w:ascii="Cambria" w:hAnsi="Cambria" w:cs="Arial"/>
-          <w:b/>
-          <w:bCs/>
-          <w:sz w:val="24"/>
-        </w:rPr>
-        <w:t xml:space="preserve"> (taille, part de marché souhaitée,…)</w:t>
+          <w:rFonts w:ascii="Arial" w:hAnsi="Arial" w:cs="Arial"/>
+          <w:i/>
+          <w:color w:val="000080"/>
+        </w:rPr>
+        <w:lastRenderedPageBreak/>
+        <w:t>Volume et évolution de la demande</w:t>
       </w:r>
     </w:p>
     <w:p>
@@ -11233,82 +11485,29 @@
     </w:p>
     <w:p>
       <w:pPr>
-        <w:tabs>
-          <w:tab w:val="right" w:leader="dot" w:pos="10120"/>
-        </w:tabs>
-        <w:ind w:left="448"/>
-        <w:jc w:val="both"/>
-        <w:rPr>
-          <w:rFonts w:ascii="Cambria" w:hAnsi="Cambria" w:cs="Arial"/>
-          <w:sz w:val="24"/>
-        </w:rPr>
-      </w:pPr>
-    </w:p>
-    <w:p>
-      <w:pPr>
-        <w:tabs>
-          <w:tab w:val="right" w:leader="dot" w:pos="10120"/>
-        </w:tabs>
-        <w:ind w:left="448"/>
-        <w:jc w:val="both"/>
-        <w:rPr>
-          <w:rFonts w:ascii="Cambria" w:hAnsi="Cambria" w:cs="Arial"/>
-          <w:sz w:val="24"/>
-        </w:rPr>
-      </w:pPr>
-    </w:p>
-    <w:p>
-      <w:pPr>
         <w:numPr>
           <w:ilvl w:val="0"/>
-          <w:numId w:val="18"/>
+          <w:numId w:val="19"/>
         </w:numPr>
-        <w:tabs>
-          <w:tab w:val="clear" w:pos="1800"/>
-        </w:tabs>
-        <w:ind w:left="1091"/>
-        <w:jc w:val="both"/>
-        <w:rPr>
-          <w:rFonts w:ascii="Cambria" w:hAnsi="Cambria" w:cs="Arial"/>
-          <w:b/>
-          <w:bCs/>
-          <w:sz w:val="24"/>
+        <w:jc w:val="both"/>
+        <w:rPr>
+          <w:rFonts w:ascii="Arial" w:hAnsi="Arial" w:cs="Arial"/>
+          <w:i/>
+          <w:color w:val="000080"/>
         </w:rPr>
       </w:pPr>
       <w:r>
         <w:rPr>
-          <w:rFonts w:ascii="Cambria" w:hAnsi="Cambria" w:cs="Arial"/>
-          <w:b/>
-          <w:bCs/>
-          <w:sz w:val="24"/>
-        </w:rPr>
-        <w:t>Projection de l’</w:t>
+          <w:rFonts w:ascii="Arial" w:hAnsi="Arial" w:cs="Arial"/>
+          <w:i/>
+          <w:color w:val="000080"/>
+        </w:rPr>
+        <w:t xml:space="preserve">Évolution prévisionnelle du niveau de consommation </w:t>
       </w:r>
-      <w:r>
-        <w:rPr>
-          <w:rFonts w:ascii="Cambria" w:hAnsi="Cambria" w:cs="Arial"/>
-          <w:b/>
-          <w:bCs/>
-          <w:sz w:val="24"/>
-        </w:rPr>
-        <w:t xml:space="preserve">entreprise dans </w:t>
-      </w:r>
-      <w:r>
-        <w:rPr>
-          <w:rFonts w:ascii="Cambria" w:hAnsi="Cambria" w:cs="Arial"/>
-          <w:b/>
-          <w:bCs/>
-          <w:sz w:val="24"/>
-        </w:rPr>
-        <w:t>5 ans, dans 10 ans</w:t>
-      </w:r>
-    </w:p>
-    <w:p>
-      <w:pPr>
-        <w:tabs>
-          <w:tab w:val="right" w:leader="dot" w:pos="10120"/>
-        </w:tabs>
-        <w:ind w:left="448"/>
+    </w:p>
+    <w:p>
+      <w:pPr>
+        <w:ind w:left="560"/>
         <w:jc w:val="both"/>
         <w:rPr>
           <w:rFonts w:ascii="Arial" w:hAnsi="Arial" w:cs="Arial"/>
@@ -11384,58 +11583,7 @@
     </w:p>
     <w:p>
       <w:pPr>
-        <w:tabs>
-          <w:tab w:val="right" w:leader="dot" w:pos="10120"/>
-        </w:tabs>
-        <w:ind w:left="448"/>
-        <w:jc w:val="both"/>
-        <w:rPr>
-          <w:rFonts w:ascii="Cambria" w:hAnsi="Cambria" w:cs="Arial"/>
-          <w:sz w:val="24"/>
-        </w:rPr>
-      </w:pPr>
-    </w:p>
-    <w:p>
-      <w:pPr>
-        <w:tabs>
-          <w:tab w:val="right" w:leader="dot" w:pos="10120"/>
-        </w:tabs>
-        <w:ind w:left="448"/>
-        <w:jc w:val="both"/>
-        <w:rPr>
-          <w:rFonts w:ascii="Cambria" w:hAnsi="Cambria" w:cs="Arial"/>
-          <w:sz w:val="24"/>
-        </w:rPr>
-      </w:pPr>
-    </w:p>
-    <w:p>
-      <w:pPr>
-        <w:tabs>
-          <w:tab w:val="right" w:leader="dot" w:pos="10120"/>
-        </w:tabs>
-        <w:ind w:left="448"/>
-        <w:jc w:val="both"/>
-        <w:rPr>
-          <w:rFonts w:ascii="Cambria" w:hAnsi="Cambria" w:cs="Arial"/>
-          <w:sz w:val="24"/>
-        </w:rPr>
-      </w:pPr>
-    </w:p>
-    <w:p>
-      <w:pPr>
-        <w:tabs>
-          <w:tab w:val="right" w:leader="dot" w:pos="10120"/>
-        </w:tabs>
-        <w:ind w:left="448"/>
-        <w:jc w:val="both"/>
-        <w:rPr>
-          <w:rFonts w:ascii="Cambria" w:hAnsi="Cambria" w:cs="Arial"/>
-          <w:sz w:val="24"/>
-        </w:rPr>
-      </w:pPr>
-    </w:p>
-    <w:p>
-      <w:pPr>
+        <w:ind w:left="560"/>
         <w:jc w:val="both"/>
         <w:rPr>
           <w:rFonts w:ascii="Arial" w:hAnsi="Arial" w:cs="Arial"/>
@@ -11444,6 +11592,11 @@
         </w:rPr>
       </w:pPr>
       <w:r>
+        <w:rPr>
+          <w:rFonts w:ascii="Arial" w:hAnsi="Arial" w:cs="Arial"/>
+          <w:b/>
+          <w:bCs/>
+        </w:rPr>
         <w:br w:type="page"/>
       </w:r>
     </w:p>
@@ -11471,9 +11624,7 @@
             <w14:round/>
           </w14:textOutline>
           <w14:textFill>
-            <w14:solidFill>
-              <w14:srgbClr w14:val="FFFFFF"/>
-            </w14:solidFill>
+            <w14:noFill/>
           </w14:textFill>
         </w:rPr>
       </w:pPr>
@@ -11498,9 +11649,7 @@
             <w14:round/>
           </w14:textOutline>
           <w14:textFill>
-            <w14:solidFill>
-              <w14:srgbClr w14:val="FFFFFF"/>
-            </w14:solidFill>
+            <w14:noFill/>
           </w14:textFill>
         </w:rPr>
         <w:lastRenderedPageBreak/>
@@ -11526,6 +11675,458 @@
     </w:p>
     <w:p>
       <w:pPr>
+        <w:jc w:val="both"/>
+        <w:rPr>
+          <w:rFonts w:ascii="Arial" w:hAnsi="Arial" w:cs="Arial"/>
+        </w:rPr>
+      </w:pPr>
+    </w:p>
+    <w:p>
+      <w:pPr>
+        <w:numPr>
+          <w:ilvl w:val="0"/>
+          <w:numId w:val="18"/>
+        </w:numPr>
+        <w:tabs>
+          <w:tab w:val="clear" w:pos="1800"/>
+        </w:tabs>
+        <w:ind w:left="1091"/>
+        <w:jc w:val="both"/>
+        <w:rPr>
+          <w:rFonts w:ascii="Cambria" w:hAnsi="Cambria" w:cs="Arial"/>
+          <w:b/>
+          <w:bCs/>
+          <w:sz w:val="24"/>
+        </w:rPr>
+      </w:pPr>
+      <w:r>
+        <w:rPr>
+          <w:rFonts w:ascii="Cambria" w:hAnsi="Cambria" w:cs="Arial"/>
+          <w:b/>
+          <w:bCs/>
+          <w:sz w:val="24"/>
+        </w:rPr>
+        <w:t>Caractéristiques de la demande (suite)</w:t>
+      </w:r>
+    </w:p>
+    <w:p>
+      <w:pPr>
+        <w:ind w:left="560"/>
+        <w:jc w:val="both"/>
+        <w:rPr>
+          <w:rFonts w:ascii="Arial" w:hAnsi="Arial" w:cs="Arial"/>
+        </w:rPr>
+      </w:pPr>
+    </w:p>
+    <w:p>
+      <w:pPr>
+        <w:numPr>
+          <w:ilvl w:val="0"/>
+          <w:numId w:val="19"/>
+        </w:numPr>
+        <w:jc w:val="both"/>
+        <w:rPr>
+          <w:rFonts w:ascii="Arial" w:hAnsi="Arial" w:cs="Arial"/>
+          <w:i/>
+          <w:color w:val="000080"/>
+        </w:rPr>
+      </w:pPr>
+      <w:r>
+        <w:rPr>
+          <w:rFonts w:ascii="Arial" w:hAnsi="Arial" w:cs="Arial"/>
+          <w:i/>
+          <w:color w:val="000080"/>
+        </w:rPr>
+        <w:t>Type de clientèle et répartition en % des ventes dans le marché</w:t>
+      </w:r>
+    </w:p>
+    <w:p>
+      <w:pPr>
+        <w:tabs>
+          <w:tab w:val="right" w:leader="dot" w:pos="10120"/>
+        </w:tabs>
+        <w:ind w:left="448"/>
+        <w:jc w:val="both"/>
+        <w:rPr>
+          <w:rFonts w:ascii="Cambria" w:hAnsi="Cambria" w:cs="Arial"/>
+          <w:sz w:val="24"/>
+        </w:rPr>
+      </w:pPr>
+    </w:p>
+    <w:p>
+      <w:pPr>
+        <w:tabs>
+          <w:tab w:val="right" w:leader="dot" w:pos="10120"/>
+        </w:tabs>
+        <w:ind w:left="448"/>
+        <w:jc w:val="both"/>
+        <w:rPr>
+          <w:rFonts w:ascii="Cambria" w:hAnsi="Cambria" w:cs="Arial"/>
+          <w:sz w:val="24"/>
+        </w:rPr>
+      </w:pPr>
+    </w:p>
+    <w:p>
+      <w:pPr>
+        <w:tabs>
+          <w:tab w:val="right" w:leader="dot" w:pos="10120"/>
+        </w:tabs>
+        <w:ind w:left="448"/>
+        <w:jc w:val="both"/>
+        <w:rPr>
+          <w:rFonts w:ascii="Cambria" w:hAnsi="Cambria" w:cs="Arial"/>
+          <w:sz w:val="24"/>
+        </w:rPr>
+      </w:pPr>
+    </w:p>
+    <w:p>
+      <w:pPr>
+        <w:tabs>
+          <w:tab w:val="right" w:leader="dot" w:pos="10120"/>
+        </w:tabs>
+        <w:ind w:left="448"/>
+        <w:jc w:val="both"/>
+        <w:rPr>
+          <w:rFonts w:ascii="Cambria" w:hAnsi="Cambria" w:cs="Arial"/>
+          <w:sz w:val="24"/>
+        </w:rPr>
+      </w:pPr>
+    </w:p>
+    <w:p>
+      <w:pPr>
+        <w:tabs>
+          <w:tab w:val="right" w:leader="dot" w:pos="10120"/>
+        </w:tabs>
+        <w:ind w:left="448"/>
+        <w:jc w:val="both"/>
+        <w:rPr>
+          <w:rFonts w:ascii="Cambria" w:hAnsi="Cambria" w:cs="Arial"/>
+          <w:sz w:val="24"/>
+        </w:rPr>
+      </w:pPr>
+    </w:p>
+    <w:p>
+      <w:pPr>
+        <w:tabs>
+          <w:tab w:val="right" w:leader="dot" w:pos="10120"/>
+        </w:tabs>
+        <w:ind w:left="448"/>
+        <w:jc w:val="both"/>
+        <w:rPr>
+          <w:rFonts w:ascii="Cambria" w:hAnsi="Cambria" w:cs="Arial"/>
+          <w:sz w:val="24"/>
+        </w:rPr>
+      </w:pPr>
+    </w:p>
+    <w:p>
+      <w:pPr>
+        <w:numPr>
+          <w:ilvl w:val="0"/>
+          <w:numId w:val="19"/>
+        </w:numPr>
+        <w:jc w:val="both"/>
+        <w:rPr>
+          <w:rFonts w:ascii="Arial" w:hAnsi="Arial" w:cs="Arial"/>
+          <w:i/>
+          <w:color w:val="000080"/>
+        </w:rPr>
+      </w:pPr>
+      <w:r>
+        <w:rPr>
+          <w:rFonts w:ascii="Arial" w:hAnsi="Arial" w:cs="Arial"/>
+          <w:i/>
+          <w:color w:val="000080"/>
+        </w:rPr>
+        <w:t>Autres points jugés importants sur la consommation</w:t>
+      </w:r>
+    </w:p>
+    <w:p>
+      <w:pPr>
+        <w:tabs>
+          <w:tab w:val="right" w:leader="dot" w:pos="10120"/>
+        </w:tabs>
+        <w:ind w:left="448"/>
+        <w:jc w:val="both"/>
+        <w:rPr>
+          <w:rFonts w:ascii="Cambria" w:hAnsi="Cambria" w:cs="Arial"/>
+          <w:sz w:val="24"/>
+        </w:rPr>
+      </w:pPr>
+    </w:p>
+    <w:p>
+      <w:pPr>
+        <w:tabs>
+          <w:tab w:val="right" w:leader="dot" w:pos="10120"/>
+        </w:tabs>
+        <w:ind w:left="448"/>
+        <w:jc w:val="both"/>
+        <w:rPr>
+          <w:rFonts w:ascii="Cambria" w:hAnsi="Cambria" w:cs="Arial"/>
+          <w:sz w:val="24"/>
+        </w:rPr>
+      </w:pPr>
+    </w:p>
+    <w:p>
+      <w:pPr>
+        <w:tabs>
+          <w:tab w:val="right" w:leader="dot" w:pos="10120"/>
+        </w:tabs>
+        <w:ind w:left="448"/>
+        <w:jc w:val="both"/>
+        <w:rPr>
+          <w:rFonts w:ascii="Cambria" w:hAnsi="Cambria" w:cs="Arial"/>
+          <w:sz w:val="24"/>
+        </w:rPr>
+      </w:pPr>
+    </w:p>
+    <w:p>
+      <w:pPr>
+        <w:tabs>
+          <w:tab w:val="right" w:leader="dot" w:pos="10120"/>
+        </w:tabs>
+        <w:ind w:left="448"/>
+        <w:jc w:val="both"/>
+        <w:rPr>
+          <w:rFonts w:ascii="Cambria" w:hAnsi="Cambria" w:cs="Arial"/>
+          <w:sz w:val="24"/>
+        </w:rPr>
+      </w:pPr>
+    </w:p>
+    <w:p>
+      <w:pPr>
+        <w:tabs>
+          <w:tab w:val="right" w:leader="dot" w:pos="10120"/>
+        </w:tabs>
+        <w:ind w:left="448"/>
+        <w:jc w:val="both"/>
+        <w:rPr>
+          <w:rFonts w:ascii="Cambria" w:hAnsi="Cambria" w:cs="Arial"/>
+          <w:sz w:val="24"/>
+        </w:rPr>
+      </w:pPr>
+    </w:p>
+    <w:p>
+      <w:pPr>
+        <w:ind w:left="840"/>
+        <w:jc w:val="both"/>
+        <w:rPr>
+          <w:rFonts w:ascii="Arial" w:hAnsi="Arial" w:cs="Arial"/>
+        </w:rPr>
+      </w:pPr>
+    </w:p>
+    <w:p>
+      <w:pPr>
+        <w:numPr>
+          <w:ilvl w:val="0"/>
+          <w:numId w:val="18"/>
+        </w:numPr>
+        <w:tabs>
+          <w:tab w:val="clear" w:pos="1800"/>
+        </w:tabs>
+        <w:ind w:left="1091"/>
+        <w:jc w:val="both"/>
+        <w:rPr>
+          <w:rFonts w:ascii="Cambria" w:hAnsi="Cambria" w:cs="Arial"/>
+          <w:b/>
+          <w:bCs/>
+          <w:sz w:val="24"/>
+        </w:rPr>
+      </w:pPr>
+      <w:r>
+        <w:rPr>
+          <w:rFonts w:ascii="Cambria" w:hAnsi="Cambria" w:cs="Arial"/>
+          <w:b/>
+          <w:bCs/>
+          <w:sz w:val="24"/>
+        </w:rPr>
+        <w:t>Caractéristiques de l'offre</w:t>
+      </w:r>
+    </w:p>
+    <w:p>
+      <w:pPr>
+        <w:ind w:left="840"/>
+        <w:jc w:val="both"/>
+        <w:rPr>
+          <w:rFonts w:ascii="Arial" w:hAnsi="Arial" w:cs="Arial"/>
+        </w:rPr>
+      </w:pPr>
+    </w:p>
+    <w:p>
+      <w:pPr>
+        <w:numPr>
+          <w:ilvl w:val="0"/>
+          <w:numId w:val="19"/>
+        </w:numPr>
+        <w:jc w:val="both"/>
+        <w:rPr>
+          <w:rFonts w:ascii="Arial" w:hAnsi="Arial" w:cs="Arial"/>
+          <w:i/>
+          <w:color w:val="000080"/>
+        </w:rPr>
+      </w:pPr>
+      <w:r>
+        <w:rPr>
+          <w:rFonts w:ascii="Arial" w:hAnsi="Arial" w:cs="Arial"/>
+          <w:i/>
+          <w:color w:val="000080"/>
+        </w:rPr>
+        <w:t>Généralités</w:t>
+      </w:r>
+    </w:p>
+    <w:p>
+      <w:pPr>
+        <w:tabs>
+          <w:tab w:val="right" w:leader="dot" w:pos="10120"/>
+        </w:tabs>
+        <w:ind w:left="448"/>
+        <w:jc w:val="both"/>
+        <w:rPr>
+          <w:rFonts w:ascii="Cambria" w:hAnsi="Cambria" w:cs="Arial"/>
+          <w:sz w:val="24"/>
+        </w:rPr>
+      </w:pPr>
+    </w:p>
+    <w:p>
+      <w:pPr>
+        <w:tabs>
+          <w:tab w:val="right" w:leader="dot" w:pos="10120"/>
+        </w:tabs>
+        <w:ind w:left="448"/>
+        <w:jc w:val="both"/>
+        <w:rPr>
+          <w:rFonts w:ascii="Cambria" w:hAnsi="Cambria" w:cs="Arial"/>
+          <w:sz w:val="24"/>
+        </w:rPr>
+      </w:pPr>
+    </w:p>
+    <w:p>
+      <w:pPr>
+        <w:tabs>
+          <w:tab w:val="right" w:leader="dot" w:pos="10120"/>
+        </w:tabs>
+        <w:ind w:left="448"/>
+        <w:jc w:val="both"/>
+        <w:rPr>
+          <w:rFonts w:ascii="Cambria" w:hAnsi="Cambria" w:cs="Arial"/>
+          <w:sz w:val="24"/>
+        </w:rPr>
+      </w:pPr>
+    </w:p>
+    <w:p>
+      <w:pPr>
+        <w:tabs>
+          <w:tab w:val="right" w:leader="dot" w:pos="10120"/>
+        </w:tabs>
+        <w:ind w:left="448"/>
+        <w:jc w:val="both"/>
+        <w:rPr>
+          <w:rFonts w:ascii="Cambria" w:hAnsi="Cambria" w:cs="Arial"/>
+          <w:sz w:val="24"/>
+        </w:rPr>
+      </w:pPr>
+    </w:p>
+    <w:p>
+      <w:pPr>
+        <w:ind w:left="840"/>
+        <w:jc w:val="both"/>
+        <w:rPr>
+          <w:rFonts w:ascii="Arial" w:hAnsi="Arial" w:cs="Arial"/>
+          <w:i/>
+          <w:iCs/>
+        </w:rPr>
+      </w:pPr>
+    </w:p>
+    <w:p>
+      <w:pPr>
+        <w:numPr>
+          <w:ilvl w:val="0"/>
+          <w:numId w:val="19"/>
+        </w:numPr>
+        <w:jc w:val="both"/>
+        <w:rPr>
+          <w:rFonts w:ascii="Arial" w:hAnsi="Arial" w:cs="Arial"/>
+          <w:i/>
+          <w:color w:val="000080"/>
+        </w:rPr>
+      </w:pPr>
+      <w:r>
+        <w:rPr>
+          <w:rFonts w:ascii="Arial" w:hAnsi="Arial" w:cs="Arial"/>
+          <w:i/>
+          <w:iCs/>
+          <w:color w:val="000080"/>
+        </w:rPr>
+        <w:t>Vos principaux concurrents</w:t>
+      </w:r>
+    </w:p>
+    <w:p>
+      <w:pPr>
+        <w:tabs>
+          <w:tab w:val="right" w:leader="dot" w:pos="10120"/>
+        </w:tabs>
+        <w:ind w:left="448"/>
+        <w:jc w:val="both"/>
+        <w:rPr>
+          <w:rFonts w:ascii="Cambria" w:hAnsi="Cambria" w:cs="Arial"/>
+          <w:sz w:val="24"/>
+        </w:rPr>
+      </w:pPr>
+    </w:p>
+    <w:p>
+      <w:pPr>
+        <w:tabs>
+          <w:tab w:val="right" w:leader="dot" w:pos="10120"/>
+        </w:tabs>
+        <w:ind w:left="448"/>
+        <w:jc w:val="both"/>
+        <w:rPr>
+          <w:rFonts w:ascii="Cambria" w:hAnsi="Cambria" w:cs="Arial"/>
+          <w:sz w:val="24"/>
+        </w:rPr>
+      </w:pPr>
+    </w:p>
+    <w:p>
+      <w:pPr>
+        <w:tabs>
+          <w:tab w:val="right" w:leader="dot" w:pos="10120"/>
+        </w:tabs>
+        <w:ind w:left="448"/>
+        <w:jc w:val="both"/>
+        <w:rPr>
+          <w:rFonts w:ascii="Cambria" w:hAnsi="Cambria" w:cs="Arial"/>
+          <w:sz w:val="24"/>
+        </w:rPr>
+      </w:pPr>
+    </w:p>
+    <w:p>
+      <w:pPr>
+        <w:tabs>
+          <w:tab w:val="right" w:leader="dot" w:pos="10120"/>
+        </w:tabs>
+        <w:ind w:left="448"/>
+        <w:jc w:val="both"/>
+        <w:rPr>
+          <w:rFonts w:ascii="Cambria" w:hAnsi="Cambria" w:cs="Arial"/>
+          <w:sz w:val="24"/>
+        </w:rPr>
+      </w:pPr>
+    </w:p>
+    <w:p>
+      <w:pPr>
+        <w:tabs>
+          <w:tab w:val="right" w:leader="dot" w:pos="10120"/>
+        </w:tabs>
+        <w:ind w:left="448"/>
+        <w:jc w:val="both"/>
+        <w:rPr>
+          <w:rFonts w:ascii="Cambria" w:hAnsi="Cambria" w:cs="Arial"/>
+          <w:sz w:val="24"/>
+        </w:rPr>
+      </w:pPr>
+    </w:p>
+    <w:p>
+      <w:pPr>
+        <w:ind w:left="560"/>
         <w:jc w:val="both"/>
         <w:rPr>
           <w:rFonts w:ascii="Arial" w:hAnsi="Arial" w:cs="Arial"/>
@@ -11561,313 +12162,9 @@
           <w:sz w:val="26"/>
           <w:szCs w:val="26"/>
         </w:rPr>
-        <w:t>Le produit</w:t>
-      </w:r>
-    </w:p>
-    <w:p>
-      <w:pPr>
-        <w:ind w:left="560" w:hanging="560"/>
-        <w:jc w:val="both"/>
-        <w:rPr>
-          <w:rFonts w:ascii="Arial" w:hAnsi="Arial" w:cs="Arial"/>
-        </w:rPr>
-      </w:pPr>
-    </w:p>
-    <w:p>
-      <w:pPr>
-        <w:numPr>
-          <w:ilvl w:val="0"/>
-          <w:numId w:val="18"/>
-        </w:numPr>
-        <w:tabs>
-          <w:tab w:val="clear" w:pos="1800"/>
-        </w:tabs>
-        <w:ind w:left="1091"/>
-        <w:jc w:val="both"/>
-        <w:rPr>
-          <w:rFonts w:ascii="Cambria" w:hAnsi="Cambria" w:cs="Arial"/>
-          <w:b/>
-          <w:bCs/>
-          <w:sz w:val="24"/>
-        </w:rPr>
-      </w:pPr>
-      <w:r>
-        <w:rPr>
-          <w:rFonts w:ascii="Cambria" w:hAnsi="Cambria" w:cs="Arial"/>
-          <w:b/>
-          <w:bCs/>
-          <w:sz w:val="24"/>
-        </w:rPr>
-        <w:t xml:space="preserve">Description précise du produit (ou du service concrétisant </w:t>
+        <w:t xml:space="preserve">L'environnement </w:t>
       </w:r>
       <w:r>
-        <w:rPr>
-          <w:rFonts w:ascii="Cambria" w:hAnsi="Cambria" w:cs="Arial"/>
-          <w:b/>
-          <w:bCs/>
-          <w:sz w:val="24"/>
-        </w:rPr>
-        <w:t>l’</w:t>
-      </w:r>
-      <w:r>
-        <w:rPr>
-          <w:rFonts w:ascii="Cambria" w:hAnsi="Cambria" w:cs="Arial"/>
-          <w:b/>
-          <w:bCs/>
-          <w:sz w:val="24"/>
-        </w:rPr>
-        <w:t>idée)</w:t>
-      </w:r>
-    </w:p>
-    <w:p>
-      <w:pPr>
-        <w:tabs>
-          <w:tab w:val="right" w:leader="dot" w:pos="10120"/>
-        </w:tabs>
-        <w:ind w:left="448"/>
-        <w:jc w:val="both"/>
-        <w:rPr>
-          <w:rFonts w:ascii="Cambria" w:hAnsi="Cambria" w:cs="Arial"/>
-          <w:sz w:val="24"/>
-        </w:rPr>
-      </w:pPr>
-    </w:p>
-    <w:p>
-      <w:pPr>
-        <w:tabs>
-          <w:tab w:val="right" w:leader="dot" w:pos="10120"/>
-        </w:tabs>
-        <w:ind w:left="448"/>
-        <w:jc w:val="both"/>
-        <w:rPr>
-          <w:rFonts w:ascii="Cambria" w:hAnsi="Cambria" w:cs="Arial"/>
-          <w:sz w:val="24"/>
-        </w:rPr>
-      </w:pPr>
-    </w:p>
-    <w:p>
-      <w:pPr>
-        <w:tabs>
-          <w:tab w:val="right" w:leader="dot" w:pos="10120"/>
-        </w:tabs>
-        <w:ind w:left="448"/>
-        <w:jc w:val="both"/>
-        <w:rPr>
-          <w:rFonts w:ascii="Cambria" w:hAnsi="Cambria" w:cs="Arial"/>
-          <w:sz w:val="24"/>
-        </w:rPr>
-      </w:pPr>
-    </w:p>
-    <w:p>
-      <w:pPr>
-        <w:tabs>
-          <w:tab w:val="right" w:leader="dot" w:pos="10120"/>
-        </w:tabs>
-        <w:ind w:left="448"/>
-        <w:jc w:val="both"/>
-        <w:rPr>
-          <w:rFonts w:ascii="Cambria" w:hAnsi="Cambria" w:cs="Arial"/>
-          <w:sz w:val="24"/>
-        </w:rPr>
-      </w:pPr>
-    </w:p>
-    <w:p>
-      <w:pPr>
-        <w:tabs>
-          <w:tab w:val="right" w:leader="dot" w:pos="10120"/>
-        </w:tabs>
-        <w:ind w:left="448"/>
-        <w:jc w:val="both"/>
-        <w:rPr>
-          <w:rFonts w:ascii="Cambria" w:hAnsi="Cambria" w:cs="Arial"/>
-          <w:sz w:val="24"/>
-        </w:rPr>
-      </w:pPr>
-    </w:p>
-    <w:p>
-      <w:pPr>
-        <w:tabs>
-          <w:tab w:val="right" w:leader="dot" w:pos="10120"/>
-        </w:tabs>
-        <w:ind w:left="448"/>
-        <w:jc w:val="both"/>
-        <w:rPr>
-          <w:rFonts w:ascii="Cambria" w:hAnsi="Cambria" w:cs="Arial"/>
-          <w:sz w:val="24"/>
-        </w:rPr>
-      </w:pPr>
-    </w:p>
-    <w:p>
-      <w:pPr>
-        <w:numPr>
-          <w:ilvl w:val="0"/>
-          <w:numId w:val="18"/>
-        </w:numPr>
-        <w:tabs>
-          <w:tab w:val="clear" w:pos="1800"/>
-        </w:tabs>
-        <w:ind w:left="1091"/>
-        <w:jc w:val="both"/>
-        <w:rPr>
-          <w:rFonts w:ascii="Cambria" w:hAnsi="Cambria" w:cs="Arial"/>
-          <w:b/>
-          <w:bCs/>
-          <w:sz w:val="24"/>
-        </w:rPr>
-      </w:pPr>
-      <w:r>
-        <w:rPr>
-          <w:rFonts w:ascii="Cambria" w:hAnsi="Cambria" w:cs="Arial"/>
-          <w:b/>
-          <w:bCs/>
-          <w:sz w:val="24"/>
-        </w:rPr>
-        <w:t>u</w:t>
-      </w:r>
-      <w:r>
-        <w:rPr>
-          <w:rFonts w:ascii="Cambria" w:hAnsi="Cambria" w:cs="Arial"/>
-          <w:b/>
-          <w:bCs/>
-          <w:sz w:val="24"/>
-        </w:rPr>
-        <w:t xml:space="preserve">sages secondaires </w:t>
-      </w:r>
-      <w:r>
-        <w:rPr>
-          <w:rFonts w:ascii="Cambria" w:hAnsi="Cambria" w:cs="Arial"/>
-          <w:b/>
-          <w:bCs/>
-          <w:sz w:val="24"/>
-        </w:rPr>
-        <w:t>du</w:t>
-      </w:r>
-      <w:r>
-        <w:rPr>
-          <w:rFonts w:ascii="Cambria" w:hAnsi="Cambria" w:cs="Arial"/>
-          <w:b/>
-          <w:bCs/>
-          <w:sz w:val="24"/>
-        </w:rPr>
-        <w:t xml:space="preserve"> produit</w:t>
-      </w:r>
-      <w:r>
-        <w:rPr>
-          <w:rFonts w:ascii="Cambria" w:hAnsi="Cambria" w:cs="Arial"/>
-          <w:b/>
-          <w:bCs/>
-          <w:sz w:val="24"/>
-        </w:rPr>
-        <w:t xml:space="preserve"> (ou service)</w:t>
-      </w:r>
-      <w:r>
-        <w:rPr>
-          <w:rFonts w:ascii="Cambria" w:hAnsi="Cambria" w:cs="Arial"/>
-          <w:b/>
-          <w:bCs/>
-          <w:sz w:val="24"/>
-        </w:rPr>
-        <w:t> ?</w:t>
-      </w:r>
-    </w:p>
-    <w:p>
-      <w:pPr>
-        <w:tabs>
-          <w:tab w:val="right" w:leader="dot" w:pos="10120"/>
-        </w:tabs>
-        <w:ind w:left="448"/>
-        <w:jc w:val="both"/>
-        <w:rPr>
-          <w:rFonts w:ascii="Cambria" w:hAnsi="Cambria" w:cs="Arial"/>
-          <w:sz w:val="24"/>
-        </w:rPr>
-      </w:pPr>
-    </w:p>
-    <w:p>
-      <w:pPr>
-        <w:tabs>
-          <w:tab w:val="right" w:leader="dot" w:pos="10120"/>
-        </w:tabs>
-        <w:ind w:left="448"/>
-        <w:jc w:val="both"/>
-        <w:rPr>
-          <w:rFonts w:ascii="Cambria" w:hAnsi="Cambria" w:cs="Arial"/>
-          <w:sz w:val="24"/>
-        </w:rPr>
-      </w:pPr>
-    </w:p>
-    <w:p>
-      <w:pPr>
-        <w:tabs>
-          <w:tab w:val="right" w:leader="dot" w:pos="10120"/>
-        </w:tabs>
-        <w:ind w:left="448"/>
-        <w:jc w:val="both"/>
-        <w:rPr>
-          <w:rFonts w:ascii="Cambria" w:hAnsi="Cambria" w:cs="Arial"/>
-          <w:sz w:val="24"/>
-        </w:rPr>
-      </w:pPr>
-    </w:p>
-    <w:p>
-      <w:pPr>
-        <w:tabs>
-          <w:tab w:val="right" w:leader="dot" w:pos="10120"/>
-        </w:tabs>
-        <w:ind w:left="448"/>
-        <w:jc w:val="both"/>
-        <w:rPr>
-          <w:rFonts w:ascii="Cambria" w:hAnsi="Cambria" w:cs="Arial"/>
-          <w:sz w:val="24"/>
-        </w:rPr>
-      </w:pPr>
-    </w:p>
-    <w:p>
-      <w:pPr>
-        <w:tabs>
-          <w:tab w:val="right" w:leader="dot" w:pos="10120"/>
-        </w:tabs>
-        <w:ind w:left="448"/>
-        <w:jc w:val="both"/>
-        <w:rPr>
-          <w:rFonts w:ascii="Cambria" w:hAnsi="Cambria" w:cs="Arial"/>
-          <w:sz w:val="24"/>
-        </w:rPr>
-      </w:pPr>
-    </w:p>
-    <w:p>
-      <w:pPr>
-        <w:tabs>
-          <w:tab w:val="right" w:leader="dot" w:pos="10120"/>
-        </w:tabs>
-        <w:ind w:left="448"/>
-        <w:jc w:val="both"/>
-        <w:rPr>
-          <w:rFonts w:ascii="Cambria" w:hAnsi="Cambria" w:cs="Arial"/>
-          <w:sz w:val="24"/>
-        </w:rPr>
-      </w:pPr>
-    </w:p>
-    <w:p>
-      <w:pPr>
-        <w:ind w:left="560"/>
-        <w:jc w:val="both"/>
-        <w:rPr>
-          <w:rFonts w:ascii="Arial" w:hAnsi="Arial" w:cs="Arial"/>
-        </w:rPr>
-      </w:pPr>
-    </w:p>
-    <w:p>
-      <w:pPr>
-        <w:numPr>
-          <w:ilvl w:val="0"/>
-          <w:numId w:val="32"/>
-        </w:numPr>
-        <w:tabs>
-          <w:tab w:val="clear" w:pos="1287"/>
-        </w:tabs>
-        <w:ind w:left="567"/>
-        <w:jc w:val="both"/>
         <w:rPr>
           <w:rFonts w:ascii="Arial" w:hAnsi="Arial" w:cs="Arial"/>
           <w:b/>
@@ -11876,74 +12173,18 @@
           <w:sz w:val="26"/>
           <w:szCs w:val="26"/>
         </w:rPr>
-      </w:pPr>
-      <w:r>
+        <w:t>juridique, économique et extra-professionnel</w:t>
+      </w:r>
+    </w:p>
+    <w:p>
+      <w:pPr>
+        <w:tabs>
+          <w:tab w:val="right" w:leader="dot" w:pos="10120"/>
+        </w:tabs>
         <w:rPr>
           <w:rFonts w:ascii="Arial" w:hAnsi="Arial" w:cs="Arial"/>
-          <w:b/>
-          <w:bCs/>
-          <w:color w:val="000080"/>
-          <w:sz w:val="26"/>
-          <w:szCs w:val="26"/>
-        </w:rPr>
-        <w:t>Le marché</w:t>
-      </w:r>
-    </w:p>
-    <w:p>
-      <w:pPr>
-        <w:jc w:val="both"/>
-        <w:rPr>
-          <w:rFonts w:ascii="Arial" w:hAnsi="Arial" w:cs="Arial"/>
-          <w:b/>
-          <w:bCs/>
-        </w:rPr>
-      </w:pPr>
-    </w:p>
-    <w:p>
-      <w:pPr>
-        <w:numPr>
-          <w:ilvl w:val="0"/>
-          <w:numId w:val="18"/>
-        </w:numPr>
-        <w:tabs>
-          <w:tab w:val="clear" w:pos="1800"/>
-        </w:tabs>
-        <w:ind w:left="1091"/>
-        <w:jc w:val="both"/>
-        <w:rPr>
-          <w:rFonts w:ascii="Cambria" w:hAnsi="Cambria" w:cs="Arial"/>
-          <w:b/>
-          <w:bCs/>
-          <w:sz w:val="24"/>
-        </w:rPr>
-      </w:pPr>
-      <w:r>
-        <w:rPr>
-          <w:rFonts w:ascii="Cambria" w:hAnsi="Cambria" w:cs="Arial"/>
-          <w:b/>
-          <w:bCs/>
-          <w:sz w:val="24"/>
-        </w:rPr>
-        <w:t xml:space="preserve">Quel est </w:t>
-      </w:r>
-      <w:r>
-        <w:rPr>
-          <w:rFonts w:ascii="Cambria" w:hAnsi="Cambria" w:cs="Arial"/>
-          <w:b/>
-          <w:bCs/>
-          <w:sz w:val="24"/>
-        </w:rPr>
-        <w:t>le</w:t>
-      </w:r>
-      <w:r>
-        <w:rPr>
-          <w:rFonts w:ascii="Cambria" w:hAnsi="Cambria" w:cs="Arial"/>
-          <w:b/>
-          <w:bCs/>
-          <w:sz w:val="24"/>
-        </w:rPr>
-        <w:t xml:space="preserve"> marché ?</w:t>
-      </w:r>
+        </w:rPr>
+      </w:pPr>
     </w:p>
     <w:p>
       <w:pPr>
@@ -12025,270 +12266,23 @@
     </w:p>
     <w:p>
       <w:pPr>
-        <w:tabs>
-          <w:tab w:val="right" w:leader="dot" w:pos="10120"/>
-        </w:tabs>
-        <w:ind w:left="448"/>
-        <w:jc w:val="both"/>
-        <w:rPr>
-          <w:rFonts w:ascii="Cambria" w:hAnsi="Cambria" w:cs="Arial"/>
-          <w:sz w:val="24"/>
-        </w:rPr>
-      </w:pPr>
-    </w:p>
-    <w:p>
-      <w:pPr>
-        <w:numPr>
-          <w:ilvl w:val="0"/>
-          <w:numId w:val="18"/>
-        </w:numPr>
-        <w:tabs>
-          <w:tab w:val="clear" w:pos="1800"/>
-        </w:tabs>
-        <w:ind w:left="1091"/>
-        <w:jc w:val="both"/>
-        <w:rPr>
-          <w:rFonts w:ascii="Cambria" w:hAnsi="Cambria" w:cs="Arial"/>
-          <w:b/>
-          <w:bCs/>
-          <w:sz w:val="24"/>
+        <w:jc w:val="both"/>
+        <w:rPr>
+          <w:rFonts w:ascii="Arial" w:hAnsi="Arial" w:cs="Arial"/>
         </w:rPr>
       </w:pPr>
       <w:r>
-        <w:rPr>
-          <w:rFonts w:ascii="Cambria" w:hAnsi="Cambria" w:cs="Arial"/>
-          <w:b/>
-          <w:bCs/>
-          <w:sz w:val="24"/>
-        </w:rPr>
-        <w:t>Caractéristiques de la demande</w:t>
-      </w:r>
-    </w:p>
-    <w:p>
-      <w:pPr>
-        <w:ind w:left="560"/>
-        <w:jc w:val="both"/>
-        <w:rPr>
-          <w:rFonts w:ascii="Arial" w:hAnsi="Arial" w:cs="Arial"/>
-        </w:rPr>
-      </w:pPr>
-    </w:p>
-    <w:p>
-      <w:pPr>
-        <w:numPr>
-          <w:ilvl w:val="0"/>
-          <w:numId w:val="19"/>
-        </w:numPr>
-        <w:jc w:val="both"/>
-        <w:rPr>
-          <w:rFonts w:ascii="Arial" w:hAnsi="Arial" w:cs="Arial"/>
-          <w:i/>
-          <w:color w:val="000080"/>
-        </w:rPr>
-      </w:pPr>
-      <w:r>
-        <w:rPr>
-          <w:rFonts w:ascii="Arial" w:hAnsi="Arial" w:cs="Arial"/>
-          <w:i/>
-          <w:color w:val="000080"/>
-        </w:rPr>
-        <w:t>Volume et évolution de la demande</w:t>
-      </w:r>
-    </w:p>
-    <w:p>
-      <w:pPr>
-        <w:tabs>
-          <w:tab w:val="right" w:leader="dot" w:pos="10120"/>
-        </w:tabs>
-        <w:ind w:left="448"/>
-        <w:jc w:val="both"/>
-        <w:rPr>
-          <w:rFonts w:ascii="Cambria" w:hAnsi="Cambria" w:cs="Arial"/>
-          <w:sz w:val="24"/>
-        </w:rPr>
-      </w:pPr>
-    </w:p>
-    <w:p>
-      <w:pPr>
-        <w:tabs>
-          <w:tab w:val="right" w:leader="dot" w:pos="10120"/>
-        </w:tabs>
-        <w:ind w:left="448"/>
-        <w:jc w:val="both"/>
-        <w:rPr>
-          <w:rFonts w:ascii="Cambria" w:hAnsi="Cambria" w:cs="Arial"/>
-          <w:sz w:val="24"/>
-        </w:rPr>
-      </w:pPr>
-    </w:p>
-    <w:p>
-      <w:pPr>
-        <w:tabs>
-          <w:tab w:val="right" w:leader="dot" w:pos="10120"/>
-        </w:tabs>
-        <w:ind w:left="448"/>
-        <w:jc w:val="both"/>
-        <w:rPr>
-          <w:rFonts w:ascii="Cambria" w:hAnsi="Cambria" w:cs="Arial"/>
-          <w:sz w:val="24"/>
-        </w:rPr>
-      </w:pPr>
-    </w:p>
-    <w:p>
-      <w:pPr>
-        <w:tabs>
-          <w:tab w:val="right" w:leader="dot" w:pos="10120"/>
-        </w:tabs>
-        <w:ind w:left="448"/>
-        <w:jc w:val="both"/>
-        <w:rPr>
-          <w:rFonts w:ascii="Cambria" w:hAnsi="Cambria" w:cs="Arial"/>
-          <w:sz w:val="24"/>
-        </w:rPr>
-      </w:pPr>
-    </w:p>
-    <w:p>
-      <w:pPr>
-        <w:tabs>
-          <w:tab w:val="right" w:leader="dot" w:pos="10120"/>
-        </w:tabs>
-        <w:ind w:left="448"/>
-        <w:jc w:val="both"/>
-        <w:rPr>
-          <w:rFonts w:ascii="Cambria" w:hAnsi="Cambria" w:cs="Arial"/>
-          <w:sz w:val="24"/>
-        </w:rPr>
-      </w:pPr>
-    </w:p>
-    <w:p>
-      <w:pPr>
-        <w:tabs>
-          <w:tab w:val="right" w:leader="dot" w:pos="10120"/>
-        </w:tabs>
-        <w:ind w:left="448"/>
-        <w:jc w:val="both"/>
-        <w:rPr>
-          <w:rFonts w:ascii="Cambria" w:hAnsi="Cambria" w:cs="Arial"/>
-          <w:sz w:val="24"/>
-        </w:rPr>
-      </w:pPr>
-    </w:p>
-    <w:p>
-      <w:pPr>
-        <w:numPr>
-          <w:ilvl w:val="0"/>
-          <w:numId w:val="19"/>
-        </w:numPr>
-        <w:jc w:val="both"/>
-        <w:rPr>
-          <w:rFonts w:ascii="Arial" w:hAnsi="Arial" w:cs="Arial"/>
-          <w:i/>
-          <w:color w:val="000080"/>
-        </w:rPr>
-      </w:pPr>
-      <w:r>
-        <w:rPr>
-          <w:rFonts w:ascii="Arial" w:hAnsi="Arial" w:cs="Arial"/>
-          <w:i/>
-          <w:color w:val="000080"/>
-        </w:rPr>
-        <w:t xml:space="preserve">Évolution prévisionnelle du niveau de consommation </w:t>
-      </w:r>
-    </w:p>
-    <w:p>
-      <w:pPr>
-        <w:ind w:left="560"/>
-        <w:jc w:val="both"/>
-        <w:rPr>
-          <w:rFonts w:ascii="Arial" w:hAnsi="Arial" w:cs="Arial"/>
-          <w:b/>
-          <w:bCs/>
-        </w:rPr>
-      </w:pPr>
-    </w:p>
-    <w:p>
-      <w:pPr>
-        <w:tabs>
-          <w:tab w:val="right" w:leader="dot" w:pos="10120"/>
-        </w:tabs>
-        <w:ind w:left="448"/>
-        <w:jc w:val="both"/>
-        <w:rPr>
-          <w:rFonts w:ascii="Cambria" w:hAnsi="Cambria" w:cs="Arial"/>
-          <w:sz w:val="24"/>
-        </w:rPr>
-      </w:pPr>
-    </w:p>
-    <w:p>
-      <w:pPr>
-        <w:tabs>
-          <w:tab w:val="right" w:leader="dot" w:pos="10120"/>
-        </w:tabs>
-        <w:ind w:left="448"/>
-        <w:jc w:val="both"/>
-        <w:rPr>
-          <w:rFonts w:ascii="Cambria" w:hAnsi="Cambria" w:cs="Arial"/>
-          <w:sz w:val="24"/>
-        </w:rPr>
-      </w:pPr>
-    </w:p>
-    <w:p>
-      <w:pPr>
-        <w:tabs>
-          <w:tab w:val="right" w:leader="dot" w:pos="10120"/>
-        </w:tabs>
-        <w:ind w:left="448"/>
-        <w:jc w:val="both"/>
-        <w:rPr>
-          <w:rFonts w:ascii="Cambria" w:hAnsi="Cambria" w:cs="Arial"/>
-          <w:sz w:val="24"/>
-        </w:rPr>
-      </w:pPr>
-    </w:p>
-    <w:p>
-      <w:pPr>
-        <w:tabs>
-          <w:tab w:val="right" w:leader="dot" w:pos="10120"/>
-        </w:tabs>
-        <w:ind w:left="448"/>
-        <w:jc w:val="both"/>
-        <w:rPr>
-          <w:rFonts w:ascii="Cambria" w:hAnsi="Cambria" w:cs="Arial"/>
-          <w:sz w:val="24"/>
-        </w:rPr>
-      </w:pPr>
-    </w:p>
-    <w:p>
-      <w:pPr>
-        <w:tabs>
-          <w:tab w:val="right" w:leader="dot" w:pos="10120"/>
-        </w:tabs>
-        <w:ind w:left="448"/>
-        <w:jc w:val="both"/>
-        <w:rPr>
-          <w:rFonts w:ascii="Cambria" w:hAnsi="Cambria" w:cs="Arial"/>
-          <w:sz w:val="24"/>
-        </w:rPr>
-      </w:pPr>
-    </w:p>
-    <w:p>
-      <w:pPr>
-        <w:ind w:left="560"/>
-        <w:jc w:val="both"/>
-        <w:rPr>
-          <w:rFonts w:ascii="Arial" w:hAnsi="Arial" w:cs="Arial"/>
-          <w:b/>
-          <w:bCs/>
-        </w:rPr>
-      </w:pPr>
-      <w:r>
-        <w:rPr>
-          <w:rFonts w:ascii="Arial" w:hAnsi="Arial" w:cs="Arial"/>
-          <w:b/>
-          <w:bCs/>
-        </w:rPr>
         <w:br w:type="page"/>
       </w:r>
+    </w:p>
+    <w:p>
+      <w:pPr>
+        <w:ind w:left="560" w:hanging="560"/>
+        <w:jc w:val="center"/>
+        <w:rPr>
+          <w:rFonts w:ascii="Arial" w:hAnsi="Arial" w:cs="Arial"/>
+        </w:rPr>
+      </w:pPr>
     </w:p>
     <w:p>
       <w:pPr>
@@ -12314,9 +12308,7 @@
             <w14:round/>
           </w14:textOutline>
           <w14:textFill>
-            <w14:solidFill>
-              <w14:srgbClr w14:val="FFFFFF"/>
-            </w14:solidFill>
+            <w14:noFill/>
           </w14:textFill>
         </w:rPr>
       </w:pPr>
@@ -12341,697 +12333,7 @@
             <w14:round/>
           </w14:textOutline>
           <w14:textFill>
-            <w14:solidFill>
-              <w14:srgbClr w14:val="FFFFFF"/>
-            </w14:solidFill>
-          </w14:textFill>
-        </w:rPr>
-        <w:lastRenderedPageBreak/>
-        <w:t>3. Le PRODUIT ET SON MARCHÉ</w:t>
-      </w:r>
-    </w:p>
-    <w:p>
-      <w:pPr>
-        <w:ind w:left="560" w:hanging="560"/>
-        <w:jc w:val="both"/>
-        <w:rPr>
-          <w:rFonts w:ascii="Arial" w:hAnsi="Arial" w:cs="Arial"/>
-        </w:rPr>
-      </w:pPr>
-    </w:p>
-    <w:p>
-      <w:pPr>
-        <w:jc w:val="both"/>
-        <w:rPr>
-          <w:rFonts w:ascii="Arial" w:hAnsi="Arial" w:cs="Arial"/>
-        </w:rPr>
-      </w:pPr>
-    </w:p>
-    <w:p>
-      <w:pPr>
-        <w:jc w:val="both"/>
-        <w:rPr>
-          <w:rFonts w:ascii="Arial" w:hAnsi="Arial" w:cs="Arial"/>
-        </w:rPr>
-      </w:pPr>
-    </w:p>
-    <w:p>
-      <w:pPr>
-        <w:numPr>
-          <w:ilvl w:val="0"/>
-          <w:numId w:val="18"/>
-        </w:numPr>
-        <w:tabs>
-          <w:tab w:val="clear" w:pos="1800"/>
-        </w:tabs>
-        <w:ind w:left="1091"/>
-        <w:jc w:val="both"/>
-        <w:rPr>
-          <w:rFonts w:ascii="Cambria" w:hAnsi="Cambria" w:cs="Arial"/>
-          <w:b/>
-          <w:bCs/>
-          <w:sz w:val="24"/>
-        </w:rPr>
-      </w:pPr>
-      <w:r>
-        <w:rPr>
-          <w:rFonts w:ascii="Cambria" w:hAnsi="Cambria" w:cs="Arial"/>
-          <w:b/>
-          <w:bCs/>
-          <w:sz w:val="24"/>
-        </w:rPr>
-        <w:t>Caractéristiques de la demande (suite)</w:t>
-      </w:r>
-    </w:p>
-    <w:p>
-      <w:pPr>
-        <w:ind w:left="560"/>
-        <w:jc w:val="both"/>
-        <w:rPr>
-          <w:rFonts w:ascii="Arial" w:hAnsi="Arial" w:cs="Arial"/>
-        </w:rPr>
-      </w:pPr>
-    </w:p>
-    <w:p>
-      <w:pPr>
-        <w:numPr>
-          <w:ilvl w:val="0"/>
-          <w:numId w:val="19"/>
-        </w:numPr>
-        <w:jc w:val="both"/>
-        <w:rPr>
-          <w:rFonts w:ascii="Arial" w:hAnsi="Arial" w:cs="Arial"/>
-          <w:i/>
-          <w:color w:val="000080"/>
-        </w:rPr>
-      </w:pPr>
-      <w:r>
-        <w:rPr>
-          <w:rFonts w:ascii="Arial" w:hAnsi="Arial" w:cs="Arial"/>
-          <w:i/>
-          <w:color w:val="000080"/>
-        </w:rPr>
-        <w:t>Type de clientèle et répartition en % des ventes dans le marché</w:t>
-      </w:r>
-    </w:p>
-    <w:p>
-      <w:pPr>
-        <w:tabs>
-          <w:tab w:val="right" w:leader="dot" w:pos="10120"/>
-        </w:tabs>
-        <w:ind w:left="448"/>
-        <w:jc w:val="both"/>
-        <w:rPr>
-          <w:rFonts w:ascii="Cambria" w:hAnsi="Cambria" w:cs="Arial"/>
-          <w:sz w:val="24"/>
-        </w:rPr>
-      </w:pPr>
-    </w:p>
-    <w:p>
-      <w:pPr>
-        <w:tabs>
-          <w:tab w:val="right" w:leader="dot" w:pos="10120"/>
-        </w:tabs>
-        <w:ind w:left="448"/>
-        <w:jc w:val="both"/>
-        <w:rPr>
-          <w:rFonts w:ascii="Cambria" w:hAnsi="Cambria" w:cs="Arial"/>
-          <w:sz w:val="24"/>
-        </w:rPr>
-      </w:pPr>
-    </w:p>
-    <w:p>
-      <w:pPr>
-        <w:tabs>
-          <w:tab w:val="right" w:leader="dot" w:pos="10120"/>
-        </w:tabs>
-        <w:ind w:left="448"/>
-        <w:jc w:val="both"/>
-        <w:rPr>
-          <w:rFonts w:ascii="Cambria" w:hAnsi="Cambria" w:cs="Arial"/>
-          <w:sz w:val="24"/>
-        </w:rPr>
-      </w:pPr>
-    </w:p>
-    <w:p>
-      <w:pPr>
-        <w:tabs>
-          <w:tab w:val="right" w:leader="dot" w:pos="10120"/>
-        </w:tabs>
-        <w:ind w:left="448"/>
-        <w:jc w:val="both"/>
-        <w:rPr>
-          <w:rFonts w:ascii="Cambria" w:hAnsi="Cambria" w:cs="Arial"/>
-          <w:sz w:val="24"/>
-        </w:rPr>
-      </w:pPr>
-    </w:p>
-    <w:p>
-      <w:pPr>
-        <w:tabs>
-          <w:tab w:val="right" w:leader="dot" w:pos="10120"/>
-        </w:tabs>
-        <w:ind w:left="448"/>
-        <w:jc w:val="both"/>
-        <w:rPr>
-          <w:rFonts w:ascii="Cambria" w:hAnsi="Cambria" w:cs="Arial"/>
-          <w:sz w:val="24"/>
-        </w:rPr>
-      </w:pPr>
-    </w:p>
-    <w:p>
-      <w:pPr>
-        <w:tabs>
-          <w:tab w:val="right" w:leader="dot" w:pos="10120"/>
-        </w:tabs>
-        <w:ind w:left="448"/>
-        <w:jc w:val="both"/>
-        <w:rPr>
-          <w:rFonts w:ascii="Cambria" w:hAnsi="Cambria" w:cs="Arial"/>
-          <w:sz w:val="24"/>
-        </w:rPr>
-      </w:pPr>
-    </w:p>
-    <w:p>
-      <w:pPr>
-        <w:numPr>
-          <w:ilvl w:val="0"/>
-          <w:numId w:val="19"/>
-        </w:numPr>
-        <w:jc w:val="both"/>
-        <w:rPr>
-          <w:rFonts w:ascii="Arial" w:hAnsi="Arial" w:cs="Arial"/>
-          <w:i/>
-          <w:color w:val="000080"/>
-        </w:rPr>
-      </w:pPr>
-      <w:r>
-        <w:rPr>
-          <w:rFonts w:ascii="Arial" w:hAnsi="Arial" w:cs="Arial"/>
-          <w:i/>
-          <w:color w:val="000080"/>
-        </w:rPr>
-        <w:t>Autres points jugés importants sur la consommation</w:t>
-      </w:r>
-    </w:p>
-    <w:p>
-      <w:pPr>
-        <w:tabs>
-          <w:tab w:val="right" w:leader="dot" w:pos="10120"/>
-        </w:tabs>
-        <w:ind w:left="448"/>
-        <w:jc w:val="both"/>
-        <w:rPr>
-          <w:rFonts w:ascii="Cambria" w:hAnsi="Cambria" w:cs="Arial"/>
-          <w:sz w:val="24"/>
-        </w:rPr>
-      </w:pPr>
-    </w:p>
-    <w:p>
-      <w:pPr>
-        <w:tabs>
-          <w:tab w:val="right" w:leader="dot" w:pos="10120"/>
-        </w:tabs>
-        <w:ind w:left="448"/>
-        <w:jc w:val="both"/>
-        <w:rPr>
-          <w:rFonts w:ascii="Cambria" w:hAnsi="Cambria" w:cs="Arial"/>
-          <w:sz w:val="24"/>
-        </w:rPr>
-      </w:pPr>
-    </w:p>
-    <w:p>
-      <w:pPr>
-        <w:tabs>
-          <w:tab w:val="right" w:leader="dot" w:pos="10120"/>
-        </w:tabs>
-        <w:ind w:left="448"/>
-        <w:jc w:val="both"/>
-        <w:rPr>
-          <w:rFonts w:ascii="Cambria" w:hAnsi="Cambria" w:cs="Arial"/>
-          <w:sz w:val="24"/>
-        </w:rPr>
-      </w:pPr>
-    </w:p>
-    <w:p>
-      <w:pPr>
-        <w:tabs>
-          <w:tab w:val="right" w:leader="dot" w:pos="10120"/>
-        </w:tabs>
-        <w:ind w:left="448"/>
-        <w:jc w:val="both"/>
-        <w:rPr>
-          <w:rFonts w:ascii="Cambria" w:hAnsi="Cambria" w:cs="Arial"/>
-          <w:sz w:val="24"/>
-        </w:rPr>
-      </w:pPr>
-    </w:p>
-    <w:p>
-      <w:pPr>
-        <w:tabs>
-          <w:tab w:val="right" w:leader="dot" w:pos="10120"/>
-        </w:tabs>
-        <w:ind w:left="448"/>
-        <w:jc w:val="both"/>
-        <w:rPr>
-          <w:rFonts w:ascii="Cambria" w:hAnsi="Cambria" w:cs="Arial"/>
-          <w:sz w:val="24"/>
-        </w:rPr>
-      </w:pPr>
-    </w:p>
-    <w:p>
-      <w:pPr>
-        <w:ind w:left="840"/>
-        <w:jc w:val="both"/>
-        <w:rPr>
-          <w:rFonts w:ascii="Arial" w:hAnsi="Arial" w:cs="Arial"/>
-        </w:rPr>
-      </w:pPr>
-    </w:p>
-    <w:p>
-      <w:pPr>
-        <w:numPr>
-          <w:ilvl w:val="0"/>
-          <w:numId w:val="18"/>
-        </w:numPr>
-        <w:tabs>
-          <w:tab w:val="clear" w:pos="1800"/>
-        </w:tabs>
-        <w:ind w:left="1091"/>
-        <w:jc w:val="both"/>
-        <w:rPr>
-          <w:rFonts w:ascii="Cambria" w:hAnsi="Cambria" w:cs="Arial"/>
-          <w:b/>
-          <w:bCs/>
-          <w:sz w:val="24"/>
-        </w:rPr>
-      </w:pPr>
-      <w:r>
-        <w:rPr>
-          <w:rFonts w:ascii="Cambria" w:hAnsi="Cambria" w:cs="Arial"/>
-          <w:b/>
-          <w:bCs/>
-          <w:sz w:val="24"/>
-        </w:rPr>
-        <w:t>Caractéristiques de l'offre</w:t>
-      </w:r>
-    </w:p>
-    <w:p>
-      <w:pPr>
-        <w:ind w:left="840"/>
-        <w:jc w:val="both"/>
-        <w:rPr>
-          <w:rFonts w:ascii="Arial" w:hAnsi="Arial" w:cs="Arial"/>
-        </w:rPr>
-      </w:pPr>
-    </w:p>
-    <w:p>
-      <w:pPr>
-        <w:numPr>
-          <w:ilvl w:val="0"/>
-          <w:numId w:val="19"/>
-        </w:numPr>
-        <w:jc w:val="both"/>
-        <w:rPr>
-          <w:rFonts w:ascii="Arial" w:hAnsi="Arial" w:cs="Arial"/>
-          <w:i/>
-          <w:color w:val="000080"/>
-        </w:rPr>
-      </w:pPr>
-      <w:r>
-        <w:rPr>
-          <w:rFonts w:ascii="Arial" w:hAnsi="Arial" w:cs="Arial"/>
-          <w:i/>
-          <w:color w:val="000080"/>
-        </w:rPr>
-        <w:t>Généralités</w:t>
-      </w:r>
-    </w:p>
-    <w:p>
-      <w:pPr>
-        <w:tabs>
-          <w:tab w:val="right" w:leader="dot" w:pos="10120"/>
-        </w:tabs>
-        <w:ind w:left="448"/>
-        <w:jc w:val="both"/>
-        <w:rPr>
-          <w:rFonts w:ascii="Cambria" w:hAnsi="Cambria" w:cs="Arial"/>
-          <w:sz w:val="24"/>
-        </w:rPr>
-      </w:pPr>
-    </w:p>
-    <w:p>
-      <w:pPr>
-        <w:tabs>
-          <w:tab w:val="right" w:leader="dot" w:pos="10120"/>
-        </w:tabs>
-        <w:ind w:left="448"/>
-        <w:jc w:val="both"/>
-        <w:rPr>
-          <w:rFonts w:ascii="Cambria" w:hAnsi="Cambria" w:cs="Arial"/>
-          <w:sz w:val="24"/>
-        </w:rPr>
-      </w:pPr>
-    </w:p>
-    <w:p>
-      <w:pPr>
-        <w:tabs>
-          <w:tab w:val="right" w:leader="dot" w:pos="10120"/>
-        </w:tabs>
-        <w:ind w:left="448"/>
-        <w:jc w:val="both"/>
-        <w:rPr>
-          <w:rFonts w:ascii="Cambria" w:hAnsi="Cambria" w:cs="Arial"/>
-          <w:sz w:val="24"/>
-        </w:rPr>
-      </w:pPr>
-    </w:p>
-    <w:p>
-      <w:pPr>
-        <w:tabs>
-          <w:tab w:val="right" w:leader="dot" w:pos="10120"/>
-        </w:tabs>
-        <w:ind w:left="448"/>
-        <w:jc w:val="both"/>
-        <w:rPr>
-          <w:rFonts w:ascii="Cambria" w:hAnsi="Cambria" w:cs="Arial"/>
-          <w:sz w:val="24"/>
-        </w:rPr>
-      </w:pPr>
-    </w:p>
-    <w:p>
-      <w:pPr>
-        <w:ind w:left="840"/>
-        <w:jc w:val="both"/>
-        <w:rPr>
-          <w:rFonts w:ascii="Arial" w:hAnsi="Arial" w:cs="Arial"/>
-          <w:i/>
-          <w:iCs/>
-        </w:rPr>
-      </w:pPr>
-    </w:p>
-    <w:p>
-      <w:pPr>
-        <w:numPr>
-          <w:ilvl w:val="0"/>
-          <w:numId w:val="19"/>
-        </w:numPr>
-        <w:jc w:val="both"/>
-        <w:rPr>
-          <w:rFonts w:ascii="Arial" w:hAnsi="Arial" w:cs="Arial"/>
-          <w:i/>
-          <w:color w:val="000080"/>
-        </w:rPr>
-      </w:pPr>
-      <w:r>
-        <w:rPr>
-          <w:rFonts w:ascii="Arial" w:hAnsi="Arial" w:cs="Arial"/>
-          <w:i/>
-          <w:iCs/>
-          <w:color w:val="000080"/>
-        </w:rPr>
-        <w:t>Vos principaux concurrents</w:t>
-      </w:r>
-    </w:p>
-    <w:p>
-      <w:pPr>
-        <w:tabs>
-          <w:tab w:val="right" w:leader="dot" w:pos="10120"/>
-        </w:tabs>
-        <w:ind w:left="448"/>
-        <w:jc w:val="both"/>
-        <w:rPr>
-          <w:rFonts w:ascii="Cambria" w:hAnsi="Cambria" w:cs="Arial"/>
-          <w:sz w:val="24"/>
-        </w:rPr>
-      </w:pPr>
-    </w:p>
-    <w:p>
-      <w:pPr>
-        <w:tabs>
-          <w:tab w:val="right" w:leader="dot" w:pos="10120"/>
-        </w:tabs>
-        <w:ind w:left="448"/>
-        <w:jc w:val="both"/>
-        <w:rPr>
-          <w:rFonts w:ascii="Cambria" w:hAnsi="Cambria" w:cs="Arial"/>
-          <w:sz w:val="24"/>
-        </w:rPr>
-      </w:pPr>
-    </w:p>
-    <w:p>
-      <w:pPr>
-        <w:tabs>
-          <w:tab w:val="right" w:leader="dot" w:pos="10120"/>
-        </w:tabs>
-        <w:ind w:left="448"/>
-        <w:jc w:val="both"/>
-        <w:rPr>
-          <w:rFonts w:ascii="Cambria" w:hAnsi="Cambria" w:cs="Arial"/>
-          <w:sz w:val="24"/>
-        </w:rPr>
-      </w:pPr>
-    </w:p>
-    <w:p>
-      <w:pPr>
-        <w:tabs>
-          <w:tab w:val="right" w:leader="dot" w:pos="10120"/>
-        </w:tabs>
-        <w:ind w:left="448"/>
-        <w:jc w:val="both"/>
-        <w:rPr>
-          <w:rFonts w:ascii="Cambria" w:hAnsi="Cambria" w:cs="Arial"/>
-          <w:sz w:val="24"/>
-        </w:rPr>
-      </w:pPr>
-    </w:p>
-    <w:p>
-      <w:pPr>
-        <w:tabs>
-          <w:tab w:val="right" w:leader="dot" w:pos="10120"/>
-        </w:tabs>
-        <w:ind w:left="448"/>
-        <w:jc w:val="both"/>
-        <w:rPr>
-          <w:rFonts w:ascii="Cambria" w:hAnsi="Cambria" w:cs="Arial"/>
-          <w:sz w:val="24"/>
-        </w:rPr>
-      </w:pPr>
-    </w:p>
-    <w:p>
-      <w:pPr>
-        <w:ind w:left="560"/>
-        <w:jc w:val="both"/>
-        <w:rPr>
-          <w:rFonts w:ascii="Arial" w:hAnsi="Arial" w:cs="Arial"/>
-        </w:rPr>
-      </w:pPr>
-    </w:p>
-    <w:p>
-      <w:pPr>
-        <w:numPr>
-          <w:ilvl w:val="0"/>
-          <w:numId w:val="32"/>
-        </w:numPr>
-        <w:tabs>
-          <w:tab w:val="clear" w:pos="1287"/>
-        </w:tabs>
-        <w:ind w:left="567"/>
-        <w:jc w:val="both"/>
-        <w:rPr>
-          <w:rFonts w:ascii="Arial" w:hAnsi="Arial" w:cs="Arial"/>
-          <w:b/>
-          <w:bCs/>
-          <w:color w:val="000080"/>
-          <w:sz w:val="26"/>
-          <w:szCs w:val="26"/>
-        </w:rPr>
-      </w:pPr>
-      <w:r>
-        <w:rPr>
-          <w:rFonts w:ascii="Arial" w:hAnsi="Arial" w:cs="Arial"/>
-          <w:b/>
-          <w:bCs/>
-          <w:color w:val="000080"/>
-          <w:sz w:val="26"/>
-          <w:szCs w:val="26"/>
-        </w:rPr>
-        <w:t xml:space="preserve">L'environnement </w:t>
-      </w:r>
-      <w:r>
-        <w:rPr>
-          <w:rFonts w:ascii="Arial" w:hAnsi="Arial" w:cs="Arial"/>
-          <w:b/>
-          <w:bCs/>
-          <w:color w:val="000080"/>
-          <w:sz w:val="26"/>
-          <w:szCs w:val="26"/>
-        </w:rPr>
-        <w:t>juridique, économique et extra-professionnel</w:t>
-      </w:r>
-    </w:p>
-    <w:p>
-      <w:pPr>
-        <w:tabs>
-          <w:tab w:val="right" w:leader="dot" w:pos="10120"/>
-        </w:tabs>
-        <w:rPr>
-          <w:rFonts w:ascii="Arial" w:hAnsi="Arial" w:cs="Arial"/>
-        </w:rPr>
-      </w:pPr>
-    </w:p>
-    <w:p>
-      <w:pPr>
-        <w:tabs>
-          <w:tab w:val="right" w:leader="dot" w:pos="10120"/>
-        </w:tabs>
-        <w:ind w:left="448"/>
-        <w:jc w:val="both"/>
-        <w:rPr>
-          <w:rFonts w:ascii="Cambria" w:hAnsi="Cambria" w:cs="Arial"/>
-          <w:sz w:val="24"/>
-        </w:rPr>
-      </w:pPr>
-    </w:p>
-    <w:p>
-      <w:pPr>
-        <w:tabs>
-          <w:tab w:val="right" w:leader="dot" w:pos="10120"/>
-        </w:tabs>
-        <w:ind w:left="448"/>
-        <w:jc w:val="both"/>
-        <w:rPr>
-          <w:rFonts w:ascii="Cambria" w:hAnsi="Cambria" w:cs="Arial"/>
-          <w:sz w:val="24"/>
-        </w:rPr>
-      </w:pPr>
-    </w:p>
-    <w:p>
-      <w:pPr>
-        <w:tabs>
-          <w:tab w:val="right" w:leader="dot" w:pos="10120"/>
-        </w:tabs>
-        <w:ind w:left="448"/>
-        <w:jc w:val="both"/>
-        <w:rPr>
-          <w:rFonts w:ascii="Cambria" w:hAnsi="Cambria" w:cs="Arial"/>
-          <w:sz w:val="24"/>
-        </w:rPr>
-      </w:pPr>
-    </w:p>
-    <w:p>
-      <w:pPr>
-        <w:tabs>
-          <w:tab w:val="right" w:leader="dot" w:pos="10120"/>
-        </w:tabs>
-        <w:ind w:left="448"/>
-        <w:jc w:val="both"/>
-        <w:rPr>
-          <w:rFonts w:ascii="Cambria" w:hAnsi="Cambria" w:cs="Arial"/>
-          <w:sz w:val="24"/>
-        </w:rPr>
-      </w:pPr>
-    </w:p>
-    <w:p>
-      <w:pPr>
-        <w:tabs>
-          <w:tab w:val="right" w:leader="dot" w:pos="10120"/>
-        </w:tabs>
-        <w:ind w:left="448"/>
-        <w:jc w:val="both"/>
-        <w:rPr>
-          <w:rFonts w:ascii="Cambria" w:hAnsi="Cambria" w:cs="Arial"/>
-          <w:sz w:val="24"/>
-        </w:rPr>
-      </w:pPr>
-    </w:p>
-    <w:p>
-      <w:pPr>
-        <w:tabs>
-          <w:tab w:val="right" w:leader="dot" w:pos="10120"/>
-        </w:tabs>
-        <w:ind w:left="448"/>
-        <w:jc w:val="both"/>
-        <w:rPr>
-          <w:rFonts w:ascii="Cambria" w:hAnsi="Cambria" w:cs="Arial"/>
-          <w:sz w:val="24"/>
-        </w:rPr>
-      </w:pPr>
-    </w:p>
-    <w:p>
-      <w:pPr>
-        <w:jc w:val="both"/>
-        <w:rPr>
-          <w:rFonts w:ascii="Arial" w:hAnsi="Arial" w:cs="Arial"/>
-        </w:rPr>
-      </w:pPr>
-      <w:r>
-        <w:br w:type="page"/>
-      </w:r>
-    </w:p>
-    <w:p>
-      <w:pPr>
-        <w:ind w:left="560" w:hanging="560"/>
-        <w:jc w:val="center"/>
-        <w:rPr>
-          <w:rFonts w:ascii="Arial" w:hAnsi="Arial" w:cs="Arial"/>
-        </w:rPr>
-      </w:pPr>
-    </w:p>
-    <w:p>
-      <w:pPr>
-        <w:pStyle w:val="t1"/>
-        <w:shd w:val="clear" w:color="auto" w:fill="4F81BD"/>
-        <w:rPr>
-          <w:outline/>
-          <w:color w:val="FFFFFF" w:themeColor="background1"/>
-          <w:sz w:val="36"/>
-          <w14:shadow w14:blurRad="0" w14:dist="25400" w14:dir="2700000" w14:sx="0" w14:sy="0" w14:kx="0" w14:ky="0" w14:algn="none">
-            <w14:srgbClr w14:val="000000">
-              <w14:alpha w14:val="50000"/>
-            </w14:srgbClr>
-          </w14:shadow>
-          <w14:textOutline w14:w="9525" w14:cap="flat" w14:cmpd="sng" w14:algn="ctr">
-            <w14:solidFill>
-              <w14:schemeClr w14:val="bg1">
-                <w14:alpha w14:val="50000"/>
-                <w14:lumMod w14:val="75000"/>
-              </w14:schemeClr>
-            </w14:solidFill>
-            <w14:prstDash w14:val="solid"/>
-            <w14:round/>
-          </w14:textOutline>
-          <w14:textFill>
-            <w14:solidFill>
-              <w14:srgbClr w14:val="FFFFFF"/>
-            </w14:solidFill>
-          </w14:textFill>
-        </w:rPr>
-      </w:pPr>
-      <w:r>
-        <w:rPr>
-          <w:outline/>
-          <w:color w:val="FFFFFF" w:themeColor="background1"/>
-          <w:sz w:val="36"/>
-          <w14:shadow w14:blurRad="0" w14:dist="25400" w14:dir="2700000" w14:sx="0" w14:sy="0" w14:kx="0" w14:ky="0" w14:algn="none">
-            <w14:srgbClr w14:val="000000">
-              <w14:alpha w14:val="50000"/>
-            </w14:srgbClr>
-          </w14:shadow>
-          <w14:textOutline w14:w="9525" w14:cap="flat" w14:cmpd="sng" w14:algn="ctr">
-            <w14:solidFill>
-              <w14:schemeClr w14:val="bg1">
-                <w14:alpha w14:val="50000"/>
-                <w14:lumMod w14:val="75000"/>
-              </w14:schemeClr>
-            </w14:solidFill>
-            <w14:prstDash w14:val="solid"/>
-            <w14:round/>
-          </w14:textOutline>
-          <w14:textFill>
-            <w14:solidFill>
-              <w14:srgbClr w14:val="FFFFFF"/>
-            </w14:solidFill>
+            <w14:noFill/>
           </w14:textFill>
         </w:rPr>
         <w:t>4. Le CHIFFRE D'AFFAIRES</w:t>
@@ -16060,9 +15362,7 @@
             <w14:round/>
           </w14:textOutline>
           <w14:textFill>
-            <w14:solidFill>
-              <w14:srgbClr w14:val="FFFFFF"/>
-            </w14:solidFill>
+            <w14:noFill/>
           </w14:textFill>
         </w:rPr>
       </w:pPr>
@@ -16087,9 +15387,7 @@
             <w14:round/>
           </w14:textOutline>
           <w14:textFill>
-            <w14:solidFill>
-              <w14:srgbClr w14:val="FFFFFF"/>
-            </w14:solidFill>
+            <w14:noFill/>
           </w14:textFill>
         </w:rPr>
         <w:t>5. L’EMPLACEMENT</w:t>
@@ -16644,9 +15942,7 @@
             <w14:round/>
           </w14:textOutline>
           <w14:textFill>
-            <w14:solidFill>
-              <w14:srgbClr w14:val="FFFFFF"/>
-            </w14:solidFill>
+            <w14:noFill/>
           </w14:textFill>
         </w:rPr>
       </w:pPr>
@@ -16671,9 +15967,7 @@
             <w14:round/>
           </w14:textOutline>
           <w14:textFill>
-            <w14:solidFill>
-              <w14:srgbClr w14:val="FFFFFF"/>
-            </w14:solidFill>
+            <w14:noFill/>
           </w14:textFill>
         </w:rPr>
         <w:t>6. LA STRATÉGIE</w:t>
@@ -17378,9 +16672,7 @@
             <w14:round/>
           </w14:textOutline>
           <w14:textFill>
-            <w14:solidFill>
-              <w14:srgbClr w14:val="FFFFFF"/>
-            </w14:solidFill>
+            <w14:noFill/>
           </w14:textFill>
         </w:rPr>
       </w:pPr>
@@ -17405,9 +16697,7 @@
             <w14:round/>
           </w14:textOutline>
           <w14:textFill>
-            <w14:solidFill>
-              <w14:srgbClr w14:val="FFFFFF"/>
-            </w14:solidFill>
+            <w14:noFill/>
           </w14:textFill>
         </w:rPr>
         <w:lastRenderedPageBreak/>
@@ -18043,9 +17333,7 @@
             <w14:round/>
           </w14:textOutline>
           <w14:textFill>
-            <w14:solidFill>
-              <w14:srgbClr w14:val="FFFFFF"/>
-            </w14:solidFill>
+            <w14:noFill/>
           </w14:textFill>
         </w:rPr>
       </w:pPr>
@@ -18070,9 +17358,7 @@
             <w14:round/>
           </w14:textOutline>
           <w14:textFill>
-            <w14:solidFill>
-              <w14:srgbClr w14:val="FFFFFF"/>
-            </w14:solidFill>
+            <w14:noFill/>
           </w14:textFill>
         </w:rPr>
         <w:t xml:space="preserve">8.1 Vos moyens de production </w:t>
@@ -20025,9 +19311,7 @@
             <w14:round/>
           </w14:textOutline>
           <w14:textFill>
-            <w14:solidFill>
-              <w14:srgbClr w14:val="FFFFFF"/>
-            </w14:solidFill>
+            <w14:noFill/>
           </w14:textFill>
         </w:rPr>
       </w:pPr>
@@ -20052,9 +19336,7 @@
             <w14:round/>
           </w14:textOutline>
           <w14:textFill>
-            <w14:solidFill>
-              <w14:srgbClr w14:val="FFFFFF"/>
-            </w14:solidFill>
+            <w14:noFill/>
           </w14:textFill>
         </w:rPr>
         <w:t xml:space="preserve">8.2 Vos moyens de production </w:t>
@@ -21514,9 +20796,7 @@
             <w14:round/>
           </w14:textOutline>
           <w14:textFill>
-            <w14:solidFill>
-              <w14:srgbClr w14:val="FFFFFF"/>
-            </w14:solidFill>
+            <w14:noFill/>
           </w14:textFill>
         </w:rPr>
       </w:pPr>
@@ -21541,9 +20821,7 @@
             <w14:round/>
           </w14:textOutline>
           <w14:textFill>
-            <w14:solidFill>
-              <w14:srgbClr w14:val="FFFFFF"/>
-            </w14:solidFill>
+            <w14:noFill/>
           </w14:textFill>
         </w:rPr>
         <w:lastRenderedPageBreak/>
@@ -23011,9 +22289,7 @@
             <w14:round/>
           </w14:textOutline>
           <w14:textFill>
-            <w14:solidFill>
-              <w14:srgbClr w14:val="FFFFFF"/>
-            </w14:solidFill>
+            <w14:noFill/>
           </w14:textFill>
         </w:rPr>
       </w:pPr>
@@ -23038,9 +22314,7 @@
             <w14:round/>
           </w14:textOutline>
           <w14:textFill>
-            <w14:solidFill>
-              <w14:srgbClr w14:val="FFFFFF"/>
-            </w14:solidFill>
+            <w14:noFill/>
           </w14:textFill>
         </w:rPr>
         <w:t>9.2</w:t>
@@ -23066,9 +22340,7 @@
             <w14:round/>
           </w14:textOutline>
           <w14:textFill>
-            <w14:solidFill>
-              <w14:srgbClr w14:val="FFFFFF"/>
-            </w14:solidFill>
+            <w14:noFill/>
           </w14:textFill>
         </w:rPr>
         <w:t xml:space="preserve"> LE dossier financier </w:t>
@@ -24029,9 +23301,7 @@
             <w14:round/>
           </w14:textOutline>
           <w14:textFill>
-            <w14:solidFill>
-              <w14:srgbClr w14:val="FFFFFF"/>
-            </w14:solidFill>
+            <w14:noFill/>
           </w14:textFill>
         </w:rPr>
       </w:pPr>
@@ -24056,9 +23326,7 @@
             <w14:round/>
           </w14:textOutline>
           <w14:textFill>
-            <w14:solidFill>
-              <w14:srgbClr w14:val="FFFFFF"/>
-            </w14:solidFill>
+            <w14:noFill/>
           </w14:textFill>
         </w:rPr>
         <w:t>9.3</w:t>
@@ -24084,9 +23352,7 @@
             <w14:round/>
           </w14:textOutline>
           <w14:textFill>
-            <w14:solidFill>
-              <w14:srgbClr w14:val="FFFFFF"/>
-            </w14:solidFill>
+            <w14:noFill/>
           </w14:textFill>
         </w:rPr>
         <w:t xml:space="preserve"> dossier financier </w:t>
@@ -24406,9 +23672,7 @@
             <w14:round/>
           </w14:textOutline>
           <w14:textFill>
-            <w14:solidFill>
-              <w14:srgbClr w14:val="FFFFFF"/>
-            </w14:solidFill>
+            <w14:noFill/>
           </w14:textFill>
         </w:rPr>
       </w:pPr>
@@ -24433,9 +23697,7 @@
             <w14:round/>
           </w14:textOutline>
           <w14:textFill>
-            <w14:solidFill>
-              <w14:srgbClr w14:val="FFFFFF"/>
-            </w14:solidFill>
+            <w14:noFill/>
           </w14:textFill>
         </w:rPr>
         <w:lastRenderedPageBreak/>
@@ -24566,8 +23828,8 @@
       <w:tblLook w:val="04A0" w:firstRow="1" w:lastRow="0" w:firstColumn="1" w:lastColumn="0" w:noHBand="0" w:noVBand="1"/>
     </w:tblPr>
     <w:tblGrid>
-      <w:gridCol w:w="9892"/>
-      <w:gridCol w:w="516"/>
+      <w:gridCol w:w="9673"/>
+      <w:gridCol w:w="505"/>
     </w:tblGrid>
     <w:tr>
       <w:tc>
@@ -24648,7 +23910,7 @@
               <w:sz w:val="24"/>
               <w:szCs w:val="24"/>
             </w:rPr>
-            <w:t>21</w:t>
+            <w:t>10</w:t>
           </w:r>
           <w:r>
             <w:rPr>
@@ -24708,7 +23970,7 @@
 <w:numbering xmlns:wpc="http://schemas.microsoft.com/office/word/2010/wordprocessingCanvas" xmlns:mc="http://schemas.openxmlformats.org/markup-compatibility/2006" xmlns:o="urn:schemas-microsoft-com:office:office" xmlns:r="http://schemas.openxmlformats.org/officeDocument/2006/relationships" xmlns:m="http://schemas.openxmlformats.org/officeDocument/2006/math" xmlns:v="urn:schemas-microsoft-com:vml" xmlns:wp14="http://schemas.microsoft.com/office/word/2010/wordprocessingDrawing" xmlns:wp="http://schemas.openxmlformats.org/drawingml/2006/wordprocessingDrawing" xmlns:w10="urn:schemas-microsoft-com:office:word" xmlns:w="http://schemas.openxmlformats.org/wordprocessingml/2006/main" xmlns:w14="http://schemas.microsoft.com/office/word/2010/wordml" xmlns:w15="http://schemas.microsoft.com/office/word/2012/wordml" xmlns:wpg="http://schemas.microsoft.com/office/word/2010/wordprocessingGroup" xmlns:wpi="http://schemas.microsoft.com/office/word/2010/wordprocessingInk" xmlns:wne="http://schemas.microsoft.com/office/word/2006/wordml" xmlns:wps="http://schemas.microsoft.com/office/word/2010/wordprocessingShape" mc:Ignorable="w14 w15 wp14">
   <w:numPicBullet w:numPicBulletId="0">
     <w:pict>
-      <v:shapetype w14:anchorId="07C246EA" id="_x0000_t75" coordsize="21600,21600" o:spt="75" o:preferrelative="t" path="m@4@5l@4@11@9@11@9@5xe" filled="f" stroked="f">
+      <v:shapetype w14:anchorId="69E2E656" id="_x0000_t75" coordsize="21600,21600" o:spt="75" o:preferrelative="t" path="m@4@5l@4@11@9@11@9@5xe" filled="f" stroked="f">
         <v:stroke joinstyle="miter"/>
         <v:formulas>
           <v:f eqn="if lineDrawn pixelLineWidth 0"/>
@@ -24727,7 +23989,7 @@
         <v:path o:extrusionok="f" gradientshapeok="t" o:connecttype="rect"/>
         <o:lock v:ext="edit" aspectratio="t"/>
       </v:shapetype>
-      <v:shape id="_x0000_i1114" type="#_x0000_t75" style="width:133.5pt;height:133.5pt" o:bullet="t">
+      <v:shape id="_x0000_i1026" type="#_x0000_t75" style="width:133.5pt;height:133.5pt" o:bullet="t">
         <v:imagedata r:id="rId1" o:title="puce-validation"/>
       </v:shape>
     </w:pict>
@@ -27424,7 +26686,7 @@
   <w:abstractNum w:abstractNumId="24">
     <w:nsid w:val="51A031F9"/>
     <w:multiLevelType w:val="hybridMultilevel"/>
-    <w:tmpl w:val="C5D0329A"/>
+    <w:tmpl w:val="81201D84"/>
     <w:lvl w:ilvl="0" w:tplc="040C0001">
       <w:start w:val="1"/>
       <w:numFmt w:val="bullet"/>
@@ -27440,10 +26702,10 @@
         <w:rFonts w:ascii="Symbol" w:hAnsi="Symbol" w:hint="default"/>
       </w:rPr>
     </w:lvl>
-    <w:lvl w:ilvl="1" w:tplc="A91621DC">
+    <w:lvl w:ilvl="1" w:tplc="040C0003">
       <w:start w:val="1"/>
       <w:numFmt w:val="bullet"/>
-      <w:lvlText w:val=""/>
+      <w:lvlText w:val="o"/>
       <w:lvlJc w:val="left"/>
       <w:pPr>
         <w:tabs>
@@ -27452,10 +26714,10 @@
         <w:ind w:left="2520" w:hanging="360"/>
       </w:pPr>
       <w:rPr>
-        <w:rFonts w:ascii="Wingdings" w:hAnsi="Wingdings" w:hint="default"/>
+        <w:rFonts w:ascii="Courier New" w:hAnsi="Courier New" w:cs="Courier New" w:hint="default"/>
       </w:rPr>
     </w:lvl>
-    <w:lvl w:ilvl="2" w:tplc="040C0005" w:tentative="1">
+    <w:lvl w:ilvl="2" w:tplc="040C0005">
       <w:start w:val="1"/>
       <w:numFmt w:val="bullet"/>
       <w:lvlText w:val=""/>
@@ -28981,6 +28243,11 @@
     <w:lsdException w:name="Balloon Text" w:semiHidden="1" w:unhideWhenUsed="1"/>
     <w:lsdException w:name="Table Theme" w:semiHidden="1" w:unhideWhenUsed="1"/>
     <w:lsdException w:name="No Spacing" w:qFormat="1"/>
+    <w:lsdException w:name="Light Shading"/>
+    <w:lsdException w:name="Light List"/>
+    <w:lsdException w:name="Light Grid"/>
+    <w:lsdException w:name="Medium Shading 1"/>
+    <w:lsdException w:name="Medium Shading 2"/>
     <w:lsdException w:name="Medium List 1"/>
     <w:lsdException w:name="Medium List 2"/>
     <w:lsdException w:name="Medium Grid 1"/>
@@ -29983,6 +29250,21 @@
       <w:szCs w:val="22"/>
     </w:rPr>
   </w:style>
+  <w:style w:type="paragraph" w:customStyle="1" w:styleId="Default">
+    <w:name w:val="Default"/>
+    <w:rsid w:val="00D43732"/>
+    <w:pPr>
+      <w:autoSpaceDE w:val="0"/>
+      <w:autoSpaceDN w:val="0"/>
+      <w:adjustRightInd w:val="0"/>
+    </w:pPr>
+    <w:rPr>
+      <w:rFonts w:ascii="Calibri" w:hAnsi="Calibri" w:cs="Calibri"/>
+      <w:color w:val="000000"/>
+      <w:sz w:val="24"/>
+      <w:szCs w:val="24"/>
+    </w:rPr>
+  </w:style>
 </w:styles>
 </file>
 
@@ -30155,7 +29437,9 @@
               <c:showPercent val="1"/>
               <c:showBubbleSize val="0"/>
               <c:extLst>
-                <c:ext xmlns:c15="http://schemas.microsoft.com/office/drawing/2012/chart" uri="{CE6537A1-D6FC-4f65-9D91-7224C49458BB}"/>
+                <c:ext xmlns:c15="http://schemas.microsoft.com/office/drawing/2012/chart" uri="{CE6537A1-D6FC-4f65-9D91-7224C49458BB}">
+                  <c15:layout/>
+                </c:ext>
               </c:extLst>
             </c:dLbl>
             <c:dLbl>
@@ -31127,7 +30411,7 @@
 </file>
 
 <file path=customXml/itemProps1.xml><?xml version="1.0" encoding="utf-8"?>
-<ds:datastoreItem xmlns:ds="http://schemas.openxmlformats.org/officeDocument/2006/customXml" ds:itemID="{AA833B34-E9A5-484C-B369-04EA361E5D2D}">
+<ds:datastoreItem xmlns:ds="http://schemas.openxmlformats.org/officeDocument/2006/customXml" ds:itemID="{FFA8180C-048D-430E-BAC9-A54D38A938E9}">
   <ds:schemaRefs>
     <ds:schemaRef ds:uri="http://schemas.openxmlformats.org/officeDocument/2006/bibliography"/>
   </ds:schemaRefs>

</xml_diff>

<commit_message>
Ajout de la partie Marché - Adrien + Bilan 2015 de la Sécurité Routière (article candidats libres p.60)
</commit_message>
<xml_diff>
--- a/Dossier économique session 2016 2017.docx
+++ b/Dossier économique session 2016 2017.docx
@@ -4538,7 +4538,21 @@
                               <w:rPr>
                                 <w:rStyle w:val="Emphaseple"/>
                               </w:rPr>
-                              <w:t>C-Toucom MOULINS</w:t>
+                              <w:t>C-</w:t>
+                            </w:r>
+                            <w:proofErr w:type="spellStart"/>
+                            <w:r>
+                              <w:rPr>
+                                <w:rStyle w:val="Emphaseple"/>
+                              </w:rPr>
+                              <w:t>Toucom</w:t>
+                            </w:r>
+                            <w:proofErr w:type="spellEnd"/>
+                            <w:r>
+                              <w:rPr>
+                                <w:rStyle w:val="Emphaseple"/>
+                              </w:rPr>
+                              <w:t xml:space="preserve"> MOULINS</w:t>
                             </w:r>
                           </w:p>
                           <w:p>
@@ -4783,7 +4797,21 @@
                         <w:rPr>
                           <w:rStyle w:val="Emphaseple"/>
                         </w:rPr>
-                        <w:t>C-Toucom MOULINS</w:t>
+                        <w:t>C-</w:t>
+                      </w:r>
+                      <w:proofErr w:type="spellStart"/>
+                      <w:r>
+                        <w:rPr>
+                          <w:rStyle w:val="Emphaseple"/>
+                        </w:rPr>
+                        <w:t>Toucom</w:t>
+                      </w:r>
+                      <w:proofErr w:type="spellEnd"/>
+                      <w:r>
+                        <w:rPr>
+                          <w:rStyle w:val="Emphaseple"/>
+                        </w:rPr>
+                        <w:t xml:space="preserve"> MOULINS</w:t>
                       </w:r>
                     </w:p>
                     <w:p>
@@ -6124,7 +6152,21 @@
                               <w:rPr>
                                 <w:rStyle w:val="Emphaseple"/>
                               </w:rPr>
-                              <w:t>C-Toucom MOULINS</w:t>
+                              <w:t>C-</w:t>
+                            </w:r>
+                            <w:proofErr w:type="spellStart"/>
+                            <w:r>
+                              <w:rPr>
+                                <w:rStyle w:val="Emphaseple"/>
+                              </w:rPr>
+                              <w:t>Toucom</w:t>
+                            </w:r>
+                            <w:proofErr w:type="spellEnd"/>
+                            <w:r>
+                              <w:rPr>
+                                <w:rStyle w:val="Emphaseple"/>
+                              </w:rPr>
+                              <w:t xml:space="preserve"> MOULINS</w:t>
                             </w:r>
                           </w:p>
                           <w:p>
@@ -6369,7 +6411,21 @@
                         <w:rPr>
                           <w:rStyle w:val="Emphaseple"/>
                         </w:rPr>
-                        <w:t>C-Toucom MOULINS</w:t>
+                        <w:t>C-</w:t>
+                      </w:r>
+                      <w:proofErr w:type="spellStart"/>
+                      <w:r>
+                        <w:rPr>
+                          <w:rStyle w:val="Emphaseple"/>
+                        </w:rPr>
+                        <w:t>Toucom</w:t>
+                      </w:r>
+                      <w:proofErr w:type="spellEnd"/>
+                      <w:r>
+                        <w:rPr>
+                          <w:rStyle w:val="Emphaseple"/>
+                        </w:rPr>
+                        <w:t xml:space="preserve"> MOULINS</w:t>
                       </w:r>
                     </w:p>
                     <w:p>
@@ -7629,7 +7685,25 @@
                                 <w:color w:val="5F5F5F"/>
                                 <w:sz w:val="20"/>
                               </w:rPr>
-                              <w:t>à Worldline by Atos</w:t>
+                              <w:t xml:space="preserve">à </w:t>
+                            </w:r>
+                            <w:proofErr w:type="spellStart"/>
+                            <w:r>
+                              <w:rPr>
+                                <w:rFonts w:ascii="Arial Unicode MS" w:eastAsia="Arial Unicode MS" w:hAnsi="Arial Unicode MS" w:cs="Arial Unicode MS"/>
+                                <w:color w:val="5F5F5F"/>
+                                <w:sz w:val="20"/>
+                              </w:rPr>
+                              <w:t>Worldline</w:t>
+                            </w:r>
+                            <w:proofErr w:type="spellEnd"/>
+                            <w:r>
+                              <w:rPr>
+                                <w:rFonts w:ascii="Arial Unicode MS" w:eastAsia="Arial Unicode MS" w:hAnsi="Arial Unicode MS" w:cs="Arial Unicode MS"/>
+                                <w:color w:val="5F5F5F"/>
+                                <w:sz w:val="20"/>
+                              </w:rPr>
+                              <w:t xml:space="preserve"> by Atos</w:t>
                             </w:r>
                           </w:p>
                           <w:p>
@@ -7842,7 +7916,25 @@
                           <w:color w:val="5F5F5F"/>
                           <w:sz w:val="20"/>
                         </w:rPr>
-                        <w:t>à Worldline by Atos</w:t>
+                        <w:t xml:space="preserve">à </w:t>
+                      </w:r>
+                      <w:proofErr w:type="spellStart"/>
+                      <w:r>
+                        <w:rPr>
+                          <w:rFonts w:ascii="Arial Unicode MS" w:eastAsia="Arial Unicode MS" w:hAnsi="Arial Unicode MS" w:cs="Arial Unicode MS"/>
+                          <w:color w:val="5F5F5F"/>
+                          <w:sz w:val="20"/>
+                        </w:rPr>
+                        <w:t>Worldline</w:t>
+                      </w:r>
+                      <w:proofErr w:type="spellEnd"/>
+                      <w:r>
+                        <w:rPr>
+                          <w:rFonts w:ascii="Arial Unicode MS" w:eastAsia="Arial Unicode MS" w:hAnsi="Arial Unicode MS" w:cs="Arial Unicode MS"/>
+                          <w:color w:val="5F5F5F"/>
+                          <w:sz w:val="20"/>
+                        </w:rPr>
+                        <w:t xml:space="preserve"> by Atos</w:t>
                       </w:r>
                     </w:p>
                     <w:p>
@@ -9615,7 +9707,25 @@
           <w:color w:val="000000" w:themeColor="text1"/>
           <w:sz w:val="22"/>
         </w:rPr>
-        <w:t>Notre idée fait suite au passage de la loi Macron du 1</w:t>
+        <w:t xml:space="preserve">Notre idée fait suite au passage de la loi </w:t>
+      </w:r>
+      <w:proofErr w:type="spellStart"/>
+      <w:r>
+        <w:rPr>
+          <w:rFonts w:asciiTheme="minorHAnsi" w:hAnsiTheme="minorHAnsi" w:cstheme="minorHAnsi"/>
+          <w:color w:val="000000" w:themeColor="text1"/>
+          <w:sz w:val="22"/>
+        </w:rPr>
+        <w:t>Macron</w:t>
+      </w:r>
+      <w:proofErr w:type="spellEnd"/>
+      <w:r>
+        <w:rPr>
+          <w:rFonts w:asciiTheme="minorHAnsi" w:hAnsiTheme="minorHAnsi" w:cstheme="minorHAnsi"/>
+          <w:color w:val="000000" w:themeColor="text1"/>
+          <w:sz w:val="22"/>
+        </w:rPr>
+        <w:t xml:space="preserve"> du 1</w:t>
       </w:r>
       <w:r>
         <w:rPr>
@@ -9943,8 +10053,18 @@
           <w:sz w:val="22"/>
           <w:szCs w:val="22"/>
         </w:rPr>
-        <w:t xml:space="preserve"> parfois exhorbitant</w:t>
-      </w:r>
+        <w:t xml:space="preserve"> parfois </w:t>
+      </w:r>
+      <w:proofErr w:type="spellStart"/>
+      <w:r>
+        <w:rPr>
+          <w:rFonts w:asciiTheme="minorHAnsi" w:hAnsiTheme="minorHAnsi" w:cstheme="minorHAnsi"/>
+          <w:sz w:val="22"/>
+          <w:szCs w:val="22"/>
+        </w:rPr>
+        <w:t>exhorbitant</w:t>
+      </w:r>
+      <w:proofErr w:type="spellEnd"/>
       <w:r>
         <w:rPr>
           <w:rFonts w:asciiTheme="minorHAnsi" w:hAnsiTheme="minorHAnsi" w:cstheme="minorHAnsi"/>
@@ -10525,9 +10645,20 @@
           <w:szCs w:val="23"/>
           <w:lang w:eastAsia="fr-FR"/>
         </w:rPr>
-        <w:t>L</w:t>
-      </w:r>
-      <w:r>
+        <w:t>Les entrainements pour le code de la route</w:t>
+      </w:r>
+    </w:p>
+    <w:p>
+      <w:pPr>
+        <w:pStyle w:val="Paragraphedeliste"/>
+        <w:numPr>
+          <w:ilvl w:val="0"/>
+          <w:numId w:val="18"/>
+        </w:numPr>
+        <w:tabs>
+          <w:tab w:val="right" w:leader="dot" w:pos="10120"/>
+        </w:tabs>
+        <w:jc w:val="both"/>
         <w:rPr>
           <w:rFonts w:ascii="Calibri" w:eastAsia="Times New Roman" w:hAnsi="Calibri" w:cs="Calibri"/>
           <w:color w:val="000000"/>
@@ -10535,7 +10666,116 @@
           <w:szCs w:val="23"/>
           <w:lang w:eastAsia="fr-FR"/>
         </w:rPr>
-        <w:t>es entrainements pour le code de la route</w:t>
+      </w:pPr>
+      <w:r>
+        <w:rPr>
+          <w:rFonts w:ascii="Calibri" w:eastAsia="Times New Roman" w:hAnsi="Calibri" w:cs="Calibri"/>
+          <w:color w:val="000000"/>
+          <w:sz w:val="23"/>
+          <w:szCs w:val="23"/>
+          <w:lang w:eastAsia="fr-FR"/>
+        </w:rPr>
+        <w:t>L’interface de mise en relation entre nos deux types de clients</w:t>
+      </w:r>
+    </w:p>
+    <w:p>
+      <w:pPr>
+        <w:pStyle w:val="Paragraphedeliste"/>
+        <w:numPr>
+          <w:ilvl w:val="1"/>
+          <w:numId w:val="18"/>
+        </w:numPr>
+        <w:tabs>
+          <w:tab w:val="right" w:leader="dot" w:pos="10120"/>
+        </w:tabs>
+        <w:jc w:val="both"/>
+        <w:rPr>
+          <w:rFonts w:ascii="Calibri" w:eastAsia="Times New Roman" w:hAnsi="Calibri" w:cs="Calibri"/>
+          <w:color w:val="000000"/>
+          <w:sz w:val="23"/>
+          <w:szCs w:val="23"/>
+          <w:lang w:eastAsia="fr-FR"/>
+        </w:rPr>
+      </w:pPr>
+      <w:r>
+        <w:rPr>
+          <w:rFonts w:ascii="Calibri" w:eastAsia="Times New Roman" w:hAnsi="Calibri" w:cs="Calibri"/>
+          <w:color w:val="000000"/>
+          <w:sz w:val="23"/>
+          <w:szCs w:val="23"/>
+          <w:lang w:eastAsia="fr-FR"/>
+        </w:rPr>
+        <w:t xml:space="preserve">Les moniteurs proposent des créneaux horaires </w:t>
+      </w:r>
+    </w:p>
+    <w:p>
+      <w:pPr>
+        <w:pStyle w:val="Paragraphedeliste"/>
+        <w:numPr>
+          <w:ilvl w:val="1"/>
+          <w:numId w:val="18"/>
+        </w:numPr>
+        <w:tabs>
+          <w:tab w:val="right" w:leader="dot" w:pos="10120"/>
+        </w:tabs>
+        <w:jc w:val="both"/>
+        <w:rPr>
+          <w:rFonts w:ascii="Calibri" w:eastAsia="Times New Roman" w:hAnsi="Calibri" w:cs="Calibri"/>
+          <w:color w:val="000000"/>
+          <w:sz w:val="23"/>
+          <w:szCs w:val="23"/>
+          <w:lang w:eastAsia="fr-FR"/>
+        </w:rPr>
+      </w:pPr>
+      <w:r>
+        <w:rPr>
+          <w:rFonts w:ascii="Calibri" w:eastAsia="Times New Roman" w:hAnsi="Calibri" w:cs="Calibri"/>
+          <w:color w:val="000000"/>
+          <w:sz w:val="23"/>
+          <w:szCs w:val="23"/>
+          <w:lang w:eastAsia="fr-FR"/>
+        </w:rPr>
+        <w:t>Le premier élève à réserver le créneau est affecté à ce dernier</w:t>
+      </w:r>
+    </w:p>
+    <w:p>
+      <w:pPr>
+        <w:pStyle w:val="Paragraphedeliste"/>
+        <w:numPr>
+          <w:ilvl w:val="1"/>
+          <w:numId w:val="18"/>
+        </w:numPr>
+        <w:tabs>
+          <w:tab w:val="right" w:leader="dot" w:pos="10120"/>
+        </w:tabs>
+        <w:jc w:val="both"/>
+        <w:rPr>
+          <w:rFonts w:ascii="Calibri" w:eastAsia="Times New Roman" w:hAnsi="Calibri" w:cs="Calibri"/>
+          <w:color w:val="000000"/>
+          <w:sz w:val="23"/>
+          <w:szCs w:val="23"/>
+          <w:lang w:eastAsia="fr-FR"/>
+        </w:rPr>
+      </w:pPr>
+      <w:r>
+        <w:rPr>
+          <w:rFonts w:ascii="Calibri" w:eastAsia="Times New Roman" w:hAnsi="Calibri" w:cs="Calibri"/>
+          <w:color w:val="000000"/>
+          <w:sz w:val="23"/>
+          <w:szCs w:val="23"/>
+          <w:lang w:eastAsia="fr-FR"/>
+        </w:rPr>
+        <w:t>Un système de c</w:t>
+      </w:r>
+      <w:r>
+        <w:rPr>
+          <w:rFonts w:ascii="Calibri" w:eastAsia="Times New Roman" w:hAnsi="Calibri" w:cs="Calibri"/>
+          <w:color w:val="000000"/>
+          <w:sz w:val="23"/>
+          <w:szCs w:val="23"/>
+          <w:lang w:eastAsia="fr-FR"/>
+        </w:rPr>
+        <w:t>hat est mis en place pour faciliter les échanges entre élèves et moniteurs</w:t>
       </w:r>
     </w:p>
     <w:p>
@@ -10565,7 +10805,7 @@
           <w:szCs w:val="23"/>
           <w:lang w:eastAsia="fr-FR"/>
         </w:rPr>
-        <w:t>L’interface de mise en relation entre nos deux types de clients</w:t>
+        <w:t xml:space="preserve">La mise en place d’un profil personnel qui détaillera : </w:t>
       </w:r>
     </w:p>
     <w:p>
@@ -10595,7 +10835,157 @@
           <w:szCs w:val="23"/>
           <w:lang w:eastAsia="fr-FR"/>
         </w:rPr>
-        <w:t xml:space="preserve">Les moniteurs proposent des créneaux horaires </w:t>
+        <w:t xml:space="preserve">Pour les moniteurs : </w:t>
+      </w:r>
+    </w:p>
+    <w:p>
+      <w:pPr>
+        <w:pStyle w:val="Paragraphedeliste"/>
+        <w:numPr>
+          <w:ilvl w:val="2"/>
+          <w:numId w:val="18"/>
+        </w:numPr>
+        <w:tabs>
+          <w:tab w:val="right" w:leader="dot" w:pos="10120"/>
+        </w:tabs>
+        <w:jc w:val="both"/>
+        <w:rPr>
+          <w:rFonts w:ascii="Calibri" w:eastAsia="Times New Roman" w:hAnsi="Calibri" w:cs="Calibri"/>
+          <w:color w:val="000000"/>
+          <w:sz w:val="23"/>
+          <w:szCs w:val="23"/>
+          <w:lang w:eastAsia="fr-FR"/>
+        </w:rPr>
+      </w:pPr>
+      <w:r>
+        <w:rPr>
+          <w:rFonts w:ascii="Calibri" w:eastAsia="Times New Roman" w:hAnsi="Calibri" w:cs="Calibri"/>
+          <w:color w:val="000000"/>
+          <w:sz w:val="23"/>
+          <w:szCs w:val="23"/>
+          <w:lang w:eastAsia="fr-FR"/>
+        </w:rPr>
+        <w:t xml:space="preserve">La note moyenne laissée par les élèves </w:t>
+      </w:r>
+    </w:p>
+    <w:p>
+      <w:pPr>
+        <w:pStyle w:val="Paragraphedeliste"/>
+        <w:numPr>
+          <w:ilvl w:val="2"/>
+          <w:numId w:val="18"/>
+        </w:numPr>
+        <w:tabs>
+          <w:tab w:val="right" w:leader="dot" w:pos="10120"/>
+        </w:tabs>
+        <w:jc w:val="both"/>
+        <w:rPr>
+          <w:rFonts w:ascii="Calibri" w:eastAsia="Times New Roman" w:hAnsi="Calibri" w:cs="Calibri"/>
+          <w:color w:val="000000"/>
+          <w:sz w:val="23"/>
+          <w:szCs w:val="23"/>
+          <w:lang w:eastAsia="fr-FR"/>
+        </w:rPr>
+      </w:pPr>
+      <w:r>
+        <w:rPr>
+          <w:rFonts w:ascii="Calibri" w:eastAsia="Times New Roman" w:hAnsi="Calibri" w:cs="Calibri"/>
+          <w:color w:val="000000"/>
+          <w:sz w:val="23"/>
+          <w:szCs w:val="23"/>
+          <w:lang w:eastAsia="fr-FR"/>
+        </w:rPr>
+        <w:t>Leur voiture</w:t>
+      </w:r>
+    </w:p>
+    <w:p>
+      <w:pPr>
+        <w:pStyle w:val="Paragraphedeliste"/>
+        <w:numPr>
+          <w:ilvl w:val="2"/>
+          <w:numId w:val="18"/>
+        </w:numPr>
+        <w:tabs>
+          <w:tab w:val="right" w:leader="dot" w:pos="10120"/>
+        </w:tabs>
+        <w:jc w:val="both"/>
+        <w:rPr>
+          <w:rFonts w:ascii="Calibri" w:eastAsia="Times New Roman" w:hAnsi="Calibri" w:cs="Calibri"/>
+          <w:color w:val="000000"/>
+          <w:sz w:val="23"/>
+          <w:szCs w:val="23"/>
+          <w:lang w:eastAsia="fr-FR"/>
+        </w:rPr>
+      </w:pPr>
+      <w:r>
+        <w:rPr>
+          <w:rFonts w:ascii="Calibri" w:eastAsia="Times New Roman" w:hAnsi="Calibri" w:cs="Calibri"/>
+          <w:color w:val="000000"/>
+          <w:sz w:val="23"/>
+          <w:szCs w:val="23"/>
+          <w:lang w:eastAsia="fr-FR"/>
+        </w:rPr>
+        <w:t>Une présentation personnelle</w:t>
+      </w:r>
+    </w:p>
+    <w:p>
+      <w:pPr>
+        <w:pStyle w:val="Paragraphedeliste"/>
+        <w:numPr>
+          <w:ilvl w:val="2"/>
+          <w:numId w:val="18"/>
+        </w:numPr>
+        <w:tabs>
+          <w:tab w:val="right" w:leader="dot" w:pos="10120"/>
+        </w:tabs>
+        <w:jc w:val="both"/>
+        <w:rPr>
+          <w:rFonts w:ascii="Calibri" w:eastAsia="Times New Roman" w:hAnsi="Calibri" w:cs="Calibri"/>
+          <w:color w:val="000000"/>
+          <w:sz w:val="23"/>
+          <w:szCs w:val="23"/>
+          <w:lang w:eastAsia="fr-FR"/>
+        </w:rPr>
+      </w:pPr>
+      <w:r>
+        <w:rPr>
+          <w:rFonts w:ascii="Calibri" w:eastAsia="Times New Roman" w:hAnsi="Calibri" w:cs="Calibri"/>
+          <w:color w:val="000000"/>
+          <w:sz w:val="23"/>
+          <w:szCs w:val="23"/>
+          <w:lang w:eastAsia="fr-FR"/>
+        </w:rPr>
+        <w:t>Données de contact</w:t>
+      </w:r>
+    </w:p>
+    <w:p>
+      <w:pPr>
+        <w:pStyle w:val="Paragraphedeliste"/>
+        <w:numPr>
+          <w:ilvl w:val="2"/>
+          <w:numId w:val="18"/>
+        </w:numPr>
+        <w:tabs>
+          <w:tab w:val="right" w:leader="dot" w:pos="10120"/>
+        </w:tabs>
+        <w:jc w:val="both"/>
+        <w:rPr>
+          <w:rFonts w:ascii="Calibri" w:eastAsia="Times New Roman" w:hAnsi="Calibri" w:cs="Calibri"/>
+          <w:color w:val="000000"/>
+          <w:sz w:val="23"/>
+          <w:szCs w:val="23"/>
+          <w:lang w:eastAsia="fr-FR"/>
+        </w:rPr>
+      </w:pPr>
+      <w:r>
+        <w:rPr>
+          <w:rFonts w:ascii="Calibri" w:eastAsia="Times New Roman" w:hAnsi="Calibri" w:cs="Calibri"/>
+          <w:color w:val="000000"/>
+          <w:sz w:val="23"/>
+          <w:szCs w:val="23"/>
+          <w:lang w:eastAsia="fr-FR"/>
+        </w:rPr>
+        <w:t xml:space="preserve">Une photo (facultative) </w:t>
       </w:r>
     </w:p>
     <w:p>
@@ -10625,14 +11015,14 @@
           <w:szCs w:val="23"/>
           <w:lang w:eastAsia="fr-FR"/>
         </w:rPr>
-        <w:t>Le premier élève à réserver le créneau est affecté à ce dernier</w:t>
+        <w:t xml:space="preserve">Pour les élèves : </w:t>
       </w:r>
     </w:p>
     <w:p>
       <w:pPr>
         <w:pStyle w:val="Paragraphedeliste"/>
         <w:numPr>
-          <w:ilvl w:val="1"/>
+          <w:ilvl w:val="2"/>
           <w:numId w:val="18"/>
         </w:numPr>
         <w:tabs>
@@ -10655,9 +11045,20 @@
           <w:szCs w:val="23"/>
           <w:lang w:eastAsia="fr-FR"/>
         </w:rPr>
-        <w:t>Un système de c</w:t>
-      </w:r>
-      <w:r>
+        <w:t xml:space="preserve">Leur âge </w:t>
+      </w:r>
+    </w:p>
+    <w:p>
+      <w:pPr>
+        <w:pStyle w:val="Paragraphedeliste"/>
+        <w:numPr>
+          <w:ilvl w:val="2"/>
+          <w:numId w:val="18"/>
+        </w:numPr>
+        <w:tabs>
+          <w:tab w:val="right" w:leader="dot" w:pos="10120"/>
+        </w:tabs>
+        <w:jc w:val="both"/>
         <w:rPr>
           <w:rFonts w:ascii="Calibri" w:eastAsia="Times New Roman" w:hAnsi="Calibri" w:cs="Calibri"/>
           <w:color w:val="000000"/>
@@ -10665,20 +11066,8 @@
           <w:szCs w:val="23"/>
           <w:lang w:eastAsia="fr-FR"/>
         </w:rPr>
-        <w:t>hat est mis en place pour faciliter les échanges entre élèves et moniteurs</w:t>
-      </w:r>
-    </w:p>
-    <w:p>
-      <w:pPr>
-        <w:pStyle w:val="Paragraphedeliste"/>
-        <w:numPr>
-          <w:ilvl w:val="0"/>
-          <w:numId w:val="18"/>
-        </w:numPr>
-        <w:tabs>
-          <w:tab w:val="right" w:leader="dot" w:pos="10120"/>
-        </w:tabs>
-        <w:jc w:val="both"/>
+      </w:pPr>
+      <w:r>
         <w:rPr>
           <w:rFonts w:ascii="Calibri" w:eastAsia="Times New Roman" w:hAnsi="Calibri" w:cs="Calibri"/>
           <w:color w:val="000000"/>
@@ -10686,8 +11075,20 @@
           <w:szCs w:val="23"/>
           <w:lang w:eastAsia="fr-FR"/>
         </w:rPr>
-      </w:pPr>
-      <w:r>
+        <w:t>Une présentation personnelle</w:t>
+      </w:r>
+    </w:p>
+    <w:p>
+      <w:pPr>
+        <w:pStyle w:val="Paragraphedeliste"/>
+        <w:numPr>
+          <w:ilvl w:val="2"/>
+          <w:numId w:val="18"/>
+        </w:numPr>
+        <w:tabs>
+          <w:tab w:val="right" w:leader="dot" w:pos="10120"/>
+        </w:tabs>
+        <w:jc w:val="both"/>
         <w:rPr>
           <w:rFonts w:ascii="Calibri" w:eastAsia="Times New Roman" w:hAnsi="Calibri" w:cs="Calibri"/>
           <w:color w:val="000000"/>
@@ -10695,20 +11096,8 @@
           <w:szCs w:val="23"/>
           <w:lang w:eastAsia="fr-FR"/>
         </w:rPr>
-        <w:t xml:space="preserve">La mise en place d’un profil personnel qui détaillera : </w:t>
-      </w:r>
-    </w:p>
-    <w:p>
-      <w:pPr>
-        <w:pStyle w:val="Paragraphedeliste"/>
-        <w:numPr>
-          <w:ilvl w:val="1"/>
-          <w:numId w:val="18"/>
-        </w:numPr>
-        <w:tabs>
-          <w:tab w:val="right" w:leader="dot" w:pos="10120"/>
-        </w:tabs>
-        <w:jc w:val="both"/>
+      </w:pPr>
+      <w:r>
         <w:rPr>
           <w:rFonts w:ascii="Calibri" w:eastAsia="Times New Roman" w:hAnsi="Calibri" w:cs="Calibri"/>
           <w:color w:val="000000"/>
@@ -10716,8 +11105,20 @@
           <w:szCs w:val="23"/>
           <w:lang w:eastAsia="fr-FR"/>
         </w:rPr>
-      </w:pPr>
-      <w:r>
+        <w:t>Données de contact</w:t>
+      </w:r>
+    </w:p>
+    <w:p>
+      <w:pPr>
+        <w:pStyle w:val="Paragraphedeliste"/>
+        <w:numPr>
+          <w:ilvl w:val="2"/>
+          <w:numId w:val="18"/>
+        </w:numPr>
+        <w:tabs>
+          <w:tab w:val="right" w:leader="dot" w:pos="10120"/>
+        </w:tabs>
+        <w:jc w:val="both"/>
         <w:rPr>
           <w:rFonts w:ascii="Calibri" w:eastAsia="Times New Roman" w:hAnsi="Calibri" w:cs="Calibri"/>
           <w:color w:val="000000"/>
@@ -10725,20 +11126,8 @@
           <w:szCs w:val="23"/>
           <w:lang w:eastAsia="fr-FR"/>
         </w:rPr>
-        <w:t xml:space="preserve">Pour les moniteurs : </w:t>
-      </w:r>
-    </w:p>
-    <w:p>
-      <w:pPr>
-        <w:pStyle w:val="Paragraphedeliste"/>
-        <w:numPr>
-          <w:ilvl w:val="2"/>
-          <w:numId w:val="18"/>
-        </w:numPr>
-        <w:tabs>
-          <w:tab w:val="right" w:leader="dot" w:pos="10120"/>
-        </w:tabs>
-        <w:jc w:val="both"/>
+      </w:pPr>
+      <w:r>
         <w:rPr>
           <w:rFonts w:ascii="Calibri" w:eastAsia="Times New Roman" w:hAnsi="Calibri" w:cs="Calibri"/>
           <w:color w:val="000000"/>
@@ -10746,285 +11135,6 @@
           <w:szCs w:val="23"/>
           <w:lang w:eastAsia="fr-FR"/>
         </w:rPr>
-      </w:pPr>
-      <w:r>
-        <w:rPr>
-          <w:rFonts w:ascii="Calibri" w:eastAsia="Times New Roman" w:hAnsi="Calibri" w:cs="Calibri"/>
-          <w:color w:val="000000"/>
-          <w:sz w:val="23"/>
-          <w:szCs w:val="23"/>
-          <w:lang w:eastAsia="fr-FR"/>
-        </w:rPr>
-        <w:t xml:space="preserve">La note moyenne laissée par les élèves </w:t>
-      </w:r>
-    </w:p>
-    <w:p>
-      <w:pPr>
-        <w:pStyle w:val="Paragraphedeliste"/>
-        <w:numPr>
-          <w:ilvl w:val="2"/>
-          <w:numId w:val="18"/>
-        </w:numPr>
-        <w:tabs>
-          <w:tab w:val="right" w:leader="dot" w:pos="10120"/>
-        </w:tabs>
-        <w:jc w:val="both"/>
-        <w:rPr>
-          <w:rFonts w:ascii="Calibri" w:eastAsia="Times New Roman" w:hAnsi="Calibri" w:cs="Calibri"/>
-          <w:color w:val="000000"/>
-          <w:sz w:val="23"/>
-          <w:szCs w:val="23"/>
-          <w:lang w:eastAsia="fr-FR"/>
-        </w:rPr>
-      </w:pPr>
-      <w:r>
-        <w:rPr>
-          <w:rFonts w:ascii="Calibri" w:eastAsia="Times New Roman" w:hAnsi="Calibri" w:cs="Calibri"/>
-          <w:color w:val="000000"/>
-          <w:sz w:val="23"/>
-          <w:szCs w:val="23"/>
-          <w:lang w:eastAsia="fr-FR"/>
-        </w:rPr>
-        <w:t>Leur voiture</w:t>
-      </w:r>
-    </w:p>
-    <w:p>
-      <w:pPr>
-        <w:pStyle w:val="Paragraphedeliste"/>
-        <w:numPr>
-          <w:ilvl w:val="2"/>
-          <w:numId w:val="18"/>
-        </w:numPr>
-        <w:tabs>
-          <w:tab w:val="right" w:leader="dot" w:pos="10120"/>
-        </w:tabs>
-        <w:jc w:val="both"/>
-        <w:rPr>
-          <w:rFonts w:ascii="Calibri" w:eastAsia="Times New Roman" w:hAnsi="Calibri" w:cs="Calibri"/>
-          <w:color w:val="000000"/>
-          <w:sz w:val="23"/>
-          <w:szCs w:val="23"/>
-          <w:lang w:eastAsia="fr-FR"/>
-        </w:rPr>
-      </w:pPr>
-      <w:r>
-        <w:rPr>
-          <w:rFonts w:ascii="Calibri" w:eastAsia="Times New Roman" w:hAnsi="Calibri" w:cs="Calibri"/>
-          <w:color w:val="000000"/>
-          <w:sz w:val="23"/>
-          <w:szCs w:val="23"/>
-          <w:lang w:eastAsia="fr-FR"/>
-        </w:rPr>
-        <w:t>Une présentation personnelle</w:t>
-      </w:r>
-    </w:p>
-    <w:p>
-      <w:pPr>
-        <w:pStyle w:val="Paragraphedeliste"/>
-        <w:numPr>
-          <w:ilvl w:val="2"/>
-          <w:numId w:val="18"/>
-        </w:numPr>
-        <w:tabs>
-          <w:tab w:val="right" w:leader="dot" w:pos="10120"/>
-        </w:tabs>
-        <w:jc w:val="both"/>
-        <w:rPr>
-          <w:rFonts w:ascii="Calibri" w:eastAsia="Times New Roman" w:hAnsi="Calibri" w:cs="Calibri"/>
-          <w:color w:val="000000"/>
-          <w:sz w:val="23"/>
-          <w:szCs w:val="23"/>
-          <w:lang w:eastAsia="fr-FR"/>
-        </w:rPr>
-      </w:pPr>
-      <w:r>
-        <w:rPr>
-          <w:rFonts w:ascii="Calibri" w:eastAsia="Times New Roman" w:hAnsi="Calibri" w:cs="Calibri"/>
-          <w:color w:val="000000"/>
-          <w:sz w:val="23"/>
-          <w:szCs w:val="23"/>
-          <w:lang w:eastAsia="fr-FR"/>
-        </w:rPr>
-        <w:t>Données de contact</w:t>
-      </w:r>
-    </w:p>
-    <w:p>
-      <w:pPr>
-        <w:pStyle w:val="Paragraphedeliste"/>
-        <w:numPr>
-          <w:ilvl w:val="2"/>
-          <w:numId w:val="18"/>
-        </w:numPr>
-        <w:tabs>
-          <w:tab w:val="right" w:leader="dot" w:pos="10120"/>
-        </w:tabs>
-        <w:jc w:val="both"/>
-        <w:rPr>
-          <w:rFonts w:ascii="Calibri" w:eastAsia="Times New Roman" w:hAnsi="Calibri" w:cs="Calibri"/>
-          <w:color w:val="000000"/>
-          <w:sz w:val="23"/>
-          <w:szCs w:val="23"/>
-          <w:lang w:eastAsia="fr-FR"/>
-        </w:rPr>
-      </w:pPr>
-      <w:r>
-        <w:rPr>
-          <w:rFonts w:ascii="Calibri" w:eastAsia="Times New Roman" w:hAnsi="Calibri" w:cs="Calibri"/>
-          <w:color w:val="000000"/>
-          <w:sz w:val="23"/>
-          <w:szCs w:val="23"/>
-          <w:lang w:eastAsia="fr-FR"/>
-        </w:rPr>
-        <w:t xml:space="preserve">Une photo (facultative) </w:t>
-      </w:r>
-    </w:p>
-    <w:p>
-      <w:pPr>
-        <w:pStyle w:val="Paragraphedeliste"/>
-        <w:numPr>
-          <w:ilvl w:val="1"/>
-          <w:numId w:val="18"/>
-        </w:numPr>
-        <w:tabs>
-          <w:tab w:val="right" w:leader="dot" w:pos="10120"/>
-        </w:tabs>
-        <w:jc w:val="both"/>
-        <w:rPr>
-          <w:rFonts w:ascii="Calibri" w:eastAsia="Times New Roman" w:hAnsi="Calibri" w:cs="Calibri"/>
-          <w:color w:val="000000"/>
-          <w:sz w:val="23"/>
-          <w:szCs w:val="23"/>
-          <w:lang w:eastAsia="fr-FR"/>
-        </w:rPr>
-      </w:pPr>
-      <w:r>
-        <w:rPr>
-          <w:rFonts w:ascii="Calibri" w:eastAsia="Times New Roman" w:hAnsi="Calibri" w:cs="Calibri"/>
-          <w:color w:val="000000"/>
-          <w:sz w:val="23"/>
-          <w:szCs w:val="23"/>
-          <w:lang w:eastAsia="fr-FR"/>
-        </w:rPr>
-        <w:t xml:space="preserve">Pour les élèves : </w:t>
-      </w:r>
-    </w:p>
-    <w:p>
-      <w:pPr>
-        <w:pStyle w:val="Paragraphedeliste"/>
-        <w:numPr>
-          <w:ilvl w:val="2"/>
-          <w:numId w:val="18"/>
-        </w:numPr>
-        <w:tabs>
-          <w:tab w:val="right" w:leader="dot" w:pos="10120"/>
-        </w:tabs>
-        <w:jc w:val="both"/>
-        <w:rPr>
-          <w:rFonts w:ascii="Calibri" w:eastAsia="Times New Roman" w:hAnsi="Calibri" w:cs="Calibri"/>
-          <w:color w:val="000000"/>
-          <w:sz w:val="23"/>
-          <w:szCs w:val="23"/>
-          <w:lang w:eastAsia="fr-FR"/>
-        </w:rPr>
-      </w:pPr>
-      <w:r>
-        <w:rPr>
-          <w:rFonts w:ascii="Calibri" w:eastAsia="Times New Roman" w:hAnsi="Calibri" w:cs="Calibri"/>
-          <w:color w:val="000000"/>
-          <w:sz w:val="23"/>
-          <w:szCs w:val="23"/>
-          <w:lang w:eastAsia="fr-FR"/>
-        </w:rPr>
-        <w:t xml:space="preserve">Leur âge </w:t>
-      </w:r>
-    </w:p>
-    <w:p>
-      <w:pPr>
-        <w:pStyle w:val="Paragraphedeliste"/>
-        <w:numPr>
-          <w:ilvl w:val="2"/>
-          <w:numId w:val="18"/>
-        </w:numPr>
-        <w:tabs>
-          <w:tab w:val="right" w:leader="dot" w:pos="10120"/>
-        </w:tabs>
-        <w:jc w:val="both"/>
-        <w:rPr>
-          <w:rFonts w:ascii="Calibri" w:eastAsia="Times New Roman" w:hAnsi="Calibri" w:cs="Calibri"/>
-          <w:color w:val="000000"/>
-          <w:sz w:val="23"/>
-          <w:szCs w:val="23"/>
-          <w:lang w:eastAsia="fr-FR"/>
-        </w:rPr>
-      </w:pPr>
-      <w:r>
-        <w:rPr>
-          <w:rFonts w:ascii="Calibri" w:eastAsia="Times New Roman" w:hAnsi="Calibri" w:cs="Calibri"/>
-          <w:color w:val="000000"/>
-          <w:sz w:val="23"/>
-          <w:szCs w:val="23"/>
-          <w:lang w:eastAsia="fr-FR"/>
-        </w:rPr>
-        <w:t>Une présentation personnelle</w:t>
-      </w:r>
-    </w:p>
-    <w:p>
-      <w:pPr>
-        <w:pStyle w:val="Paragraphedeliste"/>
-        <w:numPr>
-          <w:ilvl w:val="2"/>
-          <w:numId w:val="18"/>
-        </w:numPr>
-        <w:tabs>
-          <w:tab w:val="right" w:leader="dot" w:pos="10120"/>
-        </w:tabs>
-        <w:jc w:val="both"/>
-        <w:rPr>
-          <w:rFonts w:ascii="Calibri" w:eastAsia="Times New Roman" w:hAnsi="Calibri" w:cs="Calibri"/>
-          <w:color w:val="000000"/>
-          <w:sz w:val="23"/>
-          <w:szCs w:val="23"/>
-          <w:lang w:eastAsia="fr-FR"/>
-        </w:rPr>
-      </w:pPr>
-      <w:r>
-        <w:rPr>
-          <w:rFonts w:ascii="Calibri" w:eastAsia="Times New Roman" w:hAnsi="Calibri" w:cs="Calibri"/>
-          <w:color w:val="000000"/>
-          <w:sz w:val="23"/>
-          <w:szCs w:val="23"/>
-          <w:lang w:eastAsia="fr-FR"/>
-        </w:rPr>
-        <w:t>Données de contact</w:t>
-      </w:r>
-    </w:p>
-    <w:p>
-      <w:pPr>
-        <w:pStyle w:val="Paragraphedeliste"/>
-        <w:numPr>
-          <w:ilvl w:val="2"/>
-          <w:numId w:val="18"/>
-        </w:numPr>
-        <w:tabs>
-          <w:tab w:val="right" w:leader="dot" w:pos="10120"/>
-        </w:tabs>
-        <w:jc w:val="both"/>
-        <w:rPr>
-          <w:rFonts w:ascii="Calibri" w:eastAsia="Times New Roman" w:hAnsi="Calibri" w:cs="Calibri"/>
-          <w:color w:val="000000"/>
-          <w:sz w:val="23"/>
-          <w:szCs w:val="23"/>
-          <w:lang w:eastAsia="fr-FR"/>
-        </w:rPr>
-      </w:pPr>
-      <w:r>
-        <w:rPr>
-          <w:rFonts w:ascii="Calibri" w:eastAsia="Times New Roman" w:hAnsi="Calibri" w:cs="Calibri"/>
-          <w:color w:val="000000"/>
-          <w:sz w:val="23"/>
-          <w:szCs w:val="23"/>
-          <w:lang w:eastAsia="fr-FR"/>
-        </w:rPr>
         <w:t xml:space="preserve">Une photo (facultative) </w:t>
       </w:r>
     </w:p>
@@ -11130,30 +11240,155 @@
           <w:sz w:val="23"/>
           <w:szCs w:val="23"/>
         </w:rPr>
-        <w:t>Si nous sommes lents dans nos traitements et nos réponses</w:t>
-      </w:r>
-      <w:bookmarkStart w:id="0" w:name="_GoBack"/>
-      <w:bookmarkEnd w:id="0"/>
-      <w:r>
-        <w:rPr>
-          <w:rFonts w:ascii="Calibri" w:hAnsi="Calibri" w:cs="Calibri"/>
-          <w:color w:val="000000"/>
-          <w:sz w:val="23"/>
-          <w:szCs w:val="23"/>
-        </w:rPr>
-        <w:t xml:space="preserve">, alors notre entreprise, qui veut faire passer le permis plus rapidement, n’est plus légitime. </w:t>
-      </w:r>
-    </w:p>
-    <w:p>
-      <w:pPr>
-        <w:tabs>
-          <w:tab w:val="right" w:leader="dot" w:pos="10120"/>
-        </w:tabs>
-        <w:ind w:left="448"/>
-        <w:jc w:val="both"/>
-        <w:rPr>
-          <w:rFonts w:ascii="Cambria" w:hAnsi="Cambria" w:cs="Arial"/>
+        <w:t xml:space="preserve">Si nous sommes lents dans nos traitements et nos réponses, alors notre entreprise, qui veut faire passer le permis plus rapidement, n’est plus légitime. </w:t>
+      </w:r>
+    </w:p>
+    <w:p>
+      <w:pPr>
+        <w:jc w:val="both"/>
+        <w:rPr>
+          <w:rFonts w:ascii="Arial" w:hAnsi="Arial" w:cs="Arial"/>
+          <w:b/>
+          <w:bCs/>
           <w:sz w:val="24"/>
+          <w:szCs w:val="24"/>
+        </w:rPr>
+      </w:pPr>
+    </w:p>
+    <w:p>
+      <w:pPr>
+        <w:jc w:val="both"/>
+        <w:rPr>
+          <w:rFonts w:ascii="Arial" w:hAnsi="Arial" w:cs="Arial"/>
+          <w:b/>
+          <w:bCs/>
+          <w:sz w:val="24"/>
+          <w:szCs w:val="24"/>
+        </w:rPr>
+      </w:pPr>
+    </w:p>
+    <w:p>
+      <w:pPr>
+        <w:jc w:val="both"/>
+        <w:rPr>
+          <w:rFonts w:ascii="Arial" w:hAnsi="Arial" w:cs="Arial"/>
+          <w:b/>
+          <w:bCs/>
+          <w:sz w:val="24"/>
+          <w:szCs w:val="24"/>
+        </w:rPr>
+      </w:pPr>
+    </w:p>
+    <w:p>
+      <w:pPr>
+        <w:jc w:val="both"/>
+        <w:rPr>
+          <w:rFonts w:ascii="Arial" w:hAnsi="Arial" w:cs="Arial"/>
+          <w:b/>
+          <w:bCs/>
+          <w:sz w:val="24"/>
+          <w:szCs w:val="24"/>
+        </w:rPr>
+      </w:pPr>
+    </w:p>
+    <w:p>
+      <w:pPr>
+        <w:jc w:val="both"/>
+        <w:rPr>
+          <w:rFonts w:ascii="Arial" w:hAnsi="Arial" w:cs="Arial"/>
+          <w:b/>
+          <w:bCs/>
+          <w:sz w:val="24"/>
+          <w:szCs w:val="24"/>
+        </w:rPr>
+      </w:pPr>
+    </w:p>
+    <w:p>
+      <w:pPr>
+        <w:jc w:val="both"/>
+        <w:rPr>
+          <w:rFonts w:ascii="Arial" w:hAnsi="Arial" w:cs="Arial"/>
+          <w:b/>
+          <w:bCs/>
+          <w:sz w:val="24"/>
+          <w:szCs w:val="24"/>
+        </w:rPr>
+      </w:pPr>
+    </w:p>
+    <w:p>
+      <w:pPr>
+        <w:jc w:val="both"/>
+        <w:rPr>
+          <w:rFonts w:ascii="Arial" w:hAnsi="Arial" w:cs="Arial"/>
+          <w:b/>
+          <w:bCs/>
+          <w:sz w:val="24"/>
+          <w:szCs w:val="24"/>
+        </w:rPr>
+      </w:pPr>
+    </w:p>
+    <w:p>
+      <w:pPr>
+        <w:jc w:val="both"/>
+        <w:rPr>
+          <w:rFonts w:ascii="Arial" w:hAnsi="Arial" w:cs="Arial"/>
+          <w:b/>
+          <w:bCs/>
+          <w:sz w:val="24"/>
+          <w:szCs w:val="24"/>
+        </w:rPr>
+      </w:pPr>
+    </w:p>
+    <w:p>
+      <w:pPr>
+        <w:jc w:val="both"/>
+        <w:rPr>
+          <w:rFonts w:ascii="Arial" w:hAnsi="Arial" w:cs="Arial"/>
+          <w:b/>
+          <w:bCs/>
+          <w:sz w:val="24"/>
+          <w:szCs w:val="24"/>
+        </w:rPr>
+      </w:pPr>
+    </w:p>
+    <w:p>
+      <w:pPr>
+        <w:jc w:val="both"/>
+        <w:rPr>
+          <w:rFonts w:ascii="Arial" w:hAnsi="Arial" w:cs="Arial"/>
+          <w:b/>
+          <w:bCs/>
+          <w:sz w:val="24"/>
+          <w:szCs w:val="24"/>
+        </w:rPr>
+      </w:pPr>
+    </w:p>
+    <w:p>
+      <w:pPr>
+        <w:jc w:val="both"/>
+        <w:rPr>
+          <w:rFonts w:ascii="Arial" w:hAnsi="Arial" w:cs="Arial"/>
+          <w:b/>
+          <w:bCs/>
+          <w:sz w:val="24"/>
+          <w:szCs w:val="24"/>
+        </w:rPr>
+      </w:pPr>
+    </w:p>
+    <w:p>
+      <w:pPr>
+        <w:jc w:val="both"/>
+        <w:rPr>
+          <w:rFonts w:ascii="Arial" w:hAnsi="Arial" w:cs="Arial"/>
+        </w:rPr>
+      </w:pPr>
+    </w:p>
+    <w:p>
+      <w:pPr>
+        <w:ind w:left="560"/>
+        <w:jc w:val="both"/>
+        <w:rPr>
+          <w:rFonts w:ascii="Arial" w:hAnsi="Arial" w:cs="Arial"/>
         </w:rPr>
       </w:pPr>
     </w:p>
@@ -11195,6 +11430,7 @@
           <w:sz w:val="26"/>
           <w:szCs w:val="26"/>
         </w:rPr>
+        <w:lastRenderedPageBreak/>
         <w:t>Le marché</w:t>
       </w:r>
     </w:p>
@@ -11210,48 +11446,515 @@
     </w:p>
     <w:p>
       <w:pPr>
-        <w:numPr>
-          <w:ilvl w:val="0"/>
-          <w:numId w:val="18"/>
-        </w:numPr>
-        <w:tabs>
-          <w:tab w:val="clear" w:pos="1800"/>
-        </w:tabs>
-        <w:ind w:left="1091"/>
-        <w:jc w:val="both"/>
-        <w:rPr>
-          <w:rFonts w:ascii="Cambria" w:hAnsi="Cambria" w:cs="Arial"/>
+        <w:pStyle w:val="Titre1"/>
+      </w:pPr>
+      <w:r>
+        <w:t xml:space="preserve">Quel est </w:t>
+      </w:r>
+      <w:r>
+        <w:t>le</w:t>
+      </w:r>
+      <w:r>
+        <w:t xml:space="preserve"> marché ?</w:t>
+      </w:r>
+    </w:p>
+    <w:p>
+      <w:pPr>
+        <w:pStyle w:val="NormalWeb"/>
+        <w:jc w:val="both"/>
+        <w:rPr>
+          <w:rFonts w:asciiTheme="minorHAnsi" w:eastAsiaTheme="minorHAnsi" w:hAnsiTheme="minorHAnsi" w:cstheme="minorHAnsi"/>
+          <w:sz w:val="23"/>
+          <w:szCs w:val="23"/>
+          <w:lang w:eastAsia="en-US"/>
+        </w:rPr>
+      </w:pPr>
+      <w:r>
+        <w:rPr>
+          <w:rFonts w:asciiTheme="minorHAnsi" w:eastAsiaTheme="minorHAnsi" w:hAnsiTheme="minorHAnsi" w:cstheme="minorHAnsi"/>
+          <w:sz w:val="23"/>
+          <w:szCs w:val="23"/>
+          <w:lang w:eastAsia="en-US"/>
+        </w:rPr>
+        <w:t xml:space="preserve">Plus d’un </w:t>
+      </w:r>
+      <w:r>
+        <w:rPr>
+          <w:rFonts w:asciiTheme="minorHAnsi" w:eastAsiaTheme="minorHAnsi" w:hAnsiTheme="minorHAnsi" w:cstheme="minorHAnsi"/>
           <w:b/>
           <w:bCs/>
-          <w:sz w:val="24"/>
-        </w:rPr>
-      </w:pPr>
-      <w:r>
-        <w:rPr>
-          <w:rFonts w:ascii="Cambria" w:hAnsi="Cambria" w:cs="Arial"/>
+          <w:sz w:val="23"/>
+          <w:szCs w:val="23"/>
+          <w:lang w:eastAsia="en-US"/>
+        </w:rPr>
+        <w:t>1,3 millions de candidats</w:t>
+      </w:r>
+      <w:r>
+        <w:rPr>
+          <w:rFonts w:asciiTheme="minorHAnsi" w:eastAsiaTheme="minorHAnsi" w:hAnsiTheme="minorHAnsi" w:cstheme="minorHAnsi"/>
+          <w:sz w:val="23"/>
+          <w:szCs w:val="23"/>
+          <w:lang w:eastAsia="en-US"/>
+        </w:rPr>
+        <w:t xml:space="preserve"> se présentent à l’examen du permis de conduire (permis B) </w:t>
+      </w:r>
+      <w:r>
+        <w:rPr>
+          <w:rFonts w:asciiTheme="minorHAnsi" w:eastAsiaTheme="minorHAnsi" w:hAnsiTheme="minorHAnsi" w:cstheme="minorHAnsi"/>
           <w:b/>
           <w:bCs/>
-          <w:sz w:val="24"/>
-        </w:rPr>
-        <w:t xml:space="preserve">Quel est </w:t>
-      </w:r>
-      <w:r>
-        <w:rPr>
-          <w:rFonts w:ascii="Cambria" w:hAnsi="Cambria" w:cs="Arial"/>
-          <w:b/>
-          <w:bCs/>
-          <w:sz w:val="24"/>
-        </w:rPr>
-        <w:t>le</w:t>
-      </w:r>
-      <w:r>
-        <w:rPr>
-          <w:rFonts w:ascii="Cambria" w:hAnsi="Cambria" w:cs="Arial"/>
-          <w:b/>
-          <w:bCs/>
-          <w:sz w:val="24"/>
-        </w:rPr>
-        <w:t xml:space="preserve"> marché ?</w:t>
+          <w:sz w:val="23"/>
+          <w:szCs w:val="23"/>
+          <w:lang w:eastAsia="en-US"/>
+        </w:rPr>
+        <w:t>chaque année en France</w:t>
+      </w:r>
+      <w:r>
+        <w:rPr>
+          <w:rFonts w:asciiTheme="minorHAnsi" w:eastAsiaTheme="minorHAnsi" w:hAnsiTheme="minorHAnsi" w:cstheme="minorHAnsi"/>
+          <w:sz w:val="23"/>
+          <w:szCs w:val="23"/>
+          <w:lang w:eastAsia="en-US"/>
+        </w:rPr>
+        <w:t>. En 2013, 52% des candidats étaient des femmes et 762 091 permis B ont été délivrés.</w:t>
+      </w:r>
+    </w:p>
+    <w:p>
+      <w:pPr>
+        <w:pStyle w:val="NormalWeb"/>
+        <w:jc w:val="both"/>
+        <w:rPr>
+          <w:rFonts w:asciiTheme="minorHAnsi" w:eastAsiaTheme="minorHAnsi" w:hAnsiTheme="minorHAnsi" w:cstheme="minorHAnsi"/>
+          <w:sz w:val="23"/>
+          <w:szCs w:val="23"/>
+          <w:lang w:eastAsia="en-US"/>
+        </w:rPr>
+      </w:pPr>
+      <w:r>
+        <w:rPr>
+          <w:rFonts w:asciiTheme="minorHAnsi" w:hAnsiTheme="minorHAnsi" w:cstheme="minorHAnsi"/>
+          <w:noProof/>
+          <w:sz w:val="23"/>
+          <w:szCs w:val="23"/>
+        </w:rPr>
+        <w:drawing>
+          <wp:anchor distT="0" distB="0" distL="114300" distR="114300" simplePos="0" relativeHeight="251699200" behindDoc="0" locked="0" layoutInCell="1" allowOverlap="1" wp14:anchorId="7E69839C" wp14:editId="30EAFE18">
+            <wp:simplePos x="0" y="0"/>
+            <wp:positionH relativeFrom="margin">
+              <wp:align>right</wp:align>
+            </wp:positionH>
+            <wp:positionV relativeFrom="paragraph">
+              <wp:posOffset>365917</wp:posOffset>
+            </wp:positionV>
+            <wp:extent cx="6448425" cy="627858"/>
+            <wp:effectExtent l="0" t="0" r="0" b="1270"/>
+            <wp:wrapNone/>
+            <wp:docPr id="58" name="Image 58"/>
+            <wp:cNvGraphicFramePr>
+              <a:graphicFrameLocks xmlns:a="http://schemas.openxmlformats.org/drawingml/2006/main" noChangeAspect="1"/>
+            </wp:cNvGraphicFramePr>
+            <a:graphic xmlns:a="http://schemas.openxmlformats.org/drawingml/2006/main">
+              <a:graphicData uri="http://schemas.openxmlformats.org/drawingml/2006/picture">
+                <pic:pic xmlns:pic="http://schemas.openxmlformats.org/drawingml/2006/picture">
+                  <pic:nvPicPr>
+                    <pic:cNvPr id="0" name=""/>
+                    <pic:cNvPicPr/>
+                  </pic:nvPicPr>
+                  <pic:blipFill>
+                    <a:blip r:embed="rId22">
+                      <a:extLst>
+                        <a:ext uri="{28A0092B-C50C-407E-A947-70E740481C1C}">
+                          <a14:useLocalDpi xmlns:a14="http://schemas.microsoft.com/office/drawing/2010/main" val="0"/>
+                        </a:ext>
+                      </a:extLst>
+                    </a:blip>
+                    <a:stretch>
+                      <a:fillRect/>
+                    </a:stretch>
+                  </pic:blipFill>
+                  <pic:spPr>
+                    <a:xfrm>
+                      <a:off x="0" y="0"/>
+                      <a:ext cx="6448425" cy="627858"/>
+                    </a:xfrm>
+                    <a:prstGeom prst="rect">
+                      <a:avLst/>
+                    </a:prstGeom>
+                  </pic:spPr>
+                </pic:pic>
+              </a:graphicData>
+            </a:graphic>
+            <wp14:sizeRelH relativeFrom="page">
+              <wp14:pctWidth>0</wp14:pctWidth>
+            </wp14:sizeRelH>
+            <wp14:sizeRelV relativeFrom="page">
+              <wp14:pctHeight>0</wp14:pctHeight>
+            </wp14:sizeRelV>
+          </wp:anchor>
+        </w:drawing>
+      </w:r>
+      <w:r>
+        <w:rPr>
+          <w:rFonts w:asciiTheme="minorHAnsi" w:eastAsiaTheme="minorHAnsi" w:hAnsiTheme="minorHAnsi" w:cstheme="minorHAnsi"/>
+          <w:sz w:val="23"/>
+          <w:szCs w:val="23"/>
+          <w:lang w:eastAsia="en-US"/>
+        </w:rPr>
+        <w:t>Le tableau ci-dessous représente la répartition mensuelle à l’épreuve théorique (code) sur l’année 2015.</w:t>
+      </w:r>
+    </w:p>
+    <w:p>
+      <w:pPr>
+        <w:pStyle w:val="NormalWeb"/>
+        <w:jc w:val="both"/>
+        <w:rPr>
+          <w:rFonts w:asciiTheme="minorHAnsi" w:eastAsiaTheme="minorHAnsi" w:hAnsiTheme="minorHAnsi" w:cstheme="minorHAnsi"/>
+          <w:sz w:val="23"/>
+          <w:szCs w:val="23"/>
+          <w:lang w:eastAsia="en-US"/>
+        </w:rPr>
+      </w:pPr>
+    </w:p>
+    <w:p>
+      <w:pPr>
+        <w:rPr>
+          <w:rFonts w:asciiTheme="minorHAnsi" w:hAnsiTheme="minorHAnsi" w:cstheme="minorHAnsi"/>
+          <w:sz w:val="23"/>
+          <w:szCs w:val="23"/>
+        </w:rPr>
+      </w:pPr>
+    </w:p>
+    <w:p>
+      <w:pPr>
+        <w:jc w:val="right"/>
+        <w:rPr>
+          <w:rFonts w:asciiTheme="minorHAnsi" w:hAnsiTheme="minorHAnsi" w:cstheme="minorHAnsi"/>
+          <w:sz w:val="23"/>
+          <w:szCs w:val="23"/>
+        </w:rPr>
+      </w:pPr>
+    </w:p>
+    <w:p>
+      <w:pPr>
+        <w:rPr>
+          <w:rFonts w:asciiTheme="minorHAnsi" w:hAnsiTheme="minorHAnsi" w:cstheme="minorHAnsi"/>
+          <w:sz w:val="23"/>
+          <w:szCs w:val="23"/>
+        </w:rPr>
+      </w:pPr>
+      <w:r>
+        <w:rPr>
+          <w:rFonts w:asciiTheme="minorHAnsi" w:hAnsiTheme="minorHAnsi" w:cstheme="minorHAnsi"/>
+          <w:sz w:val="23"/>
+          <w:szCs w:val="23"/>
+        </w:rPr>
+        <w:t>Voici également un tableau présentant le nombre de permis (classés par catégories de permis) obtenu sur l’année 2015 avec une rétrospection sur l’année 2014.</w:t>
+      </w:r>
+    </w:p>
+    <w:p>
+      <w:pPr>
+        <w:rPr>
+          <w:rFonts w:asciiTheme="minorHAnsi" w:hAnsiTheme="minorHAnsi" w:cstheme="minorHAnsi"/>
+          <w:sz w:val="23"/>
+          <w:szCs w:val="23"/>
+        </w:rPr>
+      </w:pPr>
+      <w:r>
+        <w:rPr>
+          <w:rFonts w:asciiTheme="minorHAnsi" w:hAnsiTheme="minorHAnsi" w:cstheme="minorHAnsi"/>
+          <w:noProof/>
+          <w:sz w:val="23"/>
+          <w:szCs w:val="23"/>
+        </w:rPr>
+        <w:drawing>
+          <wp:anchor distT="0" distB="0" distL="114300" distR="114300" simplePos="0" relativeHeight="251700224" behindDoc="0" locked="0" layoutInCell="1" allowOverlap="1" wp14:anchorId="19594022" wp14:editId="0FFE0C94">
+            <wp:simplePos x="0" y="0"/>
+            <wp:positionH relativeFrom="column">
+              <wp:posOffset>1221105</wp:posOffset>
+            </wp:positionH>
+            <wp:positionV relativeFrom="paragraph">
+              <wp:posOffset>85725</wp:posOffset>
+            </wp:positionV>
+            <wp:extent cx="5108329" cy="323841"/>
+            <wp:effectExtent l="0" t="0" r="0" b="635"/>
+            <wp:wrapNone/>
+            <wp:docPr id="59" name="Image 59"/>
+            <wp:cNvGraphicFramePr>
+              <a:graphicFrameLocks xmlns:a="http://schemas.openxmlformats.org/drawingml/2006/main" noChangeAspect="1"/>
+            </wp:cNvGraphicFramePr>
+            <a:graphic xmlns:a="http://schemas.openxmlformats.org/drawingml/2006/main">
+              <a:graphicData uri="http://schemas.openxmlformats.org/drawingml/2006/picture">
+                <pic:pic xmlns:pic="http://schemas.openxmlformats.org/drawingml/2006/picture">
+                  <pic:nvPicPr>
+                    <pic:cNvPr id="0" name=""/>
+                    <pic:cNvPicPr/>
+                  </pic:nvPicPr>
+                  <pic:blipFill>
+                    <a:blip r:embed="rId23">
+                      <a:extLst>
+                        <a:ext uri="{28A0092B-C50C-407E-A947-70E740481C1C}">
+                          <a14:useLocalDpi xmlns:a14="http://schemas.microsoft.com/office/drawing/2010/main" val="0"/>
+                        </a:ext>
+                      </a:extLst>
+                    </a:blip>
+                    <a:stretch>
+                      <a:fillRect/>
+                    </a:stretch>
+                  </pic:blipFill>
+                  <pic:spPr>
+                    <a:xfrm>
+                      <a:off x="0" y="0"/>
+                      <a:ext cx="5108329" cy="323841"/>
+                    </a:xfrm>
+                    <a:prstGeom prst="rect">
+                      <a:avLst/>
+                    </a:prstGeom>
+                  </pic:spPr>
+                </pic:pic>
+              </a:graphicData>
+            </a:graphic>
+            <wp14:sizeRelH relativeFrom="page">
+              <wp14:pctWidth>0</wp14:pctWidth>
+            </wp14:sizeRelH>
+            <wp14:sizeRelV relativeFrom="page">
+              <wp14:pctHeight>0</wp14:pctHeight>
+            </wp14:sizeRelV>
+          </wp:anchor>
+        </w:drawing>
+      </w:r>
+    </w:p>
+    <w:p>
+      <w:pPr>
+        <w:rPr>
+          <w:rFonts w:asciiTheme="minorHAnsi" w:hAnsiTheme="minorHAnsi" w:cstheme="minorHAnsi"/>
+          <w:sz w:val="23"/>
+          <w:szCs w:val="23"/>
+        </w:rPr>
+      </w:pPr>
+    </w:p>
+    <w:p>
+      <w:pPr>
+        <w:rPr>
+          <w:rFonts w:asciiTheme="minorHAnsi" w:hAnsiTheme="minorHAnsi" w:cstheme="minorHAnsi"/>
+          <w:sz w:val="23"/>
+          <w:szCs w:val="23"/>
+        </w:rPr>
+      </w:pPr>
+      <w:r>
+        <w:rPr>
+          <w:rFonts w:asciiTheme="minorHAnsi" w:hAnsiTheme="minorHAnsi" w:cstheme="minorHAnsi"/>
+          <w:noProof/>
+          <w:sz w:val="23"/>
+          <w:szCs w:val="23"/>
+        </w:rPr>
+        <w:drawing>
+          <wp:inline distT="0" distB="0" distL="0" distR="0" wp14:anchorId="1855E797" wp14:editId="32A2409B">
+            <wp:extent cx="6455833" cy="952500"/>
+            <wp:effectExtent l="0" t="0" r="2540" b="0"/>
+            <wp:docPr id="60" name="Image 60"/>
+            <wp:cNvGraphicFramePr>
+              <a:graphicFrameLocks xmlns:a="http://schemas.openxmlformats.org/drawingml/2006/main" noChangeAspect="1"/>
+            </wp:cNvGraphicFramePr>
+            <a:graphic xmlns:a="http://schemas.openxmlformats.org/drawingml/2006/main">
+              <a:graphicData uri="http://schemas.openxmlformats.org/drawingml/2006/picture">
+                <pic:pic xmlns:pic="http://schemas.openxmlformats.org/drawingml/2006/picture">
+                  <pic:nvPicPr>
+                    <pic:cNvPr id="0" name=""/>
+                    <pic:cNvPicPr/>
+                  </pic:nvPicPr>
+                  <pic:blipFill>
+                    <a:blip r:embed="rId24"/>
+                    <a:stretch>
+                      <a:fillRect/>
+                    </a:stretch>
+                  </pic:blipFill>
+                  <pic:spPr>
+                    <a:xfrm>
+                      <a:off x="0" y="0"/>
+                      <a:ext cx="6512230" cy="960821"/>
+                    </a:xfrm>
+                    <a:prstGeom prst="rect">
+                      <a:avLst/>
+                    </a:prstGeom>
+                  </pic:spPr>
+                </pic:pic>
+              </a:graphicData>
+            </a:graphic>
+          </wp:inline>
+        </w:drawing>
+      </w:r>
+    </w:p>
+    <w:p>
+      <w:pPr>
+        <w:rPr>
+          <w:rFonts w:asciiTheme="minorHAnsi" w:hAnsiTheme="minorHAnsi" w:cstheme="minorHAnsi"/>
+          <w:sz w:val="23"/>
+          <w:szCs w:val="23"/>
+        </w:rPr>
+      </w:pPr>
+    </w:p>
+    <w:p>
+      <w:pPr>
+        <w:rPr>
+          <w:rFonts w:asciiTheme="minorHAnsi" w:hAnsiTheme="minorHAnsi" w:cstheme="minorHAnsi"/>
+          <w:sz w:val="23"/>
+          <w:szCs w:val="23"/>
+        </w:rPr>
+      </w:pPr>
+      <w:r>
+        <w:rPr>
+          <w:rFonts w:asciiTheme="minorHAnsi" w:hAnsiTheme="minorHAnsi" w:cstheme="minorHAnsi"/>
+          <w:sz w:val="23"/>
+          <w:szCs w:val="23"/>
+        </w:rPr>
+        <w:t>Ainsi, pour cibler plus la tranche d’âge que nous souhaitons, voici un tableau présentant le nombre de passage de permis, par catégorie et par âge des candidats.</w:t>
+      </w:r>
+    </w:p>
+    <w:p>
+      <w:pPr>
+        <w:rPr>
+          <w:rFonts w:asciiTheme="minorHAnsi" w:hAnsiTheme="minorHAnsi" w:cstheme="minorHAnsi"/>
+          <w:sz w:val="23"/>
+          <w:szCs w:val="23"/>
+        </w:rPr>
+      </w:pPr>
+    </w:p>
+    <w:p>
+      <w:pPr>
+        <w:jc w:val="center"/>
+        <w:rPr>
+          <w:rFonts w:asciiTheme="minorHAnsi" w:hAnsiTheme="minorHAnsi" w:cstheme="minorHAnsi"/>
+          <w:sz w:val="23"/>
+          <w:szCs w:val="23"/>
+        </w:rPr>
+      </w:pPr>
+      <w:r>
+        <w:rPr>
+          <w:rFonts w:asciiTheme="minorHAnsi" w:hAnsiTheme="minorHAnsi" w:cstheme="minorHAnsi"/>
+          <w:noProof/>
+          <w:sz w:val="23"/>
+          <w:szCs w:val="23"/>
+        </w:rPr>
+        <w:drawing>
+          <wp:inline distT="0" distB="0" distL="0" distR="0" wp14:anchorId="15954F5B" wp14:editId="1C120FC2">
+            <wp:extent cx="6424771" cy="2220595"/>
+            <wp:effectExtent l="0" t="0" r="0" b="8255"/>
+            <wp:docPr id="61" name="Image 61"/>
+            <wp:cNvGraphicFramePr>
+              <a:graphicFrameLocks xmlns:a="http://schemas.openxmlformats.org/drawingml/2006/main" noChangeAspect="1"/>
+            </wp:cNvGraphicFramePr>
+            <a:graphic xmlns:a="http://schemas.openxmlformats.org/drawingml/2006/main">
+              <a:graphicData uri="http://schemas.openxmlformats.org/drawingml/2006/picture">
+                <pic:pic xmlns:pic="http://schemas.openxmlformats.org/drawingml/2006/picture">
+                  <pic:nvPicPr>
+                    <pic:cNvPr id="0" name=""/>
+                    <pic:cNvPicPr/>
+                  </pic:nvPicPr>
+                  <pic:blipFill>
+                    <a:blip r:embed="rId25"/>
+                    <a:stretch>
+                      <a:fillRect/>
+                    </a:stretch>
+                  </pic:blipFill>
+                  <pic:spPr>
+                    <a:xfrm>
+                      <a:off x="0" y="0"/>
+                      <a:ext cx="6481840" cy="2240320"/>
+                    </a:xfrm>
+                    <a:prstGeom prst="rect">
+                      <a:avLst/>
+                    </a:prstGeom>
+                  </pic:spPr>
+                </pic:pic>
+              </a:graphicData>
+            </a:graphic>
+          </wp:inline>
+        </w:drawing>
+      </w:r>
+    </w:p>
+    <w:p>
+      <w:pPr>
+        <w:jc w:val="center"/>
+        <w:rPr>
+          <w:rFonts w:asciiTheme="minorHAnsi" w:hAnsiTheme="minorHAnsi" w:cstheme="minorHAnsi"/>
+          <w:sz w:val="23"/>
+          <w:szCs w:val="23"/>
+        </w:rPr>
+      </w:pPr>
+    </w:p>
+    <w:p>
+      <w:pPr>
+        <w:rPr>
+          <w:rFonts w:asciiTheme="minorHAnsi" w:hAnsiTheme="minorHAnsi" w:cstheme="minorHAnsi"/>
+          <w:sz w:val="23"/>
+          <w:szCs w:val="23"/>
+        </w:rPr>
+      </w:pPr>
+      <w:r>
+        <w:rPr>
+          <w:rFonts w:asciiTheme="minorHAnsi" w:hAnsiTheme="minorHAnsi" w:cstheme="minorHAnsi"/>
+          <w:sz w:val="23"/>
+          <w:szCs w:val="23"/>
+        </w:rPr>
+        <w:t>En conclusion, nous pouvons constater que le marché est en expansion (il y a donc de la demande). Ce marché concerne d’avantage les jeunes entre 15-25 ans.</w:t>
+      </w:r>
+    </w:p>
+    <w:p>
+      <w:pPr>
+        <w:jc w:val="right"/>
+      </w:pPr>
+    </w:p>
+    <w:p>
+      <w:pPr>
+        <w:jc w:val="right"/>
+      </w:pPr>
+    </w:p>
+    <w:p>
+      <w:pPr>
+        <w:jc w:val="right"/>
+      </w:pPr>
+    </w:p>
+    <w:p>
+      <w:pPr>
+        <w:jc w:val="right"/>
+      </w:pPr>
+      <w:r>
+        <w:t>*</w:t>
+      </w:r>
+      <w:r>
+        <w:t>Sources des chiffres : le site de la Sécurité Routière et ses derniers bilans.</w:t>
+      </w:r>
+    </w:p>
+    <w:p>
+      <w:pPr>
+        <w:jc w:val="right"/>
+      </w:pPr>
+    </w:p>
+    <w:p>
+      <w:pPr>
+        <w:jc w:val="right"/>
+      </w:pPr>
+    </w:p>
+    <w:p>
+      <w:pPr>
+        <w:pStyle w:val="Titre1"/>
+        <w:rPr>
+          <w:rFonts w:ascii="Times New Roman" w:hAnsi="Times New Roman" w:cs="Times New Roman"/>
+          <w:b w:val="0"/>
+          <w:bCs w:val="0"/>
+          <w:sz w:val="20"/>
+          <w:szCs w:val="20"/>
+        </w:rPr>
+      </w:pPr>
+    </w:p>
+    <w:p/>
+    <w:p>
+      <w:pPr>
+        <w:pStyle w:val="Titre1"/>
+      </w:pPr>
+      <w:r>
+        <w:lastRenderedPageBreak/>
+        <w:t>Caractéristiques de la demande</w:t>
       </w:r>
     </w:p>
     <w:p>
@@ -11259,7 +11962,6 @@
         <w:tabs>
           <w:tab w:val="right" w:leader="dot" w:pos="10120"/>
         </w:tabs>
-        <w:ind w:left="448"/>
         <w:jc w:val="both"/>
         <w:rPr>
           <w:rFonts w:ascii="Cambria" w:hAnsi="Cambria" w:cs="Arial"/>
@@ -11269,10 +11971,161 @@
     </w:p>
     <w:p>
       <w:pPr>
+        <w:ind w:firstLine="708"/>
+        <w:jc w:val="both"/>
+        <w:rPr>
+          <w:rFonts w:asciiTheme="minorHAnsi" w:hAnsiTheme="minorHAnsi" w:cstheme="minorHAnsi"/>
+          <w:sz w:val="23"/>
+          <w:szCs w:val="23"/>
+        </w:rPr>
+      </w:pPr>
+      <w:r>
+        <w:rPr>
+          <w:rFonts w:asciiTheme="minorHAnsi" w:hAnsiTheme="minorHAnsi" w:cstheme="minorHAnsi"/>
+          <w:sz w:val="23"/>
+          <w:szCs w:val="23"/>
+        </w:rPr>
+        <w:t>L’avantage de ce marché est le nombre de client potentiel et sa longévité dans le temps. En effet, le nombre de candidat ne fait qu’évoluer. La demande a tendance à être plus forte que l’offre.</w:t>
+      </w:r>
+    </w:p>
+    <w:p>
+      <w:pPr>
+        <w:ind w:firstLine="708"/>
+        <w:jc w:val="both"/>
+        <w:rPr>
+          <w:rFonts w:asciiTheme="minorHAnsi" w:hAnsiTheme="minorHAnsi" w:cstheme="minorHAnsi"/>
+          <w:sz w:val="23"/>
+          <w:szCs w:val="23"/>
+        </w:rPr>
+      </w:pPr>
+    </w:p>
+    <w:p>
+      <w:pPr>
+        <w:pStyle w:val="Titre4"/>
+        <w:jc w:val="both"/>
+        <w:rPr>
+          <w:rFonts w:asciiTheme="minorHAnsi" w:hAnsiTheme="minorHAnsi" w:cstheme="minorHAnsi"/>
+          <w:sz w:val="23"/>
+          <w:szCs w:val="23"/>
+        </w:rPr>
+      </w:pPr>
+      <w:r>
+        <w:rPr>
+          <w:rFonts w:asciiTheme="minorHAnsi" w:hAnsiTheme="minorHAnsi" w:cstheme="minorHAnsi"/>
+          <w:sz w:val="23"/>
+          <w:szCs w:val="23"/>
+        </w:rPr>
+        <w:t>A. Caractéristique de la demande</w:t>
+      </w:r>
+    </w:p>
+    <w:p>
+      <w:pPr>
+        <w:ind w:firstLine="708"/>
+        <w:jc w:val="both"/>
+        <w:rPr>
+          <w:rFonts w:asciiTheme="minorHAnsi" w:hAnsiTheme="minorHAnsi" w:cstheme="minorHAnsi"/>
+          <w:sz w:val="23"/>
+          <w:szCs w:val="23"/>
+        </w:rPr>
+      </w:pPr>
+      <w:r>
+        <w:rPr>
+          <w:rFonts w:asciiTheme="minorHAnsi" w:hAnsiTheme="minorHAnsi" w:cstheme="minorHAnsi"/>
+          <w:sz w:val="23"/>
+          <w:szCs w:val="23"/>
+        </w:rPr>
+        <w:t xml:space="preserve">Le public apte à passer le permis de conduire est très vaste.  Toutefois, le public le plus actif sur internet et sur les nouvelles technologies est celui des </w:t>
+      </w:r>
+      <w:r>
+        <w:rPr>
+          <w:rFonts w:asciiTheme="minorHAnsi" w:hAnsiTheme="minorHAnsi" w:cstheme="minorHAnsi"/>
+          <w:b/>
+          <w:sz w:val="23"/>
+          <w:szCs w:val="23"/>
+        </w:rPr>
+        <w:t>15-25 ans</w:t>
+      </w:r>
+      <w:r>
+        <w:rPr>
+          <w:rFonts w:asciiTheme="minorHAnsi" w:hAnsiTheme="minorHAnsi" w:cstheme="minorHAnsi"/>
+          <w:sz w:val="23"/>
+          <w:szCs w:val="23"/>
+        </w:rPr>
+        <w:t>. C’est donc ce public que notre société va viser. Il sera donc jeune et demandeur d’une offre peu onéreuse qui lui facilite son obtention du permis. Cela est très bénéfique, car comme vu dans la partie théorique, c’est la tranche d’âge qui est le plus demandeur pour le passage du permis.</w:t>
+      </w:r>
+    </w:p>
+    <w:p>
+      <w:pPr>
+        <w:ind w:firstLine="708"/>
+        <w:jc w:val="both"/>
+        <w:rPr>
+          <w:rFonts w:asciiTheme="minorHAnsi" w:hAnsiTheme="minorHAnsi" w:cstheme="minorHAnsi"/>
+          <w:sz w:val="23"/>
+          <w:szCs w:val="23"/>
+        </w:rPr>
+      </w:pPr>
+    </w:p>
+    <w:p>
+      <w:pPr>
+        <w:pStyle w:val="Titre4"/>
+        <w:jc w:val="both"/>
+        <w:rPr>
+          <w:rFonts w:asciiTheme="minorHAnsi" w:hAnsiTheme="minorHAnsi" w:cstheme="minorHAnsi"/>
+          <w:sz w:val="23"/>
+          <w:szCs w:val="23"/>
+        </w:rPr>
+      </w:pPr>
+      <w:r>
+        <w:rPr>
+          <w:rFonts w:asciiTheme="minorHAnsi" w:hAnsiTheme="minorHAnsi" w:cstheme="minorHAnsi"/>
+          <w:sz w:val="23"/>
+          <w:szCs w:val="23"/>
+        </w:rPr>
+        <w:t>B. Caractéristique de l’offre</w:t>
+      </w:r>
+    </w:p>
+    <w:p>
+      <w:pPr>
+        <w:ind w:firstLine="708"/>
+        <w:jc w:val="both"/>
+        <w:rPr>
+          <w:rFonts w:asciiTheme="minorHAnsi" w:hAnsiTheme="minorHAnsi" w:cstheme="minorHAnsi"/>
+          <w:sz w:val="23"/>
+          <w:szCs w:val="23"/>
+        </w:rPr>
+      </w:pPr>
+      <w:r>
+        <w:rPr>
+          <w:rFonts w:asciiTheme="minorHAnsi" w:hAnsiTheme="minorHAnsi" w:cstheme="minorHAnsi"/>
+          <w:sz w:val="23"/>
+          <w:szCs w:val="23"/>
+        </w:rPr>
+        <w:t xml:space="preserve">Nos principaux concurrents sur internet sont : </w:t>
+      </w:r>
+      <w:proofErr w:type="spellStart"/>
+      <w:r>
+        <w:rPr>
+          <w:rFonts w:asciiTheme="minorHAnsi" w:hAnsiTheme="minorHAnsi" w:cstheme="minorHAnsi"/>
+          <w:sz w:val="23"/>
+          <w:szCs w:val="23"/>
+        </w:rPr>
+        <w:t>Ornikar</w:t>
+      </w:r>
+      <w:proofErr w:type="spellEnd"/>
+      <w:r>
+        <w:rPr>
+          <w:rFonts w:asciiTheme="minorHAnsi" w:hAnsiTheme="minorHAnsi" w:cstheme="minorHAnsi"/>
+          <w:sz w:val="23"/>
+          <w:szCs w:val="23"/>
+        </w:rPr>
+        <w:t>, Permis Go. Ils sont implantés sur le marché depuis 2013 et travaille au niveau national. Ces entreprises ont donc de l’expérience et une présence sur internet. Néanmoins, aucunes de celle-ci ne propose une mise en relation entre les candidats et les enseignant de conduite agréés par l’état. De plus, nous travaillerons sur l’agglomération Orléanaise dans un premier temps afin de nous créer une réputation et renommée locale pour enfin nous étendre au niveau national.</w:t>
+      </w:r>
+    </w:p>
+    <w:p>
+      <w:pPr>
         <w:tabs>
           <w:tab w:val="right" w:leader="dot" w:pos="10120"/>
         </w:tabs>
-        <w:ind w:left="448"/>
         <w:jc w:val="both"/>
         <w:rPr>
           <w:rFonts w:ascii="Cambria" w:hAnsi="Cambria" w:cs="Arial"/>
@@ -11285,7 +12138,6 @@
         <w:tabs>
           <w:tab w:val="right" w:leader="dot" w:pos="10120"/>
         </w:tabs>
-        <w:ind w:left="448"/>
         <w:jc w:val="both"/>
         <w:rPr>
           <w:rFonts w:ascii="Cambria" w:hAnsi="Cambria" w:cs="Arial"/>
@@ -11298,812 +12150,6 @@
         <w:tabs>
           <w:tab w:val="right" w:leader="dot" w:pos="10120"/>
         </w:tabs>
-        <w:ind w:left="448"/>
-        <w:jc w:val="both"/>
-        <w:rPr>
-          <w:rFonts w:ascii="Cambria" w:hAnsi="Cambria" w:cs="Arial"/>
-          <w:sz w:val="24"/>
-        </w:rPr>
-      </w:pPr>
-    </w:p>
-    <w:p>
-      <w:pPr>
-        <w:tabs>
-          <w:tab w:val="right" w:leader="dot" w:pos="10120"/>
-        </w:tabs>
-        <w:ind w:left="448"/>
-        <w:jc w:val="both"/>
-        <w:rPr>
-          <w:rFonts w:ascii="Cambria" w:hAnsi="Cambria" w:cs="Arial"/>
-          <w:sz w:val="24"/>
-        </w:rPr>
-      </w:pPr>
-    </w:p>
-    <w:p>
-      <w:pPr>
-        <w:tabs>
-          <w:tab w:val="right" w:leader="dot" w:pos="10120"/>
-        </w:tabs>
-        <w:ind w:left="448"/>
-        <w:jc w:val="both"/>
-        <w:rPr>
-          <w:rFonts w:ascii="Cambria" w:hAnsi="Cambria" w:cs="Arial"/>
-          <w:sz w:val="24"/>
-        </w:rPr>
-      </w:pPr>
-    </w:p>
-    <w:p>
-      <w:pPr>
-        <w:tabs>
-          <w:tab w:val="right" w:leader="dot" w:pos="10120"/>
-        </w:tabs>
-        <w:ind w:left="448"/>
-        <w:jc w:val="both"/>
-        <w:rPr>
-          <w:rFonts w:ascii="Cambria" w:hAnsi="Cambria" w:cs="Arial"/>
-          <w:sz w:val="24"/>
-        </w:rPr>
-      </w:pPr>
-    </w:p>
-    <w:p>
-      <w:pPr>
-        <w:numPr>
-          <w:ilvl w:val="0"/>
-          <w:numId w:val="18"/>
-        </w:numPr>
-        <w:tabs>
-          <w:tab w:val="clear" w:pos="1800"/>
-        </w:tabs>
-        <w:ind w:left="1091"/>
-        <w:jc w:val="both"/>
-        <w:rPr>
-          <w:rFonts w:ascii="Cambria" w:hAnsi="Cambria" w:cs="Arial"/>
-          <w:b/>
-          <w:bCs/>
-          <w:sz w:val="24"/>
-        </w:rPr>
-      </w:pPr>
-      <w:r>
-        <w:rPr>
-          <w:rFonts w:ascii="Cambria" w:hAnsi="Cambria" w:cs="Arial"/>
-          <w:b/>
-          <w:bCs/>
-          <w:sz w:val="24"/>
-        </w:rPr>
-        <w:t>Caractéristiques de la demande</w:t>
-      </w:r>
-    </w:p>
-    <w:p>
-      <w:pPr>
-        <w:ind w:left="560"/>
-        <w:jc w:val="both"/>
-        <w:rPr>
-          <w:rFonts w:ascii="Arial" w:hAnsi="Arial" w:cs="Arial"/>
-        </w:rPr>
-      </w:pPr>
-    </w:p>
-    <w:p>
-      <w:pPr>
-        <w:numPr>
-          <w:ilvl w:val="0"/>
-          <w:numId w:val="19"/>
-        </w:numPr>
-        <w:jc w:val="both"/>
-        <w:rPr>
-          <w:rFonts w:ascii="Arial" w:hAnsi="Arial" w:cs="Arial"/>
-          <w:i/>
-          <w:color w:val="000080"/>
-        </w:rPr>
-      </w:pPr>
-      <w:r>
-        <w:rPr>
-          <w:rFonts w:ascii="Arial" w:hAnsi="Arial" w:cs="Arial"/>
-          <w:i/>
-          <w:color w:val="000080"/>
-        </w:rPr>
-        <w:lastRenderedPageBreak/>
-        <w:t>Volume et évolution de la demande</w:t>
-      </w:r>
-    </w:p>
-    <w:p>
-      <w:pPr>
-        <w:tabs>
-          <w:tab w:val="right" w:leader="dot" w:pos="10120"/>
-        </w:tabs>
-        <w:ind w:left="448"/>
-        <w:jc w:val="both"/>
-        <w:rPr>
-          <w:rFonts w:ascii="Cambria" w:hAnsi="Cambria" w:cs="Arial"/>
-          <w:sz w:val="24"/>
-        </w:rPr>
-      </w:pPr>
-    </w:p>
-    <w:p>
-      <w:pPr>
-        <w:tabs>
-          <w:tab w:val="right" w:leader="dot" w:pos="10120"/>
-        </w:tabs>
-        <w:ind w:left="448"/>
-        <w:jc w:val="both"/>
-        <w:rPr>
-          <w:rFonts w:ascii="Cambria" w:hAnsi="Cambria" w:cs="Arial"/>
-          <w:sz w:val="24"/>
-        </w:rPr>
-      </w:pPr>
-    </w:p>
-    <w:p>
-      <w:pPr>
-        <w:tabs>
-          <w:tab w:val="right" w:leader="dot" w:pos="10120"/>
-        </w:tabs>
-        <w:ind w:left="448"/>
-        <w:jc w:val="both"/>
-        <w:rPr>
-          <w:rFonts w:ascii="Cambria" w:hAnsi="Cambria" w:cs="Arial"/>
-          <w:sz w:val="24"/>
-        </w:rPr>
-      </w:pPr>
-    </w:p>
-    <w:p>
-      <w:pPr>
-        <w:tabs>
-          <w:tab w:val="right" w:leader="dot" w:pos="10120"/>
-        </w:tabs>
-        <w:ind w:left="448"/>
-        <w:jc w:val="both"/>
-        <w:rPr>
-          <w:rFonts w:ascii="Cambria" w:hAnsi="Cambria" w:cs="Arial"/>
-          <w:sz w:val="24"/>
-        </w:rPr>
-      </w:pPr>
-    </w:p>
-    <w:p>
-      <w:pPr>
-        <w:tabs>
-          <w:tab w:val="right" w:leader="dot" w:pos="10120"/>
-        </w:tabs>
-        <w:ind w:left="448"/>
-        <w:jc w:val="both"/>
-        <w:rPr>
-          <w:rFonts w:ascii="Cambria" w:hAnsi="Cambria" w:cs="Arial"/>
-          <w:sz w:val="24"/>
-        </w:rPr>
-      </w:pPr>
-    </w:p>
-    <w:p>
-      <w:pPr>
-        <w:tabs>
-          <w:tab w:val="right" w:leader="dot" w:pos="10120"/>
-        </w:tabs>
-        <w:ind w:left="448"/>
-        <w:jc w:val="both"/>
-        <w:rPr>
-          <w:rFonts w:ascii="Cambria" w:hAnsi="Cambria" w:cs="Arial"/>
-          <w:sz w:val="24"/>
-        </w:rPr>
-      </w:pPr>
-    </w:p>
-    <w:p>
-      <w:pPr>
-        <w:numPr>
-          <w:ilvl w:val="0"/>
-          <w:numId w:val="19"/>
-        </w:numPr>
-        <w:jc w:val="both"/>
-        <w:rPr>
-          <w:rFonts w:ascii="Arial" w:hAnsi="Arial" w:cs="Arial"/>
-          <w:i/>
-          <w:color w:val="000080"/>
-        </w:rPr>
-      </w:pPr>
-      <w:r>
-        <w:rPr>
-          <w:rFonts w:ascii="Arial" w:hAnsi="Arial" w:cs="Arial"/>
-          <w:i/>
-          <w:color w:val="000080"/>
-        </w:rPr>
-        <w:t xml:space="preserve">Évolution prévisionnelle du niveau de consommation </w:t>
-      </w:r>
-    </w:p>
-    <w:p>
-      <w:pPr>
-        <w:ind w:left="560"/>
-        <w:jc w:val="both"/>
-        <w:rPr>
-          <w:rFonts w:ascii="Arial" w:hAnsi="Arial" w:cs="Arial"/>
-          <w:b/>
-          <w:bCs/>
-        </w:rPr>
-      </w:pPr>
-    </w:p>
-    <w:p>
-      <w:pPr>
-        <w:tabs>
-          <w:tab w:val="right" w:leader="dot" w:pos="10120"/>
-        </w:tabs>
-        <w:ind w:left="448"/>
-        <w:jc w:val="both"/>
-        <w:rPr>
-          <w:rFonts w:ascii="Cambria" w:hAnsi="Cambria" w:cs="Arial"/>
-          <w:sz w:val="24"/>
-        </w:rPr>
-      </w:pPr>
-    </w:p>
-    <w:p>
-      <w:pPr>
-        <w:tabs>
-          <w:tab w:val="right" w:leader="dot" w:pos="10120"/>
-        </w:tabs>
-        <w:ind w:left="448"/>
-        <w:jc w:val="both"/>
-        <w:rPr>
-          <w:rFonts w:ascii="Cambria" w:hAnsi="Cambria" w:cs="Arial"/>
-          <w:sz w:val="24"/>
-        </w:rPr>
-      </w:pPr>
-    </w:p>
-    <w:p>
-      <w:pPr>
-        <w:tabs>
-          <w:tab w:val="right" w:leader="dot" w:pos="10120"/>
-        </w:tabs>
-        <w:ind w:left="448"/>
-        <w:jc w:val="both"/>
-        <w:rPr>
-          <w:rFonts w:ascii="Cambria" w:hAnsi="Cambria" w:cs="Arial"/>
-          <w:sz w:val="24"/>
-        </w:rPr>
-      </w:pPr>
-    </w:p>
-    <w:p>
-      <w:pPr>
-        <w:tabs>
-          <w:tab w:val="right" w:leader="dot" w:pos="10120"/>
-        </w:tabs>
-        <w:ind w:left="448"/>
-        <w:jc w:val="both"/>
-        <w:rPr>
-          <w:rFonts w:ascii="Cambria" w:hAnsi="Cambria" w:cs="Arial"/>
-          <w:sz w:val="24"/>
-        </w:rPr>
-      </w:pPr>
-    </w:p>
-    <w:p>
-      <w:pPr>
-        <w:tabs>
-          <w:tab w:val="right" w:leader="dot" w:pos="10120"/>
-        </w:tabs>
-        <w:ind w:left="448"/>
-        <w:jc w:val="both"/>
-        <w:rPr>
-          <w:rFonts w:ascii="Cambria" w:hAnsi="Cambria" w:cs="Arial"/>
-          <w:sz w:val="24"/>
-        </w:rPr>
-      </w:pPr>
-    </w:p>
-    <w:p>
-      <w:pPr>
-        <w:ind w:left="560"/>
-        <w:jc w:val="both"/>
-        <w:rPr>
-          <w:rFonts w:ascii="Arial" w:hAnsi="Arial" w:cs="Arial"/>
-          <w:b/>
-          <w:bCs/>
-        </w:rPr>
-      </w:pPr>
-      <w:r>
-        <w:rPr>
-          <w:rFonts w:ascii="Arial" w:hAnsi="Arial" w:cs="Arial"/>
-          <w:b/>
-          <w:bCs/>
-        </w:rPr>
-        <w:br w:type="page"/>
-      </w:r>
-    </w:p>
-    <w:p>
-      <w:pPr>
-        <w:pStyle w:val="t1"/>
-        <w:shd w:val="clear" w:color="auto" w:fill="4F81BD"/>
-        <w:rPr>
-          <w:outline/>
-          <w:color w:val="FFFFFF" w:themeColor="background1"/>
-          <w:sz w:val="36"/>
-          <w14:shadow w14:blurRad="0" w14:dist="25400" w14:dir="2700000" w14:sx="0" w14:sy="0" w14:kx="0" w14:ky="0" w14:algn="none">
-            <w14:srgbClr w14:val="000000">
-              <w14:alpha w14:val="50000"/>
-            </w14:srgbClr>
-          </w14:shadow>
-          <w14:textOutline w14:w="9525" w14:cap="flat" w14:cmpd="sng" w14:algn="ctr">
-            <w14:solidFill>
-              <w14:schemeClr w14:val="bg1">
-                <w14:alpha w14:val="50000"/>
-                <w14:lumMod w14:val="75000"/>
-              </w14:schemeClr>
-            </w14:solidFill>
-            <w14:prstDash w14:val="solid"/>
-            <w14:round/>
-          </w14:textOutline>
-          <w14:textFill>
-            <w14:noFill/>
-          </w14:textFill>
-        </w:rPr>
-      </w:pPr>
-      <w:r>
-        <w:rPr>
-          <w:outline/>
-          <w:color w:val="FFFFFF" w:themeColor="background1"/>
-          <w:sz w:val="36"/>
-          <w14:shadow w14:blurRad="0" w14:dist="25400" w14:dir="2700000" w14:sx="0" w14:sy="0" w14:kx="0" w14:ky="0" w14:algn="none">
-            <w14:srgbClr w14:val="000000">
-              <w14:alpha w14:val="50000"/>
-            </w14:srgbClr>
-          </w14:shadow>
-          <w14:textOutline w14:w="9525" w14:cap="flat" w14:cmpd="sng" w14:algn="ctr">
-            <w14:solidFill>
-              <w14:schemeClr w14:val="bg1">
-                <w14:alpha w14:val="50000"/>
-                <w14:lumMod w14:val="75000"/>
-              </w14:schemeClr>
-            </w14:solidFill>
-            <w14:prstDash w14:val="solid"/>
-            <w14:round/>
-          </w14:textOutline>
-          <w14:textFill>
-            <w14:noFill/>
-          </w14:textFill>
-        </w:rPr>
-        <w:lastRenderedPageBreak/>
-        <w:t>3. Le PRODUIT ET SON MARCHÉ</w:t>
-      </w:r>
-    </w:p>
-    <w:p>
-      <w:pPr>
-        <w:ind w:left="560" w:hanging="560"/>
-        <w:jc w:val="both"/>
-        <w:rPr>
-          <w:rFonts w:ascii="Arial" w:hAnsi="Arial" w:cs="Arial"/>
-        </w:rPr>
-      </w:pPr>
-    </w:p>
-    <w:p>
-      <w:pPr>
-        <w:jc w:val="both"/>
-        <w:rPr>
-          <w:rFonts w:ascii="Arial" w:hAnsi="Arial" w:cs="Arial"/>
-        </w:rPr>
-      </w:pPr>
-    </w:p>
-    <w:p>
-      <w:pPr>
-        <w:jc w:val="both"/>
-        <w:rPr>
-          <w:rFonts w:ascii="Arial" w:hAnsi="Arial" w:cs="Arial"/>
-        </w:rPr>
-      </w:pPr>
-    </w:p>
-    <w:p>
-      <w:pPr>
-        <w:numPr>
-          <w:ilvl w:val="0"/>
-          <w:numId w:val="18"/>
-        </w:numPr>
-        <w:tabs>
-          <w:tab w:val="clear" w:pos="1800"/>
-        </w:tabs>
-        <w:ind w:left="1091"/>
-        <w:jc w:val="both"/>
-        <w:rPr>
-          <w:rFonts w:ascii="Cambria" w:hAnsi="Cambria" w:cs="Arial"/>
-          <w:b/>
-          <w:bCs/>
-          <w:sz w:val="24"/>
-        </w:rPr>
-      </w:pPr>
-      <w:r>
-        <w:rPr>
-          <w:rFonts w:ascii="Cambria" w:hAnsi="Cambria" w:cs="Arial"/>
-          <w:b/>
-          <w:bCs/>
-          <w:sz w:val="24"/>
-        </w:rPr>
-        <w:t>Caractéristiques de la demande (suite)</w:t>
-      </w:r>
-    </w:p>
-    <w:p>
-      <w:pPr>
-        <w:ind w:left="560"/>
-        <w:jc w:val="both"/>
-        <w:rPr>
-          <w:rFonts w:ascii="Arial" w:hAnsi="Arial" w:cs="Arial"/>
-        </w:rPr>
-      </w:pPr>
-    </w:p>
-    <w:p>
-      <w:pPr>
-        <w:numPr>
-          <w:ilvl w:val="0"/>
-          <w:numId w:val="19"/>
-        </w:numPr>
-        <w:jc w:val="both"/>
-        <w:rPr>
-          <w:rFonts w:ascii="Arial" w:hAnsi="Arial" w:cs="Arial"/>
-          <w:i/>
-          <w:color w:val="000080"/>
-        </w:rPr>
-      </w:pPr>
-      <w:r>
-        <w:rPr>
-          <w:rFonts w:ascii="Arial" w:hAnsi="Arial" w:cs="Arial"/>
-          <w:i/>
-          <w:color w:val="000080"/>
-        </w:rPr>
-        <w:t>Type de clientèle et répartition en % des ventes dans le marché</w:t>
-      </w:r>
-    </w:p>
-    <w:p>
-      <w:pPr>
-        <w:tabs>
-          <w:tab w:val="right" w:leader="dot" w:pos="10120"/>
-        </w:tabs>
-        <w:ind w:left="448"/>
-        <w:jc w:val="both"/>
-        <w:rPr>
-          <w:rFonts w:ascii="Cambria" w:hAnsi="Cambria" w:cs="Arial"/>
-          <w:sz w:val="24"/>
-        </w:rPr>
-      </w:pPr>
-    </w:p>
-    <w:p>
-      <w:pPr>
-        <w:tabs>
-          <w:tab w:val="right" w:leader="dot" w:pos="10120"/>
-        </w:tabs>
-        <w:ind w:left="448"/>
-        <w:jc w:val="both"/>
-        <w:rPr>
-          <w:rFonts w:ascii="Cambria" w:hAnsi="Cambria" w:cs="Arial"/>
-          <w:sz w:val="24"/>
-        </w:rPr>
-      </w:pPr>
-    </w:p>
-    <w:p>
-      <w:pPr>
-        <w:tabs>
-          <w:tab w:val="right" w:leader="dot" w:pos="10120"/>
-        </w:tabs>
-        <w:ind w:left="448"/>
-        <w:jc w:val="both"/>
-        <w:rPr>
-          <w:rFonts w:ascii="Cambria" w:hAnsi="Cambria" w:cs="Arial"/>
-          <w:sz w:val="24"/>
-        </w:rPr>
-      </w:pPr>
-    </w:p>
-    <w:p>
-      <w:pPr>
-        <w:tabs>
-          <w:tab w:val="right" w:leader="dot" w:pos="10120"/>
-        </w:tabs>
-        <w:ind w:left="448"/>
-        <w:jc w:val="both"/>
-        <w:rPr>
-          <w:rFonts w:ascii="Cambria" w:hAnsi="Cambria" w:cs="Arial"/>
-          <w:sz w:val="24"/>
-        </w:rPr>
-      </w:pPr>
-    </w:p>
-    <w:p>
-      <w:pPr>
-        <w:tabs>
-          <w:tab w:val="right" w:leader="dot" w:pos="10120"/>
-        </w:tabs>
-        <w:ind w:left="448"/>
-        <w:jc w:val="both"/>
-        <w:rPr>
-          <w:rFonts w:ascii="Cambria" w:hAnsi="Cambria" w:cs="Arial"/>
-          <w:sz w:val="24"/>
-        </w:rPr>
-      </w:pPr>
-    </w:p>
-    <w:p>
-      <w:pPr>
-        <w:tabs>
-          <w:tab w:val="right" w:leader="dot" w:pos="10120"/>
-        </w:tabs>
-        <w:ind w:left="448"/>
-        <w:jc w:val="both"/>
-        <w:rPr>
-          <w:rFonts w:ascii="Cambria" w:hAnsi="Cambria" w:cs="Arial"/>
-          <w:sz w:val="24"/>
-        </w:rPr>
-      </w:pPr>
-    </w:p>
-    <w:p>
-      <w:pPr>
-        <w:numPr>
-          <w:ilvl w:val="0"/>
-          <w:numId w:val="19"/>
-        </w:numPr>
-        <w:jc w:val="both"/>
-        <w:rPr>
-          <w:rFonts w:ascii="Arial" w:hAnsi="Arial" w:cs="Arial"/>
-          <w:i/>
-          <w:color w:val="000080"/>
-        </w:rPr>
-      </w:pPr>
-      <w:r>
-        <w:rPr>
-          <w:rFonts w:ascii="Arial" w:hAnsi="Arial" w:cs="Arial"/>
-          <w:i/>
-          <w:color w:val="000080"/>
-        </w:rPr>
-        <w:t>Autres points jugés importants sur la consommation</w:t>
-      </w:r>
-    </w:p>
-    <w:p>
-      <w:pPr>
-        <w:tabs>
-          <w:tab w:val="right" w:leader="dot" w:pos="10120"/>
-        </w:tabs>
-        <w:ind w:left="448"/>
-        <w:jc w:val="both"/>
-        <w:rPr>
-          <w:rFonts w:ascii="Cambria" w:hAnsi="Cambria" w:cs="Arial"/>
-          <w:sz w:val="24"/>
-        </w:rPr>
-      </w:pPr>
-    </w:p>
-    <w:p>
-      <w:pPr>
-        <w:tabs>
-          <w:tab w:val="right" w:leader="dot" w:pos="10120"/>
-        </w:tabs>
-        <w:ind w:left="448"/>
-        <w:jc w:val="both"/>
-        <w:rPr>
-          <w:rFonts w:ascii="Cambria" w:hAnsi="Cambria" w:cs="Arial"/>
-          <w:sz w:val="24"/>
-        </w:rPr>
-      </w:pPr>
-    </w:p>
-    <w:p>
-      <w:pPr>
-        <w:tabs>
-          <w:tab w:val="right" w:leader="dot" w:pos="10120"/>
-        </w:tabs>
-        <w:ind w:left="448"/>
-        <w:jc w:val="both"/>
-        <w:rPr>
-          <w:rFonts w:ascii="Cambria" w:hAnsi="Cambria" w:cs="Arial"/>
-          <w:sz w:val="24"/>
-        </w:rPr>
-      </w:pPr>
-    </w:p>
-    <w:p>
-      <w:pPr>
-        <w:tabs>
-          <w:tab w:val="right" w:leader="dot" w:pos="10120"/>
-        </w:tabs>
-        <w:ind w:left="448"/>
-        <w:jc w:val="both"/>
-        <w:rPr>
-          <w:rFonts w:ascii="Cambria" w:hAnsi="Cambria" w:cs="Arial"/>
-          <w:sz w:val="24"/>
-        </w:rPr>
-      </w:pPr>
-    </w:p>
-    <w:p>
-      <w:pPr>
-        <w:tabs>
-          <w:tab w:val="right" w:leader="dot" w:pos="10120"/>
-        </w:tabs>
-        <w:ind w:left="448"/>
-        <w:jc w:val="both"/>
-        <w:rPr>
-          <w:rFonts w:ascii="Cambria" w:hAnsi="Cambria" w:cs="Arial"/>
-          <w:sz w:val="24"/>
-        </w:rPr>
-      </w:pPr>
-    </w:p>
-    <w:p>
-      <w:pPr>
-        <w:ind w:left="840"/>
-        <w:jc w:val="both"/>
-        <w:rPr>
-          <w:rFonts w:ascii="Arial" w:hAnsi="Arial" w:cs="Arial"/>
-        </w:rPr>
-      </w:pPr>
-    </w:p>
-    <w:p>
-      <w:pPr>
-        <w:numPr>
-          <w:ilvl w:val="0"/>
-          <w:numId w:val="18"/>
-        </w:numPr>
-        <w:tabs>
-          <w:tab w:val="clear" w:pos="1800"/>
-        </w:tabs>
-        <w:ind w:left="1091"/>
-        <w:jc w:val="both"/>
-        <w:rPr>
-          <w:rFonts w:ascii="Cambria" w:hAnsi="Cambria" w:cs="Arial"/>
-          <w:b/>
-          <w:bCs/>
-          <w:sz w:val="24"/>
-        </w:rPr>
-      </w:pPr>
-      <w:r>
-        <w:rPr>
-          <w:rFonts w:ascii="Cambria" w:hAnsi="Cambria" w:cs="Arial"/>
-          <w:b/>
-          <w:bCs/>
-          <w:sz w:val="24"/>
-        </w:rPr>
-        <w:t>Caractéristiques de l'offre</w:t>
-      </w:r>
-    </w:p>
-    <w:p>
-      <w:pPr>
-        <w:ind w:left="840"/>
-        <w:jc w:val="both"/>
-        <w:rPr>
-          <w:rFonts w:ascii="Arial" w:hAnsi="Arial" w:cs="Arial"/>
-        </w:rPr>
-      </w:pPr>
-    </w:p>
-    <w:p>
-      <w:pPr>
-        <w:numPr>
-          <w:ilvl w:val="0"/>
-          <w:numId w:val="19"/>
-        </w:numPr>
-        <w:jc w:val="both"/>
-        <w:rPr>
-          <w:rFonts w:ascii="Arial" w:hAnsi="Arial" w:cs="Arial"/>
-          <w:i/>
-          <w:color w:val="000080"/>
-        </w:rPr>
-      </w:pPr>
-      <w:r>
-        <w:rPr>
-          <w:rFonts w:ascii="Arial" w:hAnsi="Arial" w:cs="Arial"/>
-          <w:i/>
-          <w:color w:val="000080"/>
-        </w:rPr>
-        <w:t>Généralités</w:t>
-      </w:r>
-    </w:p>
-    <w:p>
-      <w:pPr>
-        <w:tabs>
-          <w:tab w:val="right" w:leader="dot" w:pos="10120"/>
-        </w:tabs>
-        <w:ind w:left="448"/>
-        <w:jc w:val="both"/>
-        <w:rPr>
-          <w:rFonts w:ascii="Cambria" w:hAnsi="Cambria" w:cs="Arial"/>
-          <w:sz w:val="24"/>
-        </w:rPr>
-      </w:pPr>
-    </w:p>
-    <w:p>
-      <w:pPr>
-        <w:tabs>
-          <w:tab w:val="right" w:leader="dot" w:pos="10120"/>
-        </w:tabs>
-        <w:ind w:left="448"/>
-        <w:jc w:val="both"/>
-        <w:rPr>
-          <w:rFonts w:ascii="Cambria" w:hAnsi="Cambria" w:cs="Arial"/>
-          <w:sz w:val="24"/>
-        </w:rPr>
-      </w:pPr>
-    </w:p>
-    <w:p>
-      <w:pPr>
-        <w:tabs>
-          <w:tab w:val="right" w:leader="dot" w:pos="10120"/>
-        </w:tabs>
-        <w:ind w:left="448"/>
-        <w:jc w:val="both"/>
-        <w:rPr>
-          <w:rFonts w:ascii="Cambria" w:hAnsi="Cambria" w:cs="Arial"/>
-          <w:sz w:val="24"/>
-        </w:rPr>
-      </w:pPr>
-    </w:p>
-    <w:p>
-      <w:pPr>
-        <w:tabs>
-          <w:tab w:val="right" w:leader="dot" w:pos="10120"/>
-        </w:tabs>
-        <w:ind w:left="448"/>
-        <w:jc w:val="both"/>
-        <w:rPr>
-          <w:rFonts w:ascii="Cambria" w:hAnsi="Cambria" w:cs="Arial"/>
-          <w:sz w:val="24"/>
-        </w:rPr>
-      </w:pPr>
-    </w:p>
-    <w:p>
-      <w:pPr>
-        <w:ind w:left="840"/>
-        <w:jc w:val="both"/>
-        <w:rPr>
-          <w:rFonts w:ascii="Arial" w:hAnsi="Arial" w:cs="Arial"/>
-          <w:i/>
-          <w:iCs/>
-        </w:rPr>
-      </w:pPr>
-    </w:p>
-    <w:p>
-      <w:pPr>
-        <w:numPr>
-          <w:ilvl w:val="0"/>
-          <w:numId w:val="19"/>
-        </w:numPr>
-        <w:jc w:val="both"/>
-        <w:rPr>
-          <w:rFonts w:ascii="Arial" w:hAnsi="Arial" w:cs="Arial"/>
-          <w:i/>
-          <w:color w:val="000080"/>
-        </w:rPr>
-      </w:pPr>
-      <w:r>
-        <w:rPr>
-          <w:rFonts w:ascii="Arial" w:hAnsi="Arial" w:cs="Arial"/>
-          <w:i/>
-          <w:iCs/>
-          <w:color w:val="000080"/>
-        </w:rPr>
-        <w:t>Vos principaux concurrents</w:t>
-      </w:r>
-    </w:p>
-    <w:p>
-      <w:pPr>
-        <w:tabs>
-          <w:tab w:val="right" w:leader="dot" w:pos="10120"/>
-        </w:tabs>
-        <w:ind w:left="448"/>
-        <w:jc w:val="both"/>
-        <w:rPr>
-          <w:rFonts w:ascii="Cambria" w:hAnsi="Cambria" w:cs="Arial"/>
-          <w:sz w:val="24"/>
-        </w:rPr>
-      </w:pPr>
-    </w:p>
-    <w:p>
-      <w:pPr>
-        <w:tabs>
-          <w:tab w:val="right" w:leader="dot" w:pos="10120"/>
-        </w:tabs>
-        <w:ind w:left="448"/>
-        <w:jc w:val="both"/>
-        <w:rPr>
-          <w:rFonts w:ascii="Cambria" w:hAnsi="Cambria" w:cs="Arial"/>
-          <w:sz w:val="24"/>
-        </w:rPr>
-      </w:pPr>
-    </w:p>
-    <w:p>
-      <w:pPr>
-        <w:tabs>
-          <w:tab w:val="right" w:leader="dot" w:pos="10120"/>
-        </w:tabs>
-        <w:ind w:left="448"/>
-        <w:jc w:val="both"/>
-        <w:rPr>
-          <w:rFonts w:ascii="Cambria" w:hAnsi="Cambria" w:cs="Arial"/>
-          <w:sz w:val="24"/>
-        </w:rPr>
-      </w:pPr>
-    </w:p>
-    <w:p>
-      <w:pPr>
-        <w:tabs>
-          <w:tab w:val="right" w:leader="dot" w:pos="10120"/>
-        </w:tabs>
-        <w:ind w:left="448"/>
         <w:jc w:val="both"/>
         <w:rPr>
           <w:rFonts w:ascii="Cambria" w:hAnsi="Cambria" w:cs="Arial"/>
@@ -12185,6 +12231,8 @@
           <w:rFonts w:ascii="Arial" w:hAnsi="Arial" w:cs="Arial"/>
         </w:rPr>
       </w:pPr>
+      <w:bookmarkStart w:id="0" w:name="_GoBack"/>
+      <w:bookmarkEnd w:id="0"/>
     </w:p>
     <w:p>
       <w:pPr>
@@ -13312,6 +13360,7 @@
                 <w:lang w:val="en-GB"/>
               </w:rPr>
             </w:pPr>
+            <w:proofErr w:type="spellStart"/>
             <w:r>
               <w:rPr>
                 <w:rFonts w:ascii="Arial" w:hAnsi="Arial" w:cs="Arial"/>
@@ -13319,7 +13368,17 @@
                 <w:color w:val="660066"/>
                 <w:lang w:val="en-GB"/>
               </w:rPr>
-              <w:t>Déc.</w:t>
+              <w:t>Déc</w:t>
+            </w:r>
+            <w:proofErr w:type="spellEnd"/>
+            <w:r>
+              <w:rPr>
+                <w:rFonts w:ascii="Arial" w:hAnsi="Arial" w:cs="Arial"/>
+                <w:b/>
+                <w:color w:val="660066"/>
+                <w:lang w:val="en-GB"/>
+              </w:rPr>
+              <w:t>.</w:t>
             </w:r>
           </w:p>
         </w:tc>
@@ -13378,6 +13437,7 @@
                 <w:lang w:val="en-GB"/>
               </w:rPr>
             </w:pPr>
+            <w:proofErr w:type="spellStart"/>
             <w:r>
               <w:rPr>
                 <w:rFonts w:ascii="Arial" w:hAnsi="Arial" w:cs="Arial"/>
@@ -13386,6 +13446,7 @@
               </w:rPr>
               <w:t>Ventes</w:t>
             </w:r>
+            <w:proofErr w:type="spellEnd"/>
           </w:p>
         </w:tc>
         <w:tc>
@@ -13688,6 +13749,7 @@
                 <w:lang w:val="en-GB"/>
               </w:rPr>
             </w:pPr>
+            <w:proofErr w:type="spellStart"/>
             <w:r>
               <w:rPr>
                 <w:rFonts w:ascii="Arial" w:hAnsi="Arial" w:cs="Arial"/>
@@ -13696,6 +13758,7 @@
               </w:rPr>
               <w:t>Prestations</w:t>
             </w:r>
+            <w:proofErr w:type="spellEnd"/>
           </w:p>
         </w:tc>
         <w:tc>
@@ -13998,13 +14061,23 @@
                 <w:lang w:val="en-GB"/>
               </w:rPr>
             </w:pPr>
+            <w:proofErr w:type="spellStart"/>
             <w:r>
               <w:rPr>
                 <w:rFonts w:ascii="Arial" w:hAnsi="Arial" w:cs="Arial"/>
                 <w:b/>
                 <w:lang w:val="en-GB"/>
               </w:rPr>
-              <w:t>Commiss°</w:t>
+              <w:t>Commiss</w:t>
+            </w:r>
+            <w:proofErr w:type="spellEnd"/>
+            <w:r>
+              <w:rPr>
+                <w:rFonts w:ascii="Arial" w:hAnsi="Arial" w:cs="Arial"/>
+                <w:b/>
+                <w:lang w:val="en-GB"/>
+              </w:rPr>
+              <w:t>°</w:t>
             </w:r>
           </w:p>
         </w:tc>
@@ -14934,6 +15007,7 @@
                 <w:lang w:val="en-GB"/>
               </w:rPr>
             </w:pPr>
+            <w:proofErr w:type="spellStart"/>
             <w:r>
               <w:rPr>
                 <w:rFonts w:ascii="Arial" w:hAnsi="Arial" w:cs="Arial"/>
@@ -14943,6 +15017,7 @@
               </w:rPr>
               <w:t>Totaux</w:t>
             </w:r>
+            <w:proofErr w:type="spellEnd"/>
           </w:p>
         </w:tc>
         <w:tc>
@@ -15249,13 +15324,23 @@
           <w:bCs/>
         </w:rPr>
       </w:pPr>
+      <w:proofErr w:type="gramStart"/>
       <w:r>
         <w:rPr>
           <w:rFonts w:ascii="Arial" w:hAnsi="Arial" w:cs="Arial"/>
           <w:b/>
           <w:bCs/>
         </w:rPr>
-        <w:t xml:space="preserve">Remarques : </w:t>
+        <w:t>Remarques</w:t>
+      </w:r>
+      <w:proofErr w:type="gramEnd"/>
+      <w:r>
+        <w:rPr>
+          <w:rFonts w:ascii="Arial" w:hAnsi="Arial" w:cs="Arial"/>
+          <w:b/>
+          <w:bCs/>
+        </w:rPr>
+        <w:t xml:space="preserve"> : </w:t>
       </w:r>
     </w:p>
     <w:p>
@@ -23215,7 +23300,21 @@
         <w:rPr>
           <w:rFonts w:ascii="Arial" w:hAnsi="Arial" w:cs="Arial"/>
         </w:rPr>
-        <w:t>«franchise en base» de TVA ou au régime fiscal de la micro-entreprise.</w:t>
+        <w:t>«</w:t>
+      </w:r>
+      <w:proofErr w:type="gramStart"/>
+      <w:r>
+        <w:rPr>
+          <w:rFonts w:ascii="Arial" w:hAnsi="Arial" w:cs="Arial"/>
+        </w:rPr>
+        <w:t>franchise</w:t>
+      </w:r>
+      <w:proofErr w:type="gramEnd"/>
+      <w:r>
+        <w:rPr>
+          <w:rFonts w:ascii="Arial" w:hAnsi="Arial" w:cs="Arial"/>
+        </w:rPr>
+        <w:t xml:space="preserve"> en base» de TVA ou au régime fiscal de la micro-entreprise.</w:t>
       </w:r>
     </w:p>
     <w:p>
@@ -23779,8 +23878,8 @@
       </w:pPr>
     </w:p>
     <w:sectPr>
-      <w:headerReference w:type="default" r:id="rId22"/>
-      <w:footerReference w:type="default" r:id="rId23"/>
+      <w:headerReference w:type="default" r:id="rId26"/>
+      <w:footerReference w:type="default" r:id="rId27"/>
       <w:pgSz w:w="11880" w:h="16820"/>
       <w:pgMar w:top="851" w:right="851" w:bottom="1134" w:left="851" w:header="737" w:footer="737" w:gutter="0"/>
       <w:pgBorders w:offsetFrom="page">
@@ -23910,7 +24009,7 @@
               <w:sz w:val="24"/>
               <w:szCs w:val="24"/>
             </w:rPr>
-            <w:t>10</w:t>
+            <w:t>22</w:t>
           </w:r>
           <w:r>
             <w:rPr>
@@ -23970,7 +24069,7 @@
 <w:numbering xmlns:wpc="http://schemas.microsoft.com/office/word/2010/wordprocessingCanvas" xmlns:mc="http://schemas.openxmlformats.org/markup-compatibility/2006" xmlns:o="urn:schemas-microsoft-com:office:office" xmlns:r="http://schemas.openxmlformats.org/officeDocument/2006/relationships" xmlns:m="http://schemas.openxmlformats.org/officeDocument/2006/math" xmlns:v="urn:schemas-microsoft-com:vml" xmlns:wp14="http://schemas.microsoft.com/office/word/2010/wordprocessingDrawing" xmlns:wp="http://schemas.openxmlformats.org/drawingml/2006/wordprocessingDrawing" xmlns:w10="urn:schemas-microsoft-com:office:word" xmlns:w="http://schemas.openxmlformats.org/wordprocessingml/2006/main" xmlns:w14="http://schemas.microsoft.com/office/word/2010/wordml" xmlns:w15="http://schemas.microsoft.com/office/word/2012/wordml" xmlns:wpg="http://schemas.microsoft.com/office/word/2010/wordprocessingGroup" xmlns:wpi="http://schemas.microsoft.com/office/word/2010/wordprocessingInk" xmlns:wne="http://schemas.microsoft.com/office/word/2006/wordml" xmlns:wps="http://schemas.microsoft.com/office/word/2010/wordprocessingShape" mc:Ignorable="w14 w15 wp14">
   <w:numPicBullet w:numPicBulletId="0">
     <w:pict>
-      <v:shapetype w14:anchorId="69E2E656" id="_x0000_t75" coordsize="21600,21600" o:spt="75" o:preferrelative="t" path="m@4@5l@4@11@9@11@9@5xe" filled="f" stroked="f">
+      <v:shapetype w14:anchorId="12F0D362" id="_x0000_t75" coordsize="21600,21600" o:spt="75" o:preferrelative="t" path="m@4@5l@4@11@9@11@9@5xe" filled="f" stroked="f">
         <v:stroke joinstyle="miter"/>
         <v:formulas>
           <v:f eqn="if lineDrawn pixelLineWidth 0"/>
@@ -28181,7 +28280,7 @@
     <w:lsdException w:name="E-mail Signature" w:semiHidden="1" w:unhideWhenUsed="1"/>
     <w:lsdException w:name="HTML Top of Form" w:semiHidden="1" w:unhideWhenUsed="1"/>
     <w:lsdException w:name="HTML Bottom of Form" w:semiHidden="1" w:unhideWhenUsed="1"/>
-    <w:lsdException w:name="Normal (Web)" w:semiHidden="1" w:unhideWhenUsed="1"/>
+    <w:lsdException w:name="Normal (Web)" w:semiHidden="1" w:uiPriority="99" w:unhideWhenUsed="1"/>
     <w:lsdException w:name="HTML Acronym" w:semiHidden="1" w:unhideWhenUsed="1"/>
     <w:lsdException w:name="HTML Address" w:semiHidden="1" w:unhideWhenUsed="1"/>
     <w:lsdException w:name="HTML Cite" w:semiHidden="1" w:unhideWhenUsed="1"/>
@@ -29261,6 +29360,22 @@
     <w:rPr>
       <w:rFonts w:ascii="Calibri" w:hAnsi="Calibri" w:cs="Calibri"/>
       <w:color w:val="000000"/>
+      <w:sz w:val="24"/>
+      <w:szCs w:val="24"/>
+    </w:rPr>
+  </w:style>
+  <w:style w:type="paragraph" w:styleId="NormalWeb">
+    <w:name w:val="Normal (Web)"/>
+    <w:basedOn w:val="Normal"/>
+    <w:uiPriority w:val="99"/>
+    <w:unhideWhenUsed/>
+    <w:rsid w:val="00BD712B"/>
+    <w:pPr>
+      <w:autoSpaceDE/>
+      <w:autoSpaceDN/>
+      <w:spacing w:before="360" w:after="360" w:line="330" w:lineRule="atLeast"/>
+    </w:pPr>
+    <w:rPr>
       <w:sz w:val="24"/>
       <w:szCs w:val="24"/>
     </w:rPr>
@@ -30411,7 +30526,7 @@
 </file>
 
 <file path=customXml/itemProps1.xml><?xml version="1.0" encoding="utf-8"?>
-<ds:datastoreItem xmlns:ds="http://schemas.openxmlformats.org/officeDocument/2006/customXml" ds:itemID="{FFA8180C-048D-430E-BAC9-A54D38A938E9}">
+<ds:datastoreItem xmlns:ds="http://schemas.openxmlformats.org/officeDocument/2006/customXml" ds:itemID="{BA16B5FD-20DE-4535-9D04-11E4D03D9E5E}">
   <ds:schemaRefs>
     <ds:schemaRef ds:uri="http://schemas.openxmlformats.org/officeDocument/2006/bibliography"/>
   </ds:schemaRefs>

</xml_diff>